<commit_message>
Aggregation airlines collection tasks
</commit_message>
<xml_diff>
--- a/frontcamp2017/mongo/mongo-hometask-2.docx
+++ b/frontcamp2017/mongo/mongo-hometask-2.docx
@@ -9,137 +9,1013 @@
           <w:ilvl w:val="0"/>
           <w:numId w:val="0"/>
         </w:numPr>
-      </w:pPr>
-      <w:r>
+        <w:jc w:val="both"/>
+        <w:rPr>
+          <w:rFonts w:cstheme="majorHAnsi"/>
+          <w:sz w:val="22"/>
+          <w:szCs w:val="22"/>
+        </w:rPr>
+      </w:pPr>
+      <w:r>
+        <w:rPr>
+          <w:rFonts w:cstheme="majorHAnsi"/>
+          <w:sz w:val="22"/>
+          <w:szCs w:val="22"/>
+        </w:rPr>
         <w:t>Aggregating Airlines Collection</w:t>
       </w:r>
     </w:p>
     <w:p>
       <w:pPr>
-        <w:rPr>
-          <w:rFonts w:asciiTheme="majorHAnsi" w:hAnsiTheme="majorHAnsi" w:cstheme="majorHAnsi"/>
-        </w:rPr>
-      </w:pPr>
-    </w:p>
-    <w:p>
-      <w:r>
+        <w:jc w:val="both"/>
+        <w:rPr>
+          <w:rFonts w:asciiTheme="majorHAnsi" w:hAnsiTheme="majorHAnsi" w:cstheme="majorHAnsi"/>
+        </w:rPr>
+      </w:pPr>
+    </w:p>
+    <w:p>
+      <w:pPr>
+        <w:jc w:val="both"/>
+        <w:rPr>
+          <w:rFonts w:asciiTheme="majorHAnsi" w:hAnsiTheme="majorHAnsi" w:cstheme="majorHAnsi"/>
+        </w:rPr>
+      </w:pPr>
+      <w:r>
+        <w:rPr>
+          <w:rFonts w:asciiTheme="majorHAnsi" w:hAnsiTheme="majorHAnsi" w:cstheme="majorHAnsi"/>
+        </w:rPr>
         <w:t xml:space="preserve">1. </w:t>
       </w:r>
       <w:r>
+        <w:rPr>
+          <w:rFonts w:asciiTheme="majorHAnsi" w:hAnsiTheme="majorHAnsi" w:cstheme="majorHAnsi"/>
+        </w:rPr>
         <w:t xml:space="preserve">How many records does each airline class have? Use </w:t>
       </w:r>
       <w:r>
         <w:rPr>
           <w:rStyle w:val="Code"/>
+          <w:rFonts w:asciiTheme="majorHAnsi" w:hAnsiTheme="majorHAnsi" w:cstheme="majorHAnsi"/>
         </w:rPr>
         <w:t>$project</w:t>
       </w:r>
       <w:r>
+        <w:rPr>
+          <w:rFonts w:asciiTheme="majorHAnsi" w:hAnsiTheme="majorHAnsi" w:cstheme="majorHAnsi"/>
+        </w:rPr>
         <w:t xml:space="preserve"> to show result as:</w:t>
       </w:r>
     </w:p>
     <w:p>
       <w:pPr>
+        <w:jc w:val="both"/>
         <w:rPr>
           <w:rStyle w:val="Code"/>
-        </w:rPr>
-      </w:pPr>
+          <w:rFonts w:asciiTheme="majorHAnsi" w:hAnsiTheme="majorHAnsi" w:cstheme="majorHAnsi"/>
+        </w:rPr>
+      </w:pPr>
+      <w:proofErr w:type="gramStart"/>
       <w:r>
         <w:rPr>
           <w:rStyle w:val="Code"/>
-        </w:rPr>
-        <w:t>{ class: "</w:t>
-      </w:r>
+          <w:rFonts w:asciiTheme="majorHAnsi" w:hAnsiTheme="majorHAnsi" w:cstheme="majorHAnsi"/>
+        </w:rPr>
+        <w:t>{ class</w:t>
+      </w:r>
+      <w:proofErr w:type="gramEnd"/>
       <w:r>
         <w:rPr>
           <w:rStyle w:val="Code"/>
-        </w:rPr>
-        <w:t>Z</w:t>
-      </w:r>
-      <w:r>
+          <w:rFonts w:asciiTheme="majorHAnsi" w:hAnsiTheme="majorHAnsi" w:cstheme="majorHAnsi"/>
+        </w:rPr>
+        <w:t>: "Z", total: 999 }</w:t>
+      </w:r>
+    </w:p>
+    <w:p>
+      <w:pPr>
+        <w:jc w:val="both"/>
+        <w:rPr>
+          <w:rFonts w:asciiTheme="majorHAnsi" w:hAnsiTheme="majorHAnsi" w:cstheme="majorHAnsi"/>
+        </w:rPr>
+      </w:pPr>
+    </w:p>
+    <w:p>
+      <w:pPr>
+        <w:jc w:val="both"/>
+        <w:rPr>
+          <w:rFonts w:asciiTheme="majorHAnsi" w:hAnsiTheme="majorHAnsi" w:cstheme="majorHAnsi"/>
+          <w:b/>
+        </w:rPr>
+      </w:pPr>
+      <w:r>
+        <w:rPr>
+          <w:rFonts w:asciiTheme="majorHAnsi" w:hAnsiTheme="majorHAnsi" w:cstheme="majorHAnsi"/>
+          <w:b/>
+        </w:rPr>
+        <w:t xml:space="preserve">Query: </w:t>
+      </w:r>
+    </w:p>
+    <w:p>
+      <w:pPr>
+        <w:jc w:val="both"/>
+        <w:rPr>
+          <w:rFonts w:asciiTheme="majorHAnsi" w:hAnsiTheme="majorHAnsi" w:cstheme="majorHAnsi"/>
+        </w:rPr>
+      </w:pPr>
+      <w:proofErr w:type="spellStart"/>
+      <w:proofErr w:type="gramStart"/>
+      <w:r>
+        <w:rPr>
+          <w:rFonts w:asciiTheme="majorHAnsi" w:hAnsiTheme="majorHAnsi" w:cstheme="majorHAnsi"/>
+        </w:rPr>
+        <w:t>db.airlines.aggregate</w:t>
+      </w:r>
+      <w:proofErr w:type="spellEnd"/>
+      <w:r>
+        <w:rPr>
+          <w:rFonts w:asciiTheme="majorHAnsi" w:hAnsiTheme="majorHAnsi" w:cstheme="majorHAnsi"/>
+        </w:rPr>
+        <w:t>([</w:t>
+      </w:r>
+      <w:proofErr w:type="gramEnd"/>
+    </w:p>
+    <w:p>
+      <w:pPr>
+        <w:ind w:firstLine="720"/>
+        <w:jc w:val="both"/>
+        <w:rPr>
+          <w:rFonts w:asciiTheme="majorHAnsi" w:hAnsiTheme="majorHAnsi" w:cstheme="majorHAnsi"/>
+        </w:rPr>
+      </w:pPr>
+      <w:r>
+        <w:rPr>
+          <w:rFonts w:asciiTheme="majorHAnsi" w:hAnsiTheme="majorHAnsi" w:cstheme="majorHAnsi"/>
+        </w:rPr>
+        <w:t xml:space="preserve">{$group: {_id: "$class", total: {$sum: 1}}}, </w:t>
+      </w:r>
+    </w:p>
+    <w:p>
+      <w:pPr>
+        <w:ind w:firstLine="720"/>
+        <w:jc w:val="both"/>
+        <w:rPr>
+          <w:rFonts w:asciiTheme="majorHAnsi" w:hAnsiTheme="majorHAnsi" w:cstheme="majorHAnsi"/>
+        </w:rPr>
+      </w:pPr>
+      <w:r>
+        <w:rPr>
+          <w:rFonts w:asciiTheme="majorHAnsi" w:hAnsiTheme="majorHAnsi" w:cstheme="majorHAnsi"/>
+        </w:rPr>
+        <w:t>{$project: {"class": "$_id", _id: 0, total: 1}}</w:t>
+      </w:r>
+    </w:p>
+    <w:p>
+      <w:pPr>
+        <w:jc w:val="both"/>
+        <w:rPr>
+          <w:rFonts w:asciiTheme="majorHAnsi" w:hAnsiTheme="majorHAnsi" w:cstheme="majorHAnsi"/>
+        </w:rPr>
+      </w:pPr>
+      <w:r>
+        <w:rPr>
+          <w:rFonts w:asciiTheme="majorHAnsi" w:hAnsiTheme="majorHAnsi" w:cstheme="majorHAnsi"/>
+        </w:rPr>
+        <w:t>])</w:t>
+      </w:r>
+    </w:p>
+    <w:p>
+      <w:pPr>
+        <w:jc w:val="both"/>
+        <w:rPr>
+          <w:rFonts w:asciiTheme="majorHAnsi" w:hAnsiTheme="majorHAnsi" w:cstheme="majorHAnsi"/>
+        </w:rPr>
+      </w:pPr>
+      <w:r>
+        <w:rPr>
+          <w:rFonts w:asciiTheme="majorHAnsi" w:hAnsiTheme="majorHAnsi" w:cstheme="majorHAnsi"/>
+          <w:b/>
+        </w:rPr>
+        <w:t>Result</w:t>
+      </w:r>
+      <w:r>
+        <w:rPr>
+          <w:rFonts w:asciiTheme="majorHAnsi" w:hAnsiTheme="majorHAnsi" w:cstheme="majorHAnsi"/>
+        </w:rPr>
+        <w:t xml:space="preserve">: </w:t>
+      </w:r>
+    </w:p>
+    <w:p>
+      <w:pPr>
+        <w:jc w:val="both"/>
+        <w:rPr>
+          <w:rFonts w:asciiTheme="majorHAnsi" w:hAnsiTheme="majorHAnsi" w:cstheme="majorHAnsi"/>
+          <w:color w:val="00B050"/>
+        </w:rPr>
+      </w:pPr>
+      <w:proofErr w:type="gramStart"/>
+      <w:r>
+        <w:rPr>
+          <w:rFonts w:asciiTheme="majorHAnsi" w:hAnsiTheme="majorHAnsi" w:cstheme="majorHAnsi"/>
+          <w:color w:val="00B050"/>
+        </w:rPr>
+        <w:t>{ "</w:t>
+      </w:r>
+      <w:proofErr w:type="gramEnd"/>
+      <w:r>
+        <w:rPr>
+          <w:rFonts w:asciiTheme="majorHAnsi" w:hAnsiTheme="majorHAnsi" w:cstheme="majorHAnsi"/>
+          <w:color w:val="00B050"/>
+        </w:rPr>
+        <w:t>total" : 140343, "class" : "F" }</w:t>
+      </w:r>
+    </w:p>
+    <w:p>
+      <w:pPr>
+        <w:jc w:val="both"/>
+        <w:rPr>
+          <w:rFonts w:asciiTheme="majorHAnsi" w:hAnsiTheme="majorHAnsi" w:cstheme="majorHAnsi"/>
+          <w:color w:val="00B050"/>
+        </w:rPr>
+      </w:pPr>
+      <w:proofErr w:type="gramStart"/>
+      <w:r>
+        <w:rPr>
+          <w:rFonts w:asciiTheme="majorHAnsi" w:hAnsiTheme="majorHAnsi" w:cstheme="majorHAnsi"/>
+          <w:color w:val="00B050"/>
+        </w:rPr>
+        <w:t>{ "</w:t>
+      </w:r>
+      <w:proofErr w:type="gramEnd"/>
+      <w:r>
+        <w:rPr>
+          <w:rFonts w:asciiTheme="majorHAnsi" w:hAnsiTheme="majorHAnsi" w:cstheme="majorHAnsi"/>
+          <w:color w:val="00B050"/>
+        </w:rPr>
+        <w:t>total" : 23123, "class" : "L" }</w:t>
+      </w:r>
+    </w:p>
+    <w:p>
+      <w:pPr>
+        <w:jc w:val="both"/>
+        <w:rPr>
+          <w:rFonts w:asciiTheme="majorHAnsi" w:hAnsiTheme="majorHAnsi" w:cstheme="majorHAnsi"/>
+          <w:color w:val="00B050"/>
+        </w:rPr>
+      </w:pPr>
+      <w:proofErr w:type="gramStart"/>
+      <w:r>
+        <w:rPr>
+          <w:rFonts w:asciiTheme="majorHAnsi" w:hAnsiTheme="majorHAnsi" w:cstheme="majorHAnsi"/>
+          <w:color w:val="00B050"/>
+        </w:rPr>
+        <w:t>{ "</w:t>
+      </w:r>
+      <w:proofErr w:type="gramEnd"/>
+      <w:r>
+        <w:rPr>
+          <w:rFonts w:asciiTheme="majorHAnsi" w:hAnsiTheme="majorHAnsi" w:cstheme="majorHAnsi"/>
+          <w:color w:val="00B050"/>
+        </w:rPr>
+        <w:t>total" : 5683, "class" : "P" }</w:t>
+      </w:r>
+    </w:p>
+    <w:p>
+      <w:pPr>
+        <w:jc w:val="both"/>
+        <w:rPr>
+          <w:rFonts w:asciiTheme="majorHAnsi" w:hAnsiTheme="majorHAnsi" w:cstheme="majorHAnsi"/>
+          <w:color w:val="00B050"/>
+        </w:rPr>
+      </w:pPr>
+      <w:proofErr w:type="gramStart"/>
+      <w:r>
+        <w:rPr>
+          <w:rFonts w:asciiTheme="majorHAnsi" w:hAnsiTheme="majorHAnsi" w:cstheme="majorHAnsi"/>
+          <w:color w:val="00B050"/>
+        </w:rPr>
+        <w:t>{ "</w:t>
+      </w:r>
+      <w:proofErr w:type="gramEnd"/>
+      <w:r>
+        <w:rPr>
+          <w:rFonts w:asciiTheme="majorHAnsi" w:hAnsiTheme="majorHAnsi" w:cstheme="majorHAnsi"/>
+          <w:color w:val="00B050"/>
+        </w:rPr>
+        <w:t>total" : 17499, "class" : "G" }</w:t>
+      </w:r>
+    </w:p>
+    <w:p>
+      <w:pPr>
+        <w:jc w:val="both"/>
+        <w:rPr>
+          <w:rFonts w:asciiTheme="majorHAnsi" w:hAnsiTheme="majorHAnsi" w:cstheme="majorHAnsi"/>
+          <w:color w:val="00B050"/>
+        </w:rPr>
+      </w:pPr>
+    </w:p>
+    <w:p>
+      <w:pPr>
+        <w:jc w:val="both"/>
         <w:rPr>
           <w:rStyle w:val="Code"/>
-        </w:rPr>
-        <w:t xml:space="preserve">", total: </w:t>
-      </w:r>
+          <w:rFonts w:asciiTheme="majorHAnsi" w:hAnsiTheme="majorHAnsi" w:cstheme="majorHAnsi"/>
+        </w:rPr>
+      </w:pPr>
+      <w:r>
+        <w:rPr>
+          <w:rFonts w:asciiTheme="majorHAnsi" w:hAnsiTheme="majorHAnsi" w:cstheme="majorHAnsi"/>
+        </w:rPr>
+        <w:t xml:space="preserve">2. What are the top 3 </w:t>
+      </w:r>
+      <w:r>
+        <w:rPr>
+          <w:rFonts w:asciiTheme="majorHAnsi" w:hAnsiTheme="majorHAnsi" w:cstheme="majorHAnsi"/>
+          <w:b/>
+        </w:rPr>
+        <w:t>destination cities</w:t>
+      </w:r>
+      <w:r>
+        <w:rPr>
+          <w:rFonts w:asciiTheme="majorHAnsi" w:hAnsiTheme="majorHAnsi" w:cstheme="majorHAnsi"/>
+        </w:rPr>
+        <w:t xml:space="preserve"> </w:t>
+      </w:r>
+      <w:r>
+        <w:rPr>
+          <w:rFonts w:asciiTheme="majorHAnsi" w:hAnsiTheme="majorHAnsi" w:cstheme="majorHAnsi"/>
+          <w:b/>
+        </w:rPr>
+        <w:t>outside</w:t>
+      </w:r>
+      <w:r>
+        <w:rPr>
+          <w:rFonts w:asciiTheme="majorHAnsi" w:hAnsiTheme="majorHAnsi" w:cstheme="majorHAnsi"/>
+        </w:rPr>
+        <w:t xml:space="preserve"> of the United States (</w:t>
+      </w:r>
+      <w:proofErr w:type="spellStart"/>
       <w:r>
         <w:rPr>
           <w:rStyle w:val="Code"/>
-        </w:rPr>
-        <w:t>999</w:t>
+          <w:rFonts w:asciiTheme="majorHAnsi" w:hAnsiTheme="majorHAnsi" w:cstheme="majorHAnsi"/>
+        </w:rPr>
+        <w:t>destCountry</w:t>
+      </w:r>
+      <w:proofErr w:type="spellEnd"/>
+      <w:r>
+        <w:rPr>
+          <w:rFonts w:asciiTheme="majorHAnsi" w:hAnsiTheme="majorHAnsi" w:cstheme="majorHAnsi"/>
+        </w:rPr>
+        <w:t xml:space="preserve"> field, not included) with the </w:t>
+      </w:r>
+      <w:r>
+        <w:rPr>
+          <w:rFonts w:asciiTheme="majorHAnsi" w:hAnsiTheme="majorHAnsi" w:cstheme="majorHAnsi"/>
+          <w:b/>
+        </w:rPr>
+        <w:t>highest average</w:t>
+      </w:r>
+      <w:r>
+        <w:rPr>
+          <w:rFonts w:asciiTheme="majorHAnsi" w:hAnsiTheme="majorHAnsi" w:cstheme="majorHAnsi"/>
+        </w:rPr>
+        <w:t xml:space="preserve"> passengers count? Show result as </w:t>
       </w:r>
       <w:r>
         <w:rPr>
           <w:rStyle w:val="Code"/>
-        </w:rPr>
-        <w:t xml:space="preserve"> }</w:t>
-      </w:r>
-    </w:p>
-    <w:p>
-      <w:pPr>
-        <w:rPr>
-          <w:rFonts w:asciiTheme="majorHAnsi" w:hAnsiTheme="majorHAnsi" w:cstheme="majorHAnsi"/>
-        </w:rPr>
-      </w:pPr>
-    </w:p>
-    <w:p>
-      <w:pPr>
-        <w:rPr>
+          <w:rFonts w:asciiTheme="majorHAnsi" w:hAnsiTheme="majorHAnsi" w:cstheme="majorHAnsi"/>
+        </w:rPr>
+        <w:t>{</w:t>
+      </w:r>
+      <w:r>
+        <w:rPr>
+          <w:rStyle w:val="Code"/>
+          <w:rFonts w:asciiTheme="majorHAnsi" w:hAnsiTheme="majorHAnsi" w:cstheme="majorHAnsi"/>
+        </w:rPr>
+        <w:t>"</w:t>
+      </w:r>
+      <w:proofErr w:type="spellStart"/>
+      <w:r>
+        <w:rPr>
+          <w:rStyle w:val="Code"/>
+          <w:rFonts w:asciiTheme="majorHAnsi" w:hAnsiTheme="majorHAnsi" w:cstheme="majorHAnsi"/>
+        </w:rPr>
+        <w:t>avgPassengers</w:t>
+      </w:r>
+      <w:proofErr w:type="spellEnd"/>
+      <w:proofErr w:type="gramStart"/>
+      <w:r>
+        <w:rPr>
+          <w:rStyle w:val="Code"/>
+          <w:rFonts w:asciiTheme="majorHAnsi" w:hAnsiTheme="majorHAnsi" w:cstheme="majorHAnsi"/>
+        </w:rPr>
+        <w:t>" :</w:t>
+      </w:r>
+      <w:proofErr w:type="gramEnd"/>
+      <w:r>
+        <w:rPr>
+          <w:rStyle w:val="Code"/>
+          <w:rFonts w:asciiTheme="majorHAnsi" w:hAnsiTheme="majorHAnsi" w:cstheme="majorHAnsi"/>
+        </w:rPr>
+        <w:t xml:space="preserve"> 2312.380, "city" : "Minsk, Belarus" }</w:t>
+      </w:r>
+    </w:p>
+    <w:p>
+      <w:pPr>
+        <w:jc w:val="both"/>
+        <w:rPr>
+          <w:rStyle w:val="Code"/>
+          <w:rFonts w:asciiTheme="majorHAnsi" w:hAnsiTheme="majorHAnsi" w:cstheme="majorHAnsi"/>
+        </w:rPr>
+      </w:pPr>
+    </w:p>
+    <w:p>
+      <w:pPr>
+        <w:jc w:val="both"/>
+        <w:rPr>
+          <w:rFonts w:asciiTheme="majorHAnsi" w:hAnsiTheme="majorHAnsi" w:cstheme="majorHAnsi"/>
+        </w:rPr>
+      </w:pPr>
+      <w:r>
+        <w:rPr>
+          <w:rStyle w:val="Code"/>
           <w:rFonts w:asciiTheme="majorHAnsi" w:hAnsiTheme="majorHAnsi" w:cstheme="majorHAnsi"/>
           <w:b/>
         </w:rPr>
-      </w:pPr>
-      <w:r>
+        <w:t>Query</w:t>
+      </w:r>
+      <w:r>
+        <w:rPr>
+          <w:rStyle w:val="Code"/>
+          <w:rFonts w:asciiTheme="majorHAnsi" w:hAnsiTheme="majorHAnsi" w:cstheme="majorHAnsi"/>
+        </w:rPr>
+        <w:t xml:space="preserve">: </w:t>
+      </w:r>
+    </w:p>
+    <w:p>
+      <w:pPr>
+        <w:jc w:val="both"/>
+        <w:rPr>
+          <w:rFonts w:asciiTheme="majorHAnsi" w:hAnsiTheme="majorHAnsi" w:cstheme="majorHAnsi"/>
+        </w:rPr>
+      </w:pPr>
+      <w:proofErr w:type="spellStart"/>
+      <w:proofErr w:type="gramStart"/>
+      <w:r>
+        <w:rPr>
+          <w:rFonts w:asciiTheme="majorHAnsi" w:hAnsiTheme="majorHAnsi" w:cstheme="majorHAnsi"/>
+        </w:rPr>
+        <w:t>db.airlines.aggregate</w:t>
+      </w:r>
+      <w:proofErr w:type="spellEnd"/>
+      <w:r>
+        <w:rPr>
+          <w:rFonts w:asciiTheme="majorHAnsi" w:hAnsiTheme="majorHAnsi" w:cstheme="majorHAnsi"/>
+        </w:rPr>
+        <w:t>(</w:t>
+      </w:r>
+      <w:proofErr w:type="gramEnd"/>
+      <w:r>
+        <w:rPr>
+          <w:rFonts w:asciiTheme="majorHAnsi" w:hAnsiTheme="majorHAnsi" w:cstheme="majorHAnsi"/>
+        </w:rPr>
+        <w:t>[{</w:t>
+      </w:r>
+    </w:p>
+    <w:p>
+      <w:pPr>
+        <w:ind w:firstLine="720"/>
+        <w:jc w:val="both"/>
+        <w:rPr>
+          <w:rFonts w:asciiTheme="majorHAnsi" w:hAnsiTheme="majorHAnsi" w:cstheme="majorHAnsi"/>
+        </w:rPr>
+      </w:pPr>
+      <w:r>
+        <w:rPr>
+          <w:rFonts w:asciiTheme="majorHAnsi" w:hAnsiTheme="majorHAnsi" w:cstheme="majorHAnsi"/>
+        </w:rPr>
+        <w:t>$match: {</w:t>
+      </w:r>
+      <w:proofErr w:type="spellStart"/>
+      <w:r>
+        <w:rPr>
+          <w:rFonts w:asciiTheme="majorHAnsi" w:hAnsiTheme="majorHAnsi" w:cstheme="majorHAnsi"/>
+        </w:rPr>
+        <w:t>destCountry</w:t>
+      </w:r>
+      <w:proofErr w:type="spellEnd"/>
+      <w:r>
+        <w:rPr>
+          <w:rFonts w:asciiTheme="majorHAnsi" w:hAnsiTheme="majorHAnsi" w:cstheme="majorHAnsi"/>
+        </w:rPr>
+        <w:t>: {$not: {$</w:t>
+      </w:r>
+      <w:proofErr w:type="spellStart"/>
+      <w:r>
+        <w:rPr>
+          <w:rFonts w:asciiTheme="majorHAnsi" w:hAnsiTheme="majorHAnsi" w:cstheme="majorHAnsi"/>
+        </w:rPr>
+        <w:t>eq</w:t>
+      </w:r>
+      <w:proofErr w:type="spellEnd"/>
+      <w:r>
+        <w:rPr>
+          <w:rFonts w:asciiTheme="majorHAnsi" w:hAnsiTheme="majorHAnsi" w:cstheme="majorHAnsi"/>
+        </w:rPr>
+        <w:t xml:space="preserve">: "United States"}}}}, </w:t>
+      </w:r>
+    </w:p>
+    <w:p>
+      <w:pPr>
+        <w:ind w:firstLine="720"/>
+        <w:jc w:val="both"/>
+        <w:rPr>
+          <w:rFonts w:asciiTheme="majorHAnsi" w:hAnsiTheme="majorHAnsi" w:cstheme="majorHAnsi"/>
+        </w:rPr>
+      </w:pPr>
+      <w:r>
+        <w:rPr>
+          <w:rFonts w:asciiTheme="majorHAnsi" w:hAnsiTheme="majorHAnsi" w:cstheme="majorHAnsi"/>
+        </w:rPr>
+        <w:t>{$group: {_id: "$</w:t>
+      </w:r>
+      <w:proofErr w:type="spellStart"/>
+      <w:r>
+        <w:rPr>
+          <w:rFonts w:asciiTheme="majorHAnsi" w:hAnsiTheme="majorHAnsi" w:cstheme="majorHAnsi"/>
+        </w:rPr>
+        <w:t>destCity</w:t>
+      </w:r>
+      <w:proofErr w:type="spellEnd"/>
+      <w:r>
+        <w:rPr>
+          <w:rFonts w:asciiTheme="majorHAnsi" w:hAnsiTheme="majorHAnsi" w:cstheme="majorHAnsi"/>
+        </w:rPr>
+        <w:t xml:space="preserve">", </w:t>
+      </w:r>
+      <w:proofErr w:type="spellStart"/>
+      <w:r>
+        <w:rPr>
+          <w:rFonts w:asciiTheme="majorHAnsi" w:hAnsiTheme="majorHAnsi" w:cstheme="majorHAnsi"/>
+        </w:rPr>
+        <w:t>avgPassengers</w:t>
+      </w:r>
+      <w:proofErr w:type="spellEnd"/>
+      <w:r>
+        <w:rPr>
+          <w:rFonts w:asciiTheme="majorHAnsi" w:hAnsiTheme="majorHAnsi" w:cstheme="majorHAnsi"/>
+        </w:rPr>
+        <w:t>: {$</w:t>
+      </w:r>
+      <w:proofErr w:type="spellStart"/>
+      <w:r>
+        <w:rPr>
+          <w:rFonts w:asciiTheme="majorHAnsi" w:hAnsiTheme="majorHAnsi" w:cstheme="majorHAnsi"/>
+        </w:rPr>
+        <w:t>avg</w:t>
+      </w:r>
+      <w:proofErr w:type="spellEnd"/>
+      <w:r>
+        <w:rPr>
+          <w:rFonts w:asciiTheme="majorHAnsi" w:hAnsiTheme="majorHAnsi" w:cstheme="majorHAnsi"/>
+        </w:rPr>
+        <w:t xml:space="preserve">: "$passengers"}}}, </w:t>
+      </w:r>
+    </w:p>
+    <w:p>
+      <w:pPr>
+        <w:ind w:firstLine="720"/>
+        <w:jc w:val="both"/>
+        <w:rPr>
+          <w:rFonts w:asciiTheme="majorHAnsi" w:hAnsiTheme="majorHAnsi" w:cstheme="majorHAnsi"/>
+        </w:rPr>
+      </w:pPr>
+      <w:r>
+        <w:rPr>
+          <w:rFonts w:asciiTheme="majorHAnsi" w:hAnsiTheme="majorHAnsi" w:cstheme="majorHAnsi"/>
+        </w:rPr>
+        <w:t>{$sort: {</w:t>
+      </w:r>
+      <w:proofErr w:type="spellStart"/>
+      <w:r>
+        <w:rPr>
+          <w:rFonts w:asciiTheme="majorHAnsi" w:hAnsiTheme="majorHAnsi" w:cstheme="majorHAnsi"/>
+        </w:rPr>
+        <w:t>avgPassengers</w:t>
+      </w:r>
+      <w:proofErr w:type="spellEnd"/>
+      <w:r>
+        <w:rPr>
+          <w:rFonts w:asciiTheme="majorHAnsi" w:hAnsiTheme="majorHAnsi" w:cstheme="majorHAnsi"/>
+        </w:rPr>
+        <w:t xml:space="preserve">: -1}}, </w:t>
+      </w:r>
+    </w:p>
+    <w:p>
+      <w:pPr>
+        <w:ind w:firstLine="720"/>
+        <w:jc w:val="both"/>
+        <w:rPr>
+          <w:rFonts w:asciiTheme="majorHAnsi" w:hAnsiTheme="majorHAnsi" w:cstheme="majorHAnsi"/>
+        </w:rPr>
+      </w:pPr>
+      <w:r>
+        <w:rPr>
+          <w:rFonts w:asciiTheme="majorHAnsi" w:hAnsiTheme="majorHAnsi" w:cstheme="majorHAnsi"/>
+        </w:rPr>
+        <w:t>{$limit: 3}</w:t>
+      </w:r>
+    </w:p>
+    <w:p>
+      <w:pPr>
+        <w:jc w:val="both"/>
         <w:rPr>
           <w:rFonts w:asciiTheme="majorHAnsi" w:hAnsiTheme="majorHAnsi" w:cstheme="majorHAnsi"/>
           <w:b/>
         </w:rPr>
-        <w:t xml:space="preserve">Query: </w:t>
-      </w:r>
-    </w:p>
-    <w:p>
-      <w:pPr>
-        <w:rPr>
-          <w:rFonts w:asciiTheme="majorHAnsi" w:hAnsiTheme="majorHAnsi" w:cstheme="majorHAnsi"/>
-        </w:rPr>
-      </w:pPr>
-      <w:r>
-        <w:rPr>
-          <w:rFonts w:asciiTheme="majorHAnsi" w:hAnsiTheme="majorHAnsi" w:cstheme="majorHAnsi"/>
-        </w:rPr>
-        <w:t>db.airlines.aggregate([</w:t>
-      </w:r>
+      </w:pPr>
+      <w:r>
+        <w:rPr>
+          <w:rFonts w:asciiTheme="majorHAnsi" w:hAnsiTheme="majorHAnsi" w:cstheme="majorHAnsi"/>
+        </w:rPr>
+        <w:t>])</w:t>
+      </w:r>
+    </w:p>
+    <w:p>
+      <w:pPr>
+        <w:jc w:val="both"/>
+        <w:rPr>
+          <w:rFonts w:asciiTheme="majorHAnsi" w:hAnsiTheme="majorHAnsi" w:cstheme="majorHAnsi"/>
+        </w:rPr>
+      </w:pPr>
+      <w:r>
+        <w:rPr>
+          <w:rFonts w:asciiTheme="majorHAnsi" w:hAnsiTheme="majorHAnsi" w:cstheme="majorHAnsi"/>
+          <w:b/>
+        </w:rPr>
+        <w:t>Result</w:t>
+      </w:r>
+      <w:r>
+        <w:rPr>
+          <w:rFonts w:asciiTheme="majorHAnsi" w:hAnsiTheme="majorHAnsi" w:cstheme="majorHAnsi"/>
+        </w:rPr>
+        <w:t xml:space="preserve">: </w:t>
+      </w:r>
+    </w:p>
+    <w:p>
+      <w:pPr>
+        <w:jc w:val="both"/>
+        <w:rPr>
+          <w:rFonts w:asciiTheme="majorHAnsi" w:hAnsiTheme="majorHAnsi" w:cstheme="majorHAnsi"/>
+          <w:color w:val="00B050"/>
+        </w:rPr>
+      </w:pPr>
+      <w:proofErr w:type="gramStart"/>
+      <w:r>
+        <w:rPr>
+          <w:rFonts w:asciiTheme="majorHAnsi" w:hAnsiTheme="majorHAnsi" w:cstheme="majorHAnsi"/>
+          <w:color w:val="00B050"/>
+        </w:rPr>
+        <w:t>{ "</w:t>
+      </w:r>
+      <w:proofErr w:type="gramEnd"/>
+      <w:r>
+        <w:rPr>
+          <w:rFonts w:asciiTheme="majorHAnsi" w:hAnsiTheme="majorHAnsi" w:cstheme="majorHAnsi"/>
+          <w:color w:val="00B050"/>
+        </w:rPr>
+        <w:t>_id" : "Abu Dhabi, United Arab Emirates", "</w:t>
+      </w:r>
+      <w:proofErr w:type="spellStart"/>
+      <w:r>
+        <w:rPr>
+          <w:rFonts w:asciiTheme="majorHAnsi" w:hAnsiTheme="majorHAnsi" w:cstheme="majorHAnsi"/>
+          <w:color w:val="00B050"/>
+        </w:rPr>
+        <w:t>avgPassengers</w:t>
+      </w:r>
+      <w:proofErr w:type="spellEnd"/>
+      <w:r>
+        <w:rPr>
+          <w:rFonts w:asciiTheme="majorHAnsi" w:hAnsiTheme="majorHAnsi" w:cstheme="majorHAnsi"/>
+          <w:color w:val="00B050"/>
+        </w:rPr>
+        <w:t>" : 8052.380952380952 }</w:t>
+      </w:r>
+    </w:p>
+    <w:p>
+      <w:pPr>
+        <w:jc w:val="both"/>
+        <w:rPr>
+          <w:rFonts w:asciiTheme="majorHAnsi" w:hAnsiTheme="majorHAnsi" w:cstheme="majorHAnsi"/>
+          <w:color w:val="00B050"/>
+        </w:rPr>
+      </w:pPr>
+      <w:proofErr w:type="gramStart"/>
+      <w:r>
+        <w:rPr>
+          <w:rFonts w:asciiTheme="majorHAnsi" w:hAnsiTheme="majorHAnsi" w:cstheme="majorHAnsi"/>
+          <w:color w:val="00B050"/>
+        </w:rPr>
+        <w:t>{ "</w:t>
+      </w:r>
+      <w:proofErr w:type="gramEnd"/>
+      <w:r>
+        <w:rPr>
+          <w:rFonts w:asciiTheme="majorHAnsi" w:hAnsiTheme="majorHAnsi" w:cstheme="majorHAnsi"/>
+          <w:color w:val="00B050"/>
+        </w:rPr>
+        <w:t>_id" : "Dubai, United Arab Emirates", "</w:t>
+      </w:r>
+      <w:proofErr w:type="spellStart"/>
+      <w:r>
+        <w:rPr>
+          <w:rFonts w:asciiTheme="majorHAnsi" w:hAnsiTheme="majorHAnsi" w:cstheme="majorHAnsi"/>
+          <w:color w:val="00B050"/>
+        </w:rPr>
+        <w:t>avgPassengers</w:t>
+      </w:r>
+      <w:proofErr w:type="spellEnd"/>
+      <w:r>
+        <w:rPr>
+          <w:rFonts w:asciiTheme="majorHAnsi" w:hAnsiTheme="majorHAnsi" w:cstheme="majorHAnsi"/>
+          <w:color w:val="00B050"/>
+        </w:rPr>
+        <w:t>" : 7176.596638655462 }</w:t>
+      </w:r>
+    </w:p>
+    <w:p>
+      <w:pPr>
+        <w:jc w:val="both"/>
+        <w:rPr>
+          <w:rFonts w:asciiTheme="majorHAnsi" w:hAnsiTheme="majorHAnsi" w:cstheme="majorHAnsi"/>
+          <w:color w:val="00B050"/>
+        </w:rPr>
+      </w:pPr>
+      <w:proofErr w:type="gramStart"/>
+      <w:r>
+        <w:rPr>
+          <w:rFonts w:asciiTheme="majorHAnsi" w:hAnsiTheme="majorHAnsi" w:cstheme="majorHAnsi"/>
+          <w:color w:val="00B050"/>
+        </w:rPr>
+        <w:t>{ "</w:t>
+      </w:r>
+      <w:proofErr w:type="gramEnd"/>
+      <w:r>
+        <w:rPr>
+          <w:rFonts w:asciiTheme="majorHAnsi" w:hAnsiTheme="majorHAnsi" w:cstheme="majorHAnsi"/>
+          <w:color w:val="00B050"/>
+        </w:rPr>
+        <w:t>_id" : "Guangzhou, China", "</w:t>
+      </w:r>
+      <w:proofErr w:type="spellStart"/>
+      <w:r>
+        <w:rPr>
+          <w:rFonts w:asciiTheme="majorHAnsi" w:hAnsiTheme="majorHAnsi" w:cstheme="majorHAnsi"/>
+          <w:color w:val="00B050"/>
+        </w:rPr>
+        <w:t>avgPassengers</w:t>
+      </w:r>
+      <w:proofErr w:type="spellEnd"/>
+      <w:r>
+        <w:rPr>
+          <w:rFonts w:asciiTheme="majorHAnsi" w:hAnsiTheme="majorHAnsi" w:cstheme="majorHAnsi"/>
+          <w:color w:val="00B050"/>
+        </w:rPr>
+        <w:t>" : 7103.333333333333 }</w:t>
+      </w:r>
+    </w:p>
+    <w:p>
+      <w:pPr>
+        <w:jc w:val="both"/>
+        <w:rPr>
+          <w:rFonts w:asciiTheme="majorHAnsi" w:hAnsiTheme="majorHAnsi" w:cstheme="majorHAnsi"/>
+          <w:color w:val="00B050"/>
+        </w:rPr>
+      </w:pPr>
+    </w:p>
+    <w:p>
+      <w:pPr>
+        <w:jc w:val="both"/>
+        <w:rPr>
+          <w:rStyle w:val="Code"/>
+          <w:rFonts w:asciiTheme="majorHAnsi" w:hAnsiTheme="majorHAnsi" w:cstheme="majorHAnsi"/>
+        </w:rPr>
+      </w:pPr>
+      <w:r>
+        <w:rPr>
+          <w:rFonts w:asciiTheme="majorHAnsi" w:hAnsiTheme="majorHAnsi" w:cstheme="majorHAnsi"/>
+        </w:rPr>
+        <w:lastRenderedPageBreak/>
+        <w:t xml:space="preserve">3. </w:t>
+      </w:r>
+      <w:r>
+        <w:rPr>
+          <w:rFonts w:asciiTheme="majorHAnsi" w:hAnsiTheme="majorHAnsi" w:cstheme="majorHAnsi"/>
+        </w:rPr>
+        <w:t>Which carriers provide flights to Latvia (</w:t>
+      </w:r>
+      <w:proofErr w:type="spellStart"/>
+      <w:r>
+        <w:rPr>
+          <w:rStyle w:val="Code"/>
+          <w:rFonts w:asciiTheme="majorHAnsi" w:hAnsiTheme="majorHAnsi" w:cstheme="majorHAnsi"/>
+        </w:rPr>
+        <w:t>destCountry</w:t>
+      </w:r>
+      <w:proofErr w:type="spellEnd"/>
+      <w:r>
+        <w:rPr>
+          <w:rFonts w:asciiTheme="majorHAnsi" w:hAnsiTheme="majorHAnsi" w:cstheme="majorHAnsi"/>
+        </w:rPr>
+        <w:t xml:space="preserve">)? Show result as one document </w:t>
+      </w:r>
+      <w:proofErr w:type="gramStart"/>
+      <w:r>
+        <w:rPr>
+          <w:rStyle w:val="Code"/>
+          <w:rFonts w:asciiTheme="majorHAnsi" w:hAnsiTheme="majorHAnsi" w:cstheme="majorHAnsi"/>
+        </w:rPr>
+        <w:t>{ "</w:t>
+      </w:r>
+      <w:proofErr w:type="gramEnd"/>
+      <w:r>
+        <w:rPr>
+          <w:rStyle w:val="Code"/>
+          <w:rFonts w:asciiTheme="majorHAnsi" w:hAnsiTheme="majorHAnsi" w:cstheme="majorHAnsi"/>
+        </w:rPr>
+        <w:t>_id" : "Latvia", "carriers" : [ "carrier1", " carrier2", …] }</w:t>
+      </w:r>
+    </w:p>
+    <w:p>
+      <w:pPr>
+        <w:jc w:val="both"/>
+        <w:rPr>
+          <w:rStyle w:val="Code"/>
+          <w:rFonts w:asciiTheme="majorHAnsi" w:hAnsiTheme="majorHAnsi" w:cstheme="majorHAnsi"/>
+        </w:rPr>
+      </w:pPr>
+    </w:p>
+    <w:p>
+      <w:pPr>
+        <w:jc w:val="both"/>
+        <w:rPr>
+          <w:rFonts w:asciiTheme="majorHAnsi" w:hAnsiTheme="majorHAnsi" w:cstheme="majorHAnsi"/>
+        </w:rPr>
+      </w:pPr>
+      <w:r>
+        <w:rPr>
+          <w:rFonts w:asciiTheme="majorHAnsi" w:hAnsiTheme="majorHAnsi" w:cstheme="majorHAnsi"/>
+          <w:b/>
+        </w:rPr>
+        <w:t>Query</w:t>
+      </w:r>
+      <w:r>
+        <w:rPr>
+          <w:rFonts w:asciiTheme="majorHAnsi" w:hAnsiTheme="majorHAnsi" w:cstheme="majorHAnsi"/>
+        </w:rPr>
+        <w:t xml:space="preserve">: </w:t>
+      </w:r>
+    </w:p>
+    <w:p>
+      <w:pPr>
+        <w:jc w:val="both"/>
+        <w:rPr>
+          <w:rFonts w:asciiTheme="majorHAnsi" w:hAnsiTheme="majorHAnsi" w:cstheme="majorHAnsi"/>
+        </w:rPr>
+      </w:pPr>
+      <w:proofErr w:type="spellStart"/>
+      <w:proofErr w:type="gramStart"/>
+      <w:r>
+        <w:rPr>
+          <w:rFonts w:asciiTheme="majorHAnsi" w:hAnsiTheme="majorHAnsi" w:cstheme="majorHAnsi"/>
+        </w:rPr>
+        <w:t>db.airlines.aggregate</w:t>
+      </w:r>
+      <w:proofErr w:type="spellEnd"/>
+      <w:r>
+        <w:rPr>
+          <w:rFonts w:asciiTheme="majorHAnsi" w:hAnsiTheme="majorHAnsi" w:cstheme="majorHAnsi"/>
+        </w:rPr>
+        <w:t>([</w:t>
+      </w:r>
+      <w:proofErr w:type="gramEnd"/>
     </w:p>
     <w:p>
       <w:pPr>
         <w:ind w:firstLine="720"/>
-        <w:rPr>
-          <w:rFonts w:asciiTheme="majorHAnsi" w:hAnsiTheme="majorHAnsi" w:cstheme="majorHAnsi"/>
-        </w:rPr>
-      </w:pPr>
-      <w:r>
-        <w:rPr>
-          <w:rFonts w:asciiTheme="majorHAnsi" w:hAnsiTheme="majorHAnsi" w:cstheme="majorHAnsi"/>
-        </w:rPr>
-        <w:t xml:space="preserve">{$group: {_id: "$class", total: {$sum: 1}}}, </w:t>
+        <w:jc w:val="both"/>
+        <w:rPr>
+          <w:rFonts w:asciiTheme="majorHAnsi" w:hAnsiTheme="majorHAnsi" w:cstheme="majorHAnsi"/>
+        </w:rPr>
+      </w:pPr>
+      <w:r>
+        <w:rPr>
+          <w:rFonts w:asciiTheme="majorHAnsi" w:hAnsiTheme="majorHAnsi" w:cstheme="majorHAnsi"/>
+        </w:rPr>
+        <w:t>{$match: {</w:t>
+      </w:r>
+      <w:proofErr w:type="spellStart"/>
+      <w:r>
+        <w:rPr>
+          <w:rFonts w:asciiTheme="majorHAnsi" w:hAnsiTheme="majorHAnsi" w:cstheme="majorHAnsi"/>
+        </w:rPr>
+        <w:t>destCountry</w:t>
+      </w:r>
+      <w:proofErr w:type="spellEnd"/>
+      <w:r>
+        <w:rPr>
+          <w:rFonts w:asciiTheme="majorHAnsi" w:hAnsiTheme="majorHAnsi" w:cstheme="majorHAnsi"/>
+        </w:rPr>
+        <w:t xml:space="preserve">: "Latvia"}}, </w:t>
       </w:r>
     </w:p>
     <w:p>
       <w:pPr>
         <w:ind w:firstLine="720"/>
-        <w:rPr>
-          <w:rFonts w:asciiTheme="majorHAnsi" w:hAnsiTheme="majorHAnsi" w:cstheme="majorHAnsi"/>
-        </w:rPr>
-      </w:pPr>
-      <w:r>
-        <w:rPr>
-          <w:rFonts w:asciiTheme="majorHAnsi" w:hAnsiTheme="majorHAnsi" w:cstheme="majorHAnsi"/>
-        </w:rPr>
-        <w:t>{$project: {"class": "$_id", _id: 0, total: 1}}</w:t>
-      </w:r>
-    </w:p>
-    <w:p>
-      <w:pPr>
+        <w:jc w:val="both"/>
+        <w:rPr>
+          <w:rFonts w:asciiTheme="majorHAnsi" w:hAnsiTheme="majorHAnsi" w:cstheme="majorHAnsi"/>
+        </w:rPr>
+      </w:pPr>
+      <w:r>
+        <w:rPr>
+          <w:rFonts w:asciiTheme="majorHAnsi" w:hAnsiTheme="majorHAnsi" w:cstheme="majorHAnsi"/>
+        </w:rPr>
+        <w:t>{$group: {</w:t>
+      </w:r>
+    </w:p>
+    <w:p>
+      <w:pPr>
+        <w:ind w:left="720" w:firstLine="720"/>
+        <w:jc w:val="both"/>
+        <w:rPr>
+          <w:rFonts w:asciiTheme="majorHAnsi" w:hAnsiTheme="majorHAnsi" w:cstheme="majorHAnsi"/>
+        </w:rPr>
+      </w:pPr>
+      <w:r>
+        <w:rPr>
+          <w:rFonts w:asciiTheme="majorHAnsi" w:hAnsiTheme="majorHAnsi" w:cstheme="majorHAnsi"/>
+        </w:rPr>
+        <w:t>_id: "$</w:t>
+      </w:r>
+      <w:proofErr w:type="spellStart"/>
+      <w:r>
+        <w:rPr>
+          <w:rFonts w:asciiTheme="majorHAnsi" w:hAnsiTheme="majorHAnsi" w:cstheme="majorHAnsi"/>
+        </w:rPr>
+        <w:t>destCountry</w:t>
+      </w:r>
+      <w:proofErr w:type="spellEnd"/>
+      <w:r>
+        <w:rPr>
+          <w:rFonts w:asciiTheme="majorHAnsi" w:hAnsiTheme="majorHAnsi" w:cstheme="majorHAnsi"/>
+        </w:rPr>
+        <w:t xml:space="preserve">", </w:t>
+      </w:r>
+    </w:p>
+    <w:p>
+      <w:pPr>
+        <w:ind w:left="720" w:firstLine="720"/>
+        <w:jc w:val="both"/>
+        <w:rPr>
+          <w:rFonts w:asciiTheme="majorHAnsi" w:hAnsiTheme="majorHAnsi" w:cstheme="majorHAnsi"/>
+        </w:rPr>
+      </w:pPr>
+      <w:proofErr w:type="gramStart"/>
+      <w:r>
+        <w:rPr>
+          <w:rFonts w:asciiTheme="majorHAnsi" w:hAnsiTheme="majorHAnsi" w:cstheme="majorHAnsi"/>
+        </w:rPr>
+        <w:t>carriers</w:t>
+      </w:r>
+      <w:proofErr w:type="gramEnd"/>
+      <w:r>
+        <w:rPr>
+          <w:rFonts w:asciiTheme="majorHAnsi" w:hAnsiTheme="majorHAnsi" w:cstheme="majorHAnsi"/>
+        </w:rPr>
+        <w:t>: {$push: "$carrier"}</w:t>
+      </w:r>
+    </w:p>
+    <w:p>
+      <w:pPr>
+        <w:ind w:left="720"/>
+        <w:jc w:val="both"/>
+        <w:rPr>
+          <w:rFonts w:asciiTheme="majorHAnsi" w:hAnsiTheme="majorHAnsi" w:cstheme="majorHAnsi"/>
+        </w:rPr>
+      </w:pPr>
+      <w:r>
+        <w:rPr>
+          <w:rFonts w:asciiTheme="majorHAnsi" w:hAnsiTheme="majorHAnsi" w:cstheme="majorHAnsi"/>
+        </w:rPr>
+        <w:t>}}</w:t>
+      </w:r>
+    </w:p>
+    <w:p>
+      <w:pPr>
+        <w:jc w:val="both"/>
         <w:rPr>
           <w:rFonts w:asciiTheme="majorHAnsi" w:hAnsiTheme="majorHAnsi" w:cstheme="majorHAnsi"/>
         </w:rPr>
@@ -153,249 +1029,1485 @@
     </w:p>
     <w:p>
       <w:pPr>
-        <w:rPr>
-          <w:rFonts w:asciiTheme="majorHAnsi" w:hAnsiTheme="majorHAnsi" w:cstheme="majorHAnsi"/>
-        </w:rPr>
-      </w:pPr>
-    </w:p>
-    <w:p>
-      <w:pPr>
-        <w:rPr>
-          <w:rFonts w:asciiTheme="majorHAnsi" w:hAnsiTheme="majorHAnsi" w:cstheme="majorHAnsi"/>
-        </w:rPr>
-      </w:pPr>
-      <w:r>
+        <w:jc w:val="both"/>
+        <w:rPr>
+          <w:rFonts w:asciiTheme="majorHAnsi" w:hAnsiTheme="majorHAnsi" w:cstheme="majorHAnsi"/>
+        </w:rPr>
+      </w:pPr>
+    </w:p>
+    <w:p>
+      <w:pPr>
+        <w:jc w:val="both"/>
         <w:rPr>
           <w:rFonts w:asciiTheme="majorHAnsi" w:hAnsiTheme="majorHAnsi" w:cstheme="majorHAnsi"/>
           <w:b/>
         </w:rPr>
+      </w:pPr>
+      <w:r>
+        <w:rPr>
+          <w:rFonts w:asciiTheme="majorHAnsi" w:hAnsiTheme="majorHAnsi" w:cstheme="majorHAnsi"/>
+          <w:b/>
+        </w:rPr>
+        <w:t xml:space="preserve">Result: </w:t>
+      </w:r>
+    </w:p>
+    <w:p>
+      <w:pPr>
+        <w:jc w:val="both"/>
+        <w:rPr>
+          <w:rFonts w:asciiTheme="majorHAnsi" w:hAnsiTheme="majorHAnsi" w:cstheme="majorHAnsi"/>
+          <w:color w:val="00B050"/>
+        </w:rPr>
+      </w:pPr>
+      <w:r>
+        <w:rPr>
+          <w:rFonts w:asciiTheme="majorHAnsi" w:hAnsiTheme="majorHAnsi" w:cstheme="majorHAnsi"/>
+          <w:color w:val="00B050"/>
+        </w:rPr>
+        <w:t>{ "_id" : "Latvia", "carriers" : [ "</w:t>
+      </w:r>
+      <w:proofErr w:type="spellStart"/>
+      <w:r>
+        <w:rPr>
+          <w:rFonts w:asciiTheme="majorHAnsi" w:hAnsiTheme="majorHAnsi" w:cstheme="majorHAnsi"/>
+          <w:color w:val="00B050"/>
+        </w:rPr>
+        <w:t>JetClub</w:t>
+      </w:r>
+      <w:proofErr w:type="spellEnd"/>
+      <w:r>
+        <w:rPr>
+          <w:rFonts w:asciiTheme="majorHAnsi" w:hAnsiTheme="majorHAnsi" w:cstheme="majorHAnsi"/>
+          <w:color w:val="00B050"/>
+        </w:rPr>
+        <w:t xml:space="preserve"> AG", "Blue Jet SP Z o </w:t>
+      </w:r>
+      <w:proofErr w:type="spellStart"/>
+      <w:r>
+        <w:rPr>
+          <w:rFonts w:asciiTheme="majorHAnsi" w:hAnsiTheme="majorHAnsi" w:cstheme="majorHAnsi"/>
+          <w:color w:val="00B050"/>
+        </w:rPr>
+        <w:t>o</w:t>
+      </w:r>
+      <w:proofErr w:type="spellEnd"/>
+      <w:r>
+        <w:rPr>
+          <w:rFonts w:asciiTheme="majorHAnsi" w:hAnsiTheme="majorHAnsi" w:cstheme="majorHAnsi"/>
+          <w:color w:val="00B050"/>
+        </w:rPr>
+        <w:t>", "Uzbekistan Airways", "Uzbekistan Airways", "Uzbekistan Airways", "Uzbekistan Airways", "Uzbekistan Airways", "Uzbekistan Airways", "Uzbekistan Airways" ] }</w:t>
+      </w:r>
+    </w:p>
+    <w:p>
+      <w:pPr>
+        <w:jc w:val="both"/>
+        <w:rPr>
+          <w:rFonts w:asciiTheme="majorHAnsi" w:hAnsiTheme="majorHAnsi" w:cstheme="majorHAnsi"/>
+          <w:color w:val="00B050"/>
+        </w:rPr>
+      </w:pPr>
+    </w:p>
+    <w:p>
+      <w:pPr>
+        <w:jc w:val="both"/>
+        <w:rPr>
+          <w:rStyle w:val="Code"/>
+          <w:rFonts w:asciiTheme="majorHAnsi" w:hAnsiTheme="majorHAnsi" w:cstheme="majorHAnsi"/>
+        </w:rPr>
+      </w:pPr>
+      <w:r>
+        <w:rPr>
+          <w:rFonts w:asciiTheme="majorHAnsi" w:hAnsiTheme="majorHAnsi" w:cstheme="majorHAnsi"/>
+        </w:rPr>
+        <w:t>4.</w:t>
+      </w:r>
+      <w:r>
+        <w:rPr>
+          <w:rFonts w:asciiTheme="majorHAnsi" w:hAnsiTheme="majorHAnsi" w:cstheme="majorHAnsi"/>
+        </w:rPr>
+        <w:t xml:space="preserve"> </w:t>
+      </w:r>
+      <w:r>
+        <w:rPr>
+          <w:rFonts w:asciiTheme="majorHAnsi" w:hAnsiTheme="majorHAnsi" w:cstheme="majorHAnsi"/>
+        </w:rPr>
+        <w:t xml:space="preserve">What are the carriers which flue the most number of passengers from the United State to either Greece, Italy or Spain? Find top 10 carriers, but provide the last 7 carriers (do not include the first 3). Show result as </w:t>
+      </w:r>
+      <w:proofErr w:type="gramStart"/>
+      <w:r>
+        <w:rPr>
+          <w:rStyle w:val="Code"/>
+          <w:rFonts w:asciiTheme="majorHAnsi" w:hAnsiTheme="majorHAnsi" w:cstheme="majorHAnsi"/>
+        </w:rPr>
+        <w:t>{ "</w:t>
+      </w:r>
+      <w:proofErr w:type="gramEnd"/>
+      <w:r>
+        <w:rPr>
+          <w:rStyle w:val="Code"/>
+          <w:rFonts w:asciiTheme="majorHAnsi" w:hAnsiTheme="majorHAnsi" w:cstheme="majorHAnsi"/>
+        </w:rPr>
+        <w:t>_id" : "&lt;carrier&gt;", "total" : 999}</w:t>
+      </w:r>
+    </w:p>
+    <w:p>
+      <w:pPr>
+        <w:jc w:val="both"/>
+        <w:rPr>
+          <w:rFonts w:asciiTheme="majorHAnsi" w:hAnsiTheme="majorHAnsi" w:cstheme="majorHAnsi"/>
+        </w:rPr>
+      </w:pPr>
+    </w:p>
+    <w:p>
+      <w:pPr>
+        <w:jc w:val="both"/>
+        <w:rPr>
+          <w:rFonts w:asciiTheme="majorHAnsi" w:hAnsiTheme="majorHAnsi" w:cstheme="majorHAnsi"/>
+        </w:rPr>
+      </w:pPr>
+      <w:r>
+        <w:rPr>
+          <w:rFonts w:asciiTheme="majorHAnsi" w:hAnsiTheme="majorHAnsi" w:cstheme="majorHAnsi"/>
+          <w:b/>
+        </w:rPr>
+        <w:t>Query</w:t>
+      </w:r>
+      <w:r>
+        <w:rPr>
+          <w:rFonts w:asciiTheme="majorHAnsi" w:hAnsiTheme="majorHAnsi" w:cstheme="majorHAnsi"/>
+        </w:rPr>
+        <w:t xml:space="preserve">: </w:t>
+      </w:r>
+    </w:p>
+    <w:p>
+      <w:pPr>
+        <w:jc w:val="both"/>
+        <w:rPr>
+          <w:rFonts w:asciiTheme="majorHAnsi" w:hAnsiTheme="majorHAnsi" w:cstheme="majorHAnsi"/>
+        </w:rPr>
+      </w:pPr>
+      <w:proofErr w:type="spellStart"/>
+      <w:proofErr w:type="gramStart"/>
+      <w:r>
+        <w:rPr>
+          <w:rFonts w:asciiTheme="majorHAnsi" w:hAnsiTheme="majorHAnsi" w:cstheme="majorHAnsi"/>
+        </w:rPr>
+        <w:t>db.airlines.aggregate</w:t>
+      </w:r>
+      <w:proofErr w:type="spellEnd"/>
+      <w:r>
+        <w:rPr>
+          <w:rFonts w:asciiTheme="majorHAnsi" w:hAnsiTheme="majorHAnsi" w:cstheme="majorHAnsi"/>
+        </w:rPr>
+        <w:t>([</w:t>
+      </w:r>
+      <w:proofErr w:type="gramEnd"/>
+    </w:p>
+    <w:p>
+      <w:pPr>
+        <w:jc w:val="both"/>
+        <w:rPr>
+          <w:rFonts w:asciiTheme="majorHAnsi" w:hAnsiTheme="majorHAnsi" w:cstheme="majorHAnsi"/>
+        </w:rPr>
+      </w:pPr>
+      <w:r>
+        <w:rPr>
+          <w:rFonts w:asciiTheme="majorHAnsi" w:hAnsiTheme="majorHAnsi" w:cstheme="majorHAnsi"/>
+        </w:rPr>
+        <w:t>{$match: {</w:t>
+      </w:r>
+    </w:p>
+    <w:p>
+      <w:pPr>
+        <w:ind w:firstLine="720"/>
+        <w:jc w:val="both"/>
+        <w:rPr>
+          <w:rFonts w:asciiTheme="majorHAnsi" w:hAnsiTheme="majorHAnsi" w:cstheme="majorHAnsi"/>
+        </w:rPr>
+      </w:pPr>
+      <w:proofErr w:type="spellStart"/>
+      <w:proofErr w:type="gramStart"/>
+      <w:r>
+        <w:rPr>
+          <w:rFonts w:asciiTheme="majorHAnsi" w:hAnsiTheme="majorHAnsi" w:cstheme="majorHAnsi"/>
+        </w:rPr>
+        <w:t>originCountry</w:t>
+      </w:r>
+      <w:proofErr w:type="spellEnd"/>
+      <w:proofErr w:type="gramEnd"/>
+      <w:r>
+        <w:rPr>
+          <w:rFonts w:asciiTheme="majorHAnsi" w:hAnsiTheme="majorHAnsi" w:cstheme="majorHAnsi"/>
+        </w:rPr>
+        <w:t>: {$</w:t>
+      </w:r>
+      <w:proofErr w:type="spellStart"/>
+      <w:r>
+        <w:rPr>
+          <w:rFonts w:asciiTheme="majorHAnsi" w:hAnsiTheme="majorHAnsi" w:cstheme="majorHAnsi"/>
+        </w:rPr>
+        <w:t>eq</w:t>
+      </w:r>
+      <w:proofErr w:type="spellEnd"/>
+      <w:r>
+        <w:rPr>
+          <w:rFonts w:asciiTheme="majorHAnsi" w:hAnsiTheme="majorHAnsi" w:cstheme="majorHAnsi"/>
+        </w:rPr>
+        <w:t xml:space="preserve">: "United States"}, </w:t>
+      </w:r>
+    </w:p>
+    <w:p>
+      <w:pPr>
+        <w:ind w:firstLine="720"/>
+        <w:jc w:val="both"/>
+        <w:rPr>
+          <w:rFonts w:asciiTheme="majorHAnsi" w:hAnsiTheme="majorHAnsi" w:cstheme="majorHAnsi"/>
+        </w:rPr>
+      </w:pPr>
+      <w:proofErr w:type="spellStart"/>
+      <w:proofErr w:type="gramStart"/>
+      <w:r>
+        <w:rPr>
+          <w:rFonts w:asciiTheme="majorHAnsi" w:hAnsiTheme="majorHAnsi" w:cstheme="majorHAnsi"/>
+        </w:rPr>
+        <w:t>destCountry</w:t>
+      </w:r>
+      <w:proofErr w:type="spellEnd"/>
+      <w:proofErr w:type="gramEnd"/>
+      <w:r>
+        <w:rPr>
+          <w:rFonts w:asciiTheme="majorHAnsi" w:hAnsiTheme="majorHAnsi" w:cstheme="majorHAnsi"/>
+        </w:rPr>
+        <w:t>: {$in : ["Greece", "Italy", "Spain"]}</w:t>
+      </w:r>
+    </w:p>
+    <w:p>
+      <w:pPr>
+        <w:jc w:val="both"/>
+        <w:rPr>
+          <w:rFonts w:asciiTheme="majorHAnsi" w:hAnsiTheme="majorHAnsi" w:cstheme="majorHAnsi"/>
+        </w:rPr>
+      </w:pPr>
+      <w:r>
+        <w:rPr>
+          <w:rFonts w:asciiTheme="majorHAnsi" w:hAnsiTheme="majorHAnsi" w:cstheme="majorHAnsi"/>
+        </w:rPr>
+        <w:t xml:space="preserve">}}, </w:t>
+      </w:r>
+    </w:p>
+    <w:p>
+      <w:pPr>
+        <w:jc w:val="both"/>
+        <w:rPr>
+          <w:rFonts w:asciiTheme="majorHAnsi" w:hAnsiTheme="majorHAnsi" w:cstheme="majorHAnsi"/>
+        </w:rPr>
+      </w:pPr>
+      <w:r>
+        <w:rPr>
+          <w:rFonts w:asciiTheme="majorHAnsi" w:hAnsiTheme="majorHAnsi" w:cstheme="majorHAnsi"/>
+        </w:rPr>
+        <w:t>{$group: {</w:t>
+      </w:r>
+    </w:p>
+    <w:p>
+      <w:pPr>
+        <w:ind w:firstLine="720"/>
+        <w:jc w:val="both"/>
+        <w:rPr>
+          <w:rFonts w:asciiTheme="majorHAnsi" w:hAnsiTheme="majorHAnsi" w:cstheme="majorHAnsi"/>
+        </w:rPr>
+      </w:pPr>
+      <w:r>
+        <w:rPr>
+          <w:rFonts w:asciiTheme="majorHAnsi" w:hAnsiTheme="majorHAnsi" w:cstheme="majorHAnsi"/>
+        </w:rPr>
+        <w:t xml:space="preserve">_id: "$carrier", </w:t>
+      </w:r>
+    </w:p>
+    <w:p>
+      <w:pPr>
+        <w:ind w:left="720"/>
+        <w:jc w:val="both"/>
+        <w:rPr>
+          <w:rFonts w:asciiTheme="majorHAnsi" w:hAnsiTheme="majorHAnsi" w:cstheme="majorHAnsi"/>
+        </w:rPr>
+      </w:pPr>
+      <w:proofErr w:type="gramStart"/>
+      <w:r>
+        <w:rPr>
+          <w:rFonts w:asciiTheme="majorHAnsi" w:hAnsiTheme="majorHAnsi" w:cstheme="majorHAnsi"/>
+        </w:rPr>
+        <w:t>total</w:t>
+      </w:r>
+      <w:proofErr w:type="gramEnd"/>
+      <w:r>
+        <w:rPr>
+          <w:rFonts w:asciiTheme="majorHAnsi" w:hAnsiTheme="majorHAnsi" w:cstheme="majorHAnsi"/>
+        </w:rPr>
+        <w:t>: {$sum: "$passengers"}</w:t>
+      </w:r>
+    </w:p>
+    <w:p>
+      <w:pPr>
+        <w:jc w:val="both"/>
+        <w:rPr>
+          <w:rFonts w:asciiTheme="majorHAnsi" w:hAnsiTheme="majorHAnsi" w:cstheme="majorHAnsi"/>
+        </w:rPr>
+      </w:pPr>
+      <w:r>
+        <w:rPr>
+          <w:rFonts w:asciiTheme="majorHAnsi" w:hAnsiTheme="majorHAnsi" w:cstheme="majorHAnsi"/>
+        </w:rPr>
+        <w:t xml:space="preserve">}}, </w:t>
+      </w:r>
+    </w:p>
+    <w:p>
+      <w:pPr>
+        <w:jc w:val="both"/>
+        <w:rPr>
+          <w:rFonts w:asciiTheme="majorHAnsi" w:hAnsiTheme="majorHAnsi" w:cstheme="majorHAnsi"/>
+        </w:rPr>
+      </w:pPr>
+      <w:r>
+        <w:rPr>
+          <w:rFonts w:asciiTheme="majorHAnsi" w:hAnsiTheme="majorHAnsi" w:cstheme="majorHAnsi"/>
+        </w:rPr>
+        <w:t>{$sort: {</w:t>
+      </w:r>
+      <w:proofErr w:type="gramStart"/>
+      <w:r>
+        <w:rPr>
+          <w:rFonts w:asciiTheme="majorHAnsi" w:hAnsiTheme="majorHAnsi" w:cstheme="majorHAnsi"/>
+        </w:rPr>
+        <w:t>total :</w:t>
+      </w:r>
+      <w:proofErr w:type="gramEnd"/>
+      <w:r>
+        <w:rPr>
+          <w:rFonts w:asciiTheme="majorHAnsi" w:hAnsiTheme="majorHAnsi" w:cstheme="majorHAnsi"/>
+        </w:rPr>
+        <w:t xml:space="preserve"> -1}}, </w:t>
+      </w:r>
+    </w:p>
+    <w:p>
+      <w:pPr>
+        <w:jc w:val="both"/>
+        <w:rPr>
+          <w:rFonts w:asciiTheme="majorHAnsi" w:hAnsiTheme="majorHAnsi" w:cstheme="majorHAnsi"/>
+        </w:rPr>
+      </w:pPr>
+      <w:r>
+        <w:rPr>
+          <w:rFonts w:asciiTheme="majorHAnsi" w:hAnsiTheme="majorHAnsi" w:cstheme="majorHAnsi"/>
+        </w:rPr>
+        <w:lastRenderedPageBreak/>
+        <w:t>{$limit: 10}</w:t>
+      </w:r>
+      <w:r>
+        <w:rPr>
+          <w:rFonts w:asciiTheme="majorHAnsi" w:hAnsiTheme="majorHAnsi" w:cstheme="majorHAnsi"/>
+        </w:rPr>
+        <w:t>,</w:t>
+      </w:r>
+    </w:p>
+    <w:p>
+      <w:pPr>
+        <w:jc w:val="both"/>
+        <w:rPr>
+          <w:rFonts w:asciiTheme="majorHAnsi" w:hAnsiTheme="majorHAnsi" w:cstheme="majorHAnsi"/>
+        </w:rPr>
+      </w:pPr>
+      <w:r>
+        <w:rPr>
+          <w:rFonts w:asciiTheme="majorHAnsi" w:hAnsiTheme="majorHAnsi" w:cstheme="majorHAnsi"/>
+        </w:rPr>
+        <w:t>{$skip: 3}</w:t>
+      </w:r>
+    </w:p>
+    <w:p>
+      <w:pPr>
+        <w:jc w:val="both"/>
+        <w:rPr>
+          <w:rFonts w:asciiTheme="majorHAnsi" w:hAnsiTheme="majorHAnsi" w:cstheme="majorHAnsi"/>
+        </w:rPr>
+      </w:pPr>
+      <w:r>
+        <w:rPr>
+          <w:rFonts w:asciiTheme="majorHAnsi" w:hAnsiTheme="majorHAnsi" w:cstheme="majorHAnsi"/>
+        </w:rPr>
+        <w:t>])</w:t>
+      </w:r>
+      <w:r>
+        <w:rPr>
+          <w:rFonts w:asciiTheme="majorHAnsi" w:hAnsiTheme="majorHAnsi" w:cstheme="majorHAnsi"/>
+        </w:rPr>
+        <w:t>’</w:t>
+      </w:r>
+    </w:p>
+    <w:p>
+      <w:pPr>
+        <w:jc w:val="both"/>
+        <w:rPr>
+          <w:rFonts w:asciiTheme="majorHAnsi" w:hAnsiTheme="majorHAnsi" w:cstheme="majorHAnsi"/>
+        </w:rPr>
+      </w:pPr>
+      <w:r>
+        <w:rPr>
+          <w:rFonts w:asciiTheme="majorHAnsi" w:hAnsiTheme="majorHAnsi" w:cstheme="majorHAnsi"/>
+          <w:b/>
+        </w:rPr>
         <w:t>Result</w:t>
       </w:r>
       <w:r>
         <w:rPr>
           <w:rFonts w:asciiTheme="majorHAnsi" w:hAnsiTheme="majorHAnsi" w:cstheme="majorHAnsi"/>
         </w:rPr>
-        <w:t xml:space="preserve">: </w:t>
-      </w:r>
-    </w:p>
-    <w:p>
-      <w:pPr>
-        <w:rPr>
-          <w:rFonts w:asciiTheme="majorHAnsi" w:hAnsiTheme="majorHAnsi" w:cstheme="majorHAnsi"/>
-          <w:color w:val="00B050"/>
-        </w:rPr>
-      </w:pPr>
-      <w:r>
-        <w:rPr>
-          <w:rFonts w:asciiTheme="majorHAnsi" w:hAnsiTheme="majorHAnsi" w:cstheme="majorHAnsi"/>
-          <w:color w:val="00B050"/>
-        </w:rPr>
-        <w:t>{ "total" : 140343, "class" : "F" }</w:t>
-      </w:r>
-    </w:p>
-    <w:p>
-      <w:pPr>
-        <w:rPr>
-          <w:rFonts w:asciiTheme="majorHAnsi" w:hAnsiTheme="majorHAnsi" w:cstheme="majorHAnsi"/>
-          <w:color w:val="00B050"/>
-        </w:rPr>
-      </w:pPr>
-      <w:r>
-        <w:rPr>
-          <w:rFonts w:asciiTheme="majorHAnsi" w:hAnsiTheme="majorHAnsi" w:cstheme="majorHAnsi"/>
-          <w:color w:val="00B050"/>
-        </w:rPr>
-        <w:t>{ "total" : 23123, "class" : "L" }</w:t>
-      </w:r>
-    </w:p>
-    <w:p>
-      <w:pPr>
-        <w:rPr>
-          <w:rFonts w:asciiTheme="majorHAnsi" w:hAnsiTheme="majorHAnsi" w:cstheme="majorHAnsi"/>
-          <w:color w:val="00B050"/>
-        </w:rPr>
-      </w:pPr>
-      <w:r>
-        <w:rPr>
-          <w:rFonts w:asciiTheme="majorHAnsi" w:hAnsiTheme="majorHAnsi" w:cstheme="majorHAnsi"/>
-          <w:color w:val="00B050"/>
-        </w:rPr>
-        <w:t>{ "total" : 5683, "class" : "P" }</w:t>
-      </w:r>
-    </w:p>
-    <w:p>
-      <w:pPr>
-        <w:rPr>
-          <w:rFonts w:asciiTheme="majorHAnsi" w:hAnsiTheme="majorHAnsi" w:cstheme="majorHAnsi"/>
-          <w:color w:val="00B050"/>
-        </w:rPr>
-      </w:pPr>
-      <w:r>
-        <w:rPr>
-          <w:rFonts w:asciiTheme="majorHAnsi" w:hAnsiTheme="majorHAnsi" w:cstheme="majorHAnsi"/>
-          <w:color w:val="00B050"/>
-        </w:rPr>
-        <w:t>{ "total" : 17499, "class" : "G" }</w:t>
-      </w:r>
-    </w:p>
-    <w:p>
-      <w:pPr>
-        <w:rPr>
-          <w:rFonts w:asciiTheme="majorHAnsi" w:hAnsiTheme="majorHAnsi" w:cstheme="majorHAnsi"/>
-          <w:color w:val="00B050"/>
-        </w:rPr>
-      </w:pPr>
-    </w:p>
-    <w:p>
-      <w:pPr>
+        <w:t>:</w:t>
+      </w:r>
+    </w:p>
+    <w:p>
+      <w:pPr>
+        <w:jc w:val="both"/>
+        <w:rPr>
+          <w:rFonts w:asciiTheme="majorHAnsi" w:hAnsiTheme="majorHAnsi" w:cstheme="majorHAnsi"/>
+          <w:color w:val="00B050"/>
+        </w:rPr>
+      </w:pPr>
+      <w:proofErr w:type="gramStart"/>
+      <w:r>
+        <w:rPr>
+          <w:rFonts w:asciiTheme="majorHAnsi" w:hAnsiTheme="majorHAnsi" w:cstheme="majorHAnsi"/>
+          <w:color w:val="00B050"/>
+        </w:rPr>
+        <w:t>{ "</w:t>
+      </w:r>
+      <w:proofErr w:type="gramEnd"/>
+      <w:r>
+        <w:rPr>
+          <w:rFonts w:asciiTheme="majorHAnsi" w:hAnsiTheme="majorHAnsi" w:cstheme="majorHAnsi"/>
+          <w:color w:val="00B050"/>
+        </w:rPr>
+        <w:t>_id" : "</w:t>
+      </w:r>
+      <w:proofErr w:type="spellStart"/>
+      <w:r>
+        <w:rPr>
+          <w:rFonts w:asciiTheme="majorHAnsi" w:hAnsiTheme="majorHAnsi" w:cstheme="majorHAnsi"/>
+          <w:color w:val="00B050"/>
+        </w:rPr>
+        <w:t>Compagnia</w:t>
+      </w:r>
+      <w:proofErr w:type="spellEnd"/>
+      <w:r>
+        <w:rPr>
+          <w:rFonts w:asciiTheme="majorHAnsi" w:hAnsiTheme="majorHAnsi" w:cstheme="majorHAnsi"/>
+          <w:color w:val="00B050"/>
+        </w:rPr>
+        <w:t xml:space="preserve"> </w:t>
+      </w:r>
+      <w:proofErr w:type="spellStart"/>
+      <w:r>
+        <w:rPr>
+          <w:rFonts w:asciiTheme="majorHAnsi" w:hAnsiTheme="majorHAnsi" w:cstheme="majorHAnsi"/>
+          <w:color w:val="00B050"/>
+        </w:rPr>
+        <w:t>Aerea</w:t>
+      </w:r>
+      <w:proofErr w:type="spellEnd"/>
+      <w:r>
+        <w:rPr>
+          <w:rFonts w:asciiTheme="majorHAnsi" w:hAnsiTheme="majorHAnsi" w:cstheme="majorHAnsi"/>
+          <w:color w:val="00B050"/>
+        </w:rPr>
+        <w:t xml:space="preserve"> </w:t>
+      </w:r>
+      <w:proofErr w:type="spellStart"/>
+      <w:r>
+        <w:rPr>
+          <w:rFonts w:asciiTheme="majorHAnsi" w:hAnsiTheme="majorHAnsi" w:cstheme="majorHAnsi"/>
+          <w:color w:val="00B050"/>
+        </w:rPr>
+        <w:t>Italiana</w:t>
+      </w:r>
+      <w:proofErr w:type="spellEnd"/>
+      <w:r>
+        <w:rPr>
+          <w:rFonts w:asciiTheme="majorHAnsi" w:hAnsiTheme="majorHAnsi" w:cstheme="majorHAnsi"/>
+          <w:color w:val="00B050"/>
+        </w:rPr>
+        <w:t>", "total" : 280256 }</w:t>
+      </w:r>
+    </w:p>
+    <w:p>
+      <w:pPr>
+        <w:jc w:val="both"/>
+        <w:rPr>
+          <w:rFonts w:asciiTheme="majorHAnsi" w:hAnsiTheme="majorHAnsi" w:cstheme="majorHAnsi"/>
+          <w:color w:val="00B050"/>
+        </w:rPr>
+      </w:pPr>
+      <w:proofErr w:type="gramStart"/>
+      <w:r>
+        <w:rPr>
+          <w:rFonts w:asciiTheme="majorHAnsi" w:hAnsiTheme="majorHAnsi" w:cstheme="majorHAnsi"/>
+          <w:color w:val="00B050"/>
+        </w:rPr>
+        <w:t>{ "</w:t>
+      </w:r>
+      <w:proofErr w:type="gramEnd"/>
+      <w:r>
+        <w:rPr>
+          <w:rFonts w:asciiTheme="majorHAnsi" w:hAnsiTheme="majorHAnsi" w:cstheme="majorHAnsi"/>
+          <w:color w:val="00B050"/>
+        </w:rPr>
+        <w:t>_id" : "United Air Lines Inc.", "total" : 229936 }</w:t>
+      </w:r>
+    </w:p>
+    <w:p>
+      <w:pPr>
+        <w:jc w:val="both"/>
+        <w:rPr>
+          <w:rFonts w:asciiTheme="majorHAnsi" w:hAnsiTheme="majorHAnsi" w:cstheme="majorHAnsi"/>
+          <w:color w:val="00B050"/>
+        </w:rPr>
+      </w:pPr>
+      <w:proofErr w:type="gramStart"/>
+      <w:r>
+        <w:rPr>
+          <w:rFonts w:asciiTheme="majorHAnsi" w:hAnsiTheme="majorHAnsi" w:cstheme="majorHAnsi"/>
+          <w:color w:val="00B050"/>
+        </w:rPr>
+        <w:t>{ "</w:t>
+      </w:r>
+      <w:proofErr w:type="gramEnd"/>
+      <w:r>
+        <w:rPr>
+          <w:rFonts w:asciiTheme="majorHAnsi" w:hAnsiTheme="majorHAnsi" w:cstheme="majorHAnsi"/>
+          <w:color w:val="00B050"/>
+        </w:rPr>
+        <w:t>_id" : "Emirates", "total" : 100903 }</w:t>
+      </w:r>
+    </w:p>
+    <w:p>
+      <w:pPr>
+        <w:jc w:val="both"/>
+        <w:rPr>
+          <w:rFonts w:asciiTheme="majorHAnsi" w:hAnsiTheme="majorHAnsi" w:cstheme="majorHAnsi"/>
+          <w:color w:val="00B050"/>
+        </w:rPr>
+      </w:pPr>
+      <w:proofErr w:type="gramStart"/>
+      <w:r>
+        <w:rPr>
+          <w:rFonts w:asciiTheme="majorHAnsi" w:hAnsiTheme="majorHAnsi" w:cstheme="majorHAnsi"/>
+          <w:color w:val="00B050"/>
+        </w:rPr>
+        <w:t>{ "</w:t>
+      </w:r>
+      <w:proofErr w:type="gramEnd"/>
+      <w:r>
+        <w:rPr>
+          <w:rFonts w:asciiTheme="majorHAnsi" w:hAnsiTheme="majorHAnsi" w:cstheme="majorHAnsi"/>
+          <w:color w:val="00B050"/>
+        </w:rPr>
+        <w:t>_id" : "Air Europa", "total" : 94968 }</w:t>
+      </w:r>
+    </w:p>
+    <w:p>
+      <w:pPr>
+        <w:jc w:val="both"/>
+        <w:rPr>
+          <w:rFonts w:asciiTheme="majorHAnsi" w:hAnsiTheme="majorHAnsi" w:cstheme="majorHAnsi"/>
+          <w:color w:val="00B050"/>
+        </w:rPr>
+      </w:pPr>
+      <w:proofErr w:type="gramStart"/>
+      <w:r>
+        <w:rPr>
+          <w:rFonts w:asciiTheme="majorHAnsi" w:hAnsiTheme="majorHAnsi" w:cstheme="majorHAnsi"/>
+          <w:color w:val="00B050"/>
+        </w:rPr>
+        <w:t>{ "</w:t>
+      </w:r>
+      <w:proofErr w:type="gramEnd"/>
+      <w:r>
+        <w:rPr>
+          <w:rFonts w:asciiTheme="majorHAnsi" w:hAnsiTheme="majorHAnsi" w:cstheme="majorHAnsi"/>
+          <w:color w:val="00B050"/>
+        </w:rPr>
+        <w:t>_id" : "</w:t>
+      </w:r>
+      <w:proofErr w:type="spellStart"/>
+      <w:r>
+        <w:rPr>
+          <w:rFonts w:asciiTheme="majorHAnsi" w:hAnsiTheme="majorHAnsi" w:cstheme="majorHAnsi"/>
+          <w:color w:val="00B050"/>
+        </w:rPr>
+        <w:t>Meridiana</w:t>
+      </w:r>
+      <w:proofErr w:type="spellEnd"/>
+      <w:r>
+        <w:rPr>
+          <w:rFonts w:asciiTheme="majorHAnsi" w:hAnsiTheme="majorHAnsi" w:cstheme="majorHAnsi"/>
+          <w:color w:val="00B050"/>
+        </w:rPr>
+        <w:t xml:space="preserve"> S.p.A", "total" : 20308 }</w:t>
+      </w:r>
+    </w:p>
+    <w:p>
+      <w:pPr>
+        <w:jc w:val="both"/>
+        <w:rPr>
+          <w:rFonts w:asciiTheme="majorHAnsi" w:hAnsiTheme="majorHAnsi" w:cstheme="majorHAnsi"/>
+          <w:color w:val="00B050"/>
+        </w:rPr>
+      </w:pPr>
+      <w:proofErr w:type="gramStart"/>
+      <w:r>
+        <w:rPr>
+          <w:rFonts w:asciiTheme="majorHAnsi" w:hAnsiTheme="majorHAnsi" w:cstheme="majorHAnsi"/>
+          <w:color w:val="00B050"/>
+        </w:rPr>
+        <w:t>{ "</w:t>
+      </w:r>
+      <w:proofErr w:type="gramEnd"/>
+      <w:r>
+        <w:rPr>
+          <w:rFonts w:asciiTheme="majorHAnsi" w:hAnsiTheme="majorHAnsi" w:cstheme="majorHAnsi"/>
+          <w:color w:val="00B050"/>
+        </w:rPr>
+        <w:t>_id" : "Norwegian Air Shuttle ASA", "total" : 13344 }</w:t>
+      </w:r>
+    </w:p>
+    <w:p>
+      <w:pPr>
+        <w:jc w:val="both"/>
+        <w:rPr>
+          <w:rFonts w:asciiTheme="majorHAnsi" w:hAnsiTheme="majorHAnsi" w:cstheme="majorHAnsi"/>
+          <w:color w:val="00B050"/>
+        </w:rPr>
+      </w:pPr>
+      <w:proofErr w:type="gramStart"/>
+      <w:r>
+        <w:rPr>
+          <w:rFonts w:asciiTheme="majorHAnsi" w:hAnsiTheme="majorHAnsi" w:cstheme="majorHAnsi"/>
+          <w:color w:val="00B050"/>
+        </w:rPr>
+        <w:t>{ "</w:t>
+      </w:r>
+      <w:proofErr w:type="gramEnd"/>
+      <w:r>
+        <w:rPr>
+          <w:rFonts w:asciiTheme="majorHAnsi" w:hAnsiTheme="majorHAnsi" w:cstheme="majorHAnsi"/>
+          <w:color w:val="00B050"/>
+        </w:rPr>
+        <w:t>_id" : "</w:t>
+      </w:r>
+      <w:proofErr w:type="spellStart"/>
+      <w:r>
+        <w:rPr>
+          <w:rFonts w:asciiTheme="majorHAnsi" w:hAnsiTheme="majorHAnsi" w:cstheme="majorHAnsi"/>
+          <w:color w:val="00B050"/>
+        </w:rPr>
+        <w:t>VistaJet</w:t>
+      </w:r>
+      <w:proofErr w:type="spellEnd"/>
+      <w:r>
+        <w:rPr>
+          <w:rFonts w:asciiTheme="majorHAnsi" w:hAnsiTheme="majorHAnsi" w:cstheme="majorHAnsi"/>
+          <w:color w:val="00B050"/>
+        </w:rPr>
+        <w:t xml:space="preserve"> Limited", "total" : 183 }</w:t>
+      </w:r>
+    </w:p>
+    <w:p>
+      <w:pPr>
+        <w:jc w:val="both"/>
+        <w:rPr>
+          <w:rFonts w:asciiTheme="majorHAnsi" w:hAnsiTheme="majorHAnsi" w:cstheme="majorHAnsi"/>
+          <w:color w:val="00B050"/>
+        </w:rPr>
+      </w:pPr>
+    </w:p>
+    <w:p>
+      <w:pPr>
+        <w:jc w:val="both"/>
         <w:rPr>
           <w:rStyle w:val="Code"/>
-        </w:rPr>
-      </w:pPr>
-      <w:r>
-        <w:rPr>
-          <w:rFonts w:asciiTheme="majorHAnsi" w:hAnsiTheme="majorHAnsi" w:cstheme="majorHAnsi"/>
-        </w:rPr>
-        <w:t xml:space="preserve">2. </w:t>
-      </w:r>
-      <w:r>
-        <w:t xml:space="preserve">What are the top 3 </w:t>
-      </w:r>
-      <w:r>
-        <w:rPr>
-          <w:b/>
-        </w:rPr>
-        <w:t>destination cities</w:t>
-      </w:r>
-      <w:r>
-        <w:t xml:space="preserve"> </w:t>
-      </w:r>
-      <w:r>
-        <w:rPr>
-          <w:b/>
-        </w:rPr>
-        <w:t>outside</w:t>
-      </w:r>
-      <w:r>
-        <w:t xml:space="preserve"> of the United States (</w:t>
-      </w:r>
+          <w:rFonts w:asciiTheme="majorHAnsi" w:hAnsiTheme="majorHAnsi" w:cstheme="majorHAnsi"/>
+        </w:rPr>
+      </w:pPr>
+      <w:r>
+        <w:rPr>
+          <w:rFonts w:asciiTheme="majorHAnsi" w:hAnsiTheme="majorHAnsi" w:cstheme="majorHAnsi"/>
+        </w:rPr>
+        <w:t xml:space="preserve">5. </w:t>
+      </w:r>
+      <w:r>
+        <w:rPr>
+          <w:rFonts w:asciiTheme="majorHAnsi" w:hAnsiTheme="majorHAnsi" w:cstheme="majorHAnsi"/>
+        </w:rPr>
+        <w:t>Find the city (</w:t>
+      </w:r>
+      <w:proofErr w:type="spellStart"/>
       <w:r>
         <w:rPr>
           <w:rStyle w:val="Code"/>
-        </w:rPr>
-        <w:t>destCountry</w:t>
-      </w:r>
-      <w:r>
-        <w:t xml:space="preserve"> field, not included) with the </w:t>
-      </w:r>
-      <w:r>
-        <w:rPr>
-          <w:b/>
-        </w:rPr>
-        <w:t>highest average</w:t>
-      </w:r>
-      <w:r>
-        <w:t xml:space="preserve"> passengers count? Show result as </w:t>
-      </w:r>
+          <w:rFonts w:asciiTheme="majorHAnsi" w:hAnsiTheme="majorHAnsi" w:cstheme="majorHAnsi"/>
+        </w:rPr>
+        <w:t>originCity</w:t>
+      </w:r>
+      <w:proofErr w:type="spellEnd"/>
+      <w:r>
+        <w:rPr>
+          <w:rFonts w:asciiTheme="majorHAnsi" w:hAnsiTheme="majorHAnsi" w:cstheme="majorHAnsi"/>
+        </w:rPr>
+        <w:t>) with the highest sum of passengers for each state (</w:t>
+      </w:r>
+      <w:proofErr w:type="spellStart"/>
       <w:r>
         <w:rPr>
           <w:rStyle w:val="Code"/>
-        </w:rPr>
-        <w:t>{ "avgP</w:t>
-      </w:r>
+          <w:rFonts w:asciiTheme="majorHAnsi" w:hAnsiTheme="majorHAnsi" w:cstheme="majorHAnsi"/>
+        </w:rPr>
+        <w:t>originState</w:t>
+      </w:r>
+      <w:proofErr w:type="spellEnd"/>
+      <w:r>
+        <w:rPr>
+          <w:rFonts w:asciiTheme="majorHAnsi" w:hAnsiTheme="majorHAnsi" w:cstheme="majorHAnsi"/>
+        </w:rPr>
+        <w:t>) of the United States (</w:t>
+      </w:r>
+      <w:proofErr w:type="spellStart"/>
       <w:r>
         <w:rPr>
           <w:rStyle w:val="Code"/>
-        </w:rPr>
-        <w:t>a</w:t>
-      </w:r>
-      <w:r>
-        <w:rPr>
-          <w:rStyle w:val="Code"/>
-        </w:rPr>
-        <w:t>ss</w:t>
-      </w:r>
-      <w:r>
-        <w:rPr>
-          <w:rStyle w:val="Code"/>
-        </w:rPr>
-        <w:t>e</w:t>
-      </w:r>
-      <w:r>
-        <w:rPr>
-          <w:rStyle w:val="Code"/>
-        </w:rPr>
-        <w:t xml:space="preserve">ngers" : </w:t>
-      </w:r>
-      <w:r>
-        <w:rPr>
-          <w:rStyle w:val="Code"/>
-        </w:rPr>
-        <w:t>2312</w:t>
-      </w:r>
-      <w:r>
-        <w:rPr>
-          <w:rStyle w:val="Code"/>
-        </w:rPr>
-        <w:t>.380, "city" : "</w:t>
-      </w:r>
-      <w:r>
-        <w:rPr>
-          <w:rStyle w:val="Code"/>
-        </w:rPr>
-        <w:t>Minsk, Belarus</w:t>
-      </w:r>
-      <w:r>
-        <w:rPr>
-          <w:rStyle w:val="Code"/>
-        </w:rPr>
-        <w:t>" }</w:t>
-      </w:r>
-    </w:p>
-    <w:p>
-      <w:pPr>
-        <w:rPr>
-          <w:rStyle w:val="Code"/>
-        </w:rPr>
-      </w:pPr>
-    </w:p>
-    <w:p>
-      <w:pPr>
-        <w:rPr>
-          <w:rStyle w:val="Code"/>
-        </w:rPr>
-      </w:pPr>
-      <w:r>
-        <w:rPr>
-          <w:rStyle w:val="Code"/>
-        </w:rPr>
-        <w:t xml:space="preserve">Query: </w:t>
-      </w:r>
-      <w:r>
-        <w:rPr>
-          <w:rStyle w:val="Code"/>
-        </w:rPr>
-        <w:t>Need to be updated</w:t>
+          <w:rFonts w:asciiTheme="majorHAnsi" w:hAnsiTheme="majorHAnsi" w:cstheme="majorHAnsi"/>
+        </w:rPr>
+        <w:t>originCountry</w:t>
+      </w:r>
+      <w:proofErr w:type="spellEnd"/>
+      <w:r>
+        <w:rPr>
+          <w:rFonts w:asciiTheme="majorHAnsi" w:hAnsiTheme="majorHAnsi" w:cstheme="majorHAnsi"/>
+        </w:rPr>
+        <w:t>). Provide the city for the first 5 states ordered by state alp</w:t>
       </w:r>
       <w:bookmarkStart w:id="0" w:name="_GoBack"/>
       <w:bookmarkEnd w:id="0"/>
-    </w:p>
-    <w:p>
-      <w:pPr>
-        <w:rPr>
-          <w:rFonts w:asciiTheme="majorHAnsi" w:hAnsiTheme="majorHAnsi" w:cstheme="majorHAnsi"/>
-        </w:rPr>
-      </w:pPr>
-      <w:r>
-        <w:rPr>
-          <w:rFonts w:asciiTheme="majorHAnsi" w:hAnsiTheme="majorHAnsi" w:cstheme="majorHAnsi"/>
-        </w:rPr>
-        <w:t>db.airlines.aggregate([{$match: {destCountry: {$not: {$eq: "United States"}}}}])</w:t>
-      </w:r>
+      <w:r>
+        <w:rPr>
+          <w:rFonts w:asciiTheme="majorHAnsi" w:hAnsiTheme="majorHAnsi" w:cstheme="majorHAnsi"/>
+        </w:rPr>
+        <w:t xml:space="preserve">habetically (you should see the city for Alaska, Arizona and </w:t>
+      </w:r>
+      <w:proofErr w:type="spellStart"/>
+      <w:r>
+        <w:rPr>
+          <w:rFonts w:asciiTheme="majorHAnsi" w:hAnsiTheme="majorHAnsi" w:cstheme="majorHAnsi"/>
+        </w:rPr>
+        <w:t>etc</w:t>
+      </w:r>
+      <w:proofErr w:type="spellEnd"/>
+      <w:r>
+        <w:rPr>
+          <w:rFonts w:asciiTheme="majorHAnsi" w:hAnsiTheme="majorHAnsi" w:cstheme="majorHAnsi"/>
+        </w:rPr>
+        <w:t xml:space="preserve">). Show result as </w:t>
+      </w:r>
+      <w:proofErr w:type="gramStart"/>
+      <w:r>
+        <w:rPr>
+          <w:rStyle w:val="Code"/>
+          <w:rFonts w:asciiTheme="majorHAnsi" w:hAnsiTheme="majorHAnsi" w:cstheme="majorHAnsi"/>
+        </w:rPr>
+        <w:t>{ "</w:t>
+      </w:r>
+      <w:proofErr w:type="spellStart"/>
+      <w:proofErr w:type="gramEnd"/>
+      <w:r>
+        <w:rPr>
+          <w:rStyle w:val="Code"/>
+          <w:rFonts w:asciiTheme="majorHAnsi" w:hAnsiTheme="majorHAnsi" w:cstheme="majorHAnsi"/>
+        </w:rPr>
+        <w:t>totalPassengers</w:t>
+      </w:r>
+      <w:proofErr w:type="spellEnd"/>
+      <w:r>
+        <w:rPr>
+          <w:rStyle w:val="Code"/>
+          <w:rFonts w:asciiTheme="majorHAnsi" w:hAnsiTheme="majorHAnsi" w:cstheme="majorHAnsi"/>
+        </w:rPr>
+        <w:t>" : 999, "location" : { "state" : "</w:t>
+      </w:r>
+      <w:proofErr w:type="spellStart"/>
+      <w:r>
+        <w:rPr>
+          <w:rStyle w:val="Code"/>
+          <w:rFonts w:asciiTheme="majorHAnsi" w:hAnsiTheme="majorHAnsi" w:cstheme="majorHAnsi"/>
+        </w:rPr>
+        <w:t>abc</w:t>
+      </w:r>
+      <w:proofErr w:type="spellEnd"/>
+      <w:r>
+        <w:rPr>
+          <w:rStyle w:val="Code"/>
+          <w:rFonts w:asciiTheme="majorHAnsi" w:hAnsiTheme="majorHAnsi" w:cstheme="majorHAnsi"/>
+        </w:rPr>
+        <w:t>", "city" : "xyz" } }</w:t>
+      </w:r>
+    </w:p>
+    <w:p>
+      <w:pPr>
+        <w:jc w:val="both"/>
+        <w:rPr>
+          <w:rFonts w:asciiTheme="majorHAnsi" w:hAnsiTheme="majorHAnsi" w:cstheme="majorHAnsi"/>
+          <w:color w:val="00B050"/>
+        </w:rPr>
+      </w:pPr>
+    </w:p>
+    <w:p>
+      <w:pPr>
+        <w:jc w:val="both"/>
+        <w:rPr>
+          <w:rFonts w:asciiTheme="majorHAnsi" w:hAnsiTheme="majorHAnsi" w:cstheme="majorHAnsi"/>
+          <w:b/>
+        </w:rPr>
+      </w:pPr>
+      <w:r>
+        <w:rPr>
+          <w:rFonts w:asciiTheme="majorHAnsi" w:hAnsiTheme="majorHAnsi" w:cstheme="majorHAnsi"/>
+          <w:b/>
+        </w:rPr>
+        <w:t>Query:</w:t>
+      </w:r>
+    </w:p>
+    <w:p>
+      <w:pPr>
+        <w:jc w:val="both"/>
+        <w:rPr>
+          <w:rFonts w:asciiTheme="majorHAnsi" w:hAnsiTheme="majorHAnsi" w:cstheme="majorHAnsi"/>
+        </w:rPr>
+      </w:pPr>
+      <w:proofErr w:type="spellStart"/>
+      <w:proofErr w:type="gramStart"/>
+      <w:r>
+        <w:rPr>
+          <w:rFonts w:asciiTheme="majorHAnsi" w:hAnsiTheme="majorHAnsi" w:cstheme="majorHAnsi"/>
+        </w:rPr>
+        <w:t>db.airlines.aggregate</w:t>
+      </w:r>
+      <w:proofErr w:type="spellEnd"/>
+      <w:r>
+        <w:rPr>
+          <w:rFonts w:asciiTheme="majorHAnsi" w:hAnsiTheme="majorHAnsi" w:cstheme="majorHAnsi"/>
+        </w:rPr>
+        <w:t>([</w:t>
+      </w:r>
+      <w:proofErr w:type="gramEnd"/>
+      <w:r>
+        <w:rPr>
+          <w:rFonts w:asciiTheme="majorHAnsi" w:hAnsiTheme="majorHAnsi" w:cstheme="majorHAnsi"/>
+        </w:rPr>
+        <w:t xml:space="preserve"> </w:t>
+      </w:r>
+    </w:p>
+    <w:p>
+      <w:pPr>
+        <w:ind w:firstLine="720"/>
+        <w:jc w:val="both"/>
+        <w:rPr>
+          <w:rFonts w:asciiTheme="majorHAnsi" w:hAnsiTheme="majorHAnsi" w:cstheme="majorHAnsi"/>
+        </w:rPr>
+      </w:pPr>
+      <w:r>
+        <w:rPr>
+          <w:rFonts w:asciiTheme="majorHAnsi" w:hAnsiTheme="majorHAnsi" w:cstheme="majorHAnsi"/>
+        </w:rPr>
+        <w:t>{$match: {</w:t>
+      </w:r>
+      <w:proofErr w:type="spellStart"/>
+      <w:r>
+        <w:rPr>
+          <w:rFonts w:asciiTheme="majorHAnsi" w:hAnsiTheme="majorHAnsi" w:cstheme="majorHAnsi"/>
+        </w:rPr>
+        <w:t>originCountry</w:t>
+      </w:r>
+      <w:proofErr w:type="spellEnd"/>
+      <w:r>
+        <w:rPr>
+          <w:rFonts w:asciiTheme="majorHAnsi" w:hAnsiTheme="majorHAnsi" w:cstheme="majorHAnsi"/>
+        </w:rPr>
+        <w:t>: {$</w:t>
+      </w:r>
+      <w:proofErr w:type="spellStart"/>
+      <w:r>
+        <w:rPr>
+          <w:rFonts w:asciiTheme="majorHAnsi" w:hAnsiTheme="majorHAnsi" w:cstheme="majorHAnsi"/>
+        </w:rPr>
+        <w:t>eq</w:t>
+      </w:r>
+      <w:proofErr w:type="spellEnd"/>
+      <w:r>
+        <w:rPr>
+          <w:rFonts w:asciiTheme="majorHAnsi" w:hAnsiTheme="majorHAnsi" w:cstheme="majorHAnsi"/>
+        </w:rPr>
+        <w:t xml:space="preserve">: "United States"}}},   </w:t>
+      </w:r>
+    </w:p>
+    <w:p>
+      <w:pPr>
+        <w:ind w:firstLine="720"/>
+        <w:jc w:val="both"/>
+        <w:rPr>
+          <w:rFonts w:asciiTheme="majorHAnsi" w:hAnsiTheme="majorHAnsi" w:cstheme="majorHAnsi"/>
+        </w:rPr>
+      </w:pPr>
+      <w:r>
+        <w:rPr>
+          <w:rFonts w:asciiTheme="majorHAnsi" w:hAnsiTheme="majorHAnsi" w:cstheme="majorHAnsi"/>
+        </w:rPr>
+        <w:t xml:space="preserve">{$group: </w:t>
+      </w:r>
+    </w:p>
+    <w:p>
+      <w:pPr>
+        <w:ind w:left="720" w:firstLine="720"/>
+        <w:jc w:val="both"/>
+        <w:rPr>
+          <w:rFonts w:asciiTheme="majorHAnsi" w:hAnsiTheme="majorHAnsi" w:cstheme="majorHAnsi"/>
+        </w:rPr>
+      </w:pPr>
+      <w:proofErr w:type="gramStart"/>
+      <w:r>
+        <w:rPr>
+          <w:rFonts w:asciiTheme="majorHAnsi" w:hAnsiTheme="majorHAnsi" w:cstheme="majorHAnsi"/>
+        </w:rPr>
+        <w:t>{ _</w:t>
+      </w:r>
+      <w:proofErr w:type="gramEnd"/>
+      <w:r>
+        <w:rPr>
+          <w:rFonts w:asciiTheme="majorHAnsi" w:hAnsiTheme="majorHAnsi" w:cstheme="majorHAnsi"/>
+        </w:rPr>
+        <w:t>id: {state: "$</w:t>
+      </w:r>
+      <w:proofErr w:type="spellStart"/>
+      <w:r>
+        <w:rPr>
+          <w:rFonts w:asciiTheme="majorHAnsi" w:hAnsiTheme="majorHAnsi" w:cstheme="majorHAnsi"/>
+        </w:rPr>
+        <w:t>originState</w:t>
+      </w:r>
+      <w:proofErr w:type="spellEnd"/>
+      <w:r>
+        <w:rPr>
+          <w:rFonts w:asciiTheme="majorHAnsi" w:hAnsiTheme="majorHAnsi" w:cstheme="majorHAnsi"/>
+        </w:rPr>
+        <w:t>", city: "$</w:t>
+      </w:r>
+      <w:proofErr w:type="spellStart"/>
+      <w:r>
+        <w:rPr>
+          <w:rFonts w:asciiTheme="majorHAnsi" w:hAnsiTheme="majorHAnsi" w:cstheme="majorHAnsi"/>
+        </w:rPr>
+        <w:t>originCity</w:t>
+      </w:r>
+      <w:proofErr w:type="spellEnd"/>
+      <w:r>
+        <w:rPr>
+          <w:rFonts w:asciiTheme="majorHAnsi" w:hAnsiTheme="majorHAnsi" w:cstheme="majorHAnsi"/>
+        </w:rPr>
+        <w:t xml:space="preserve">"},   </w:t>
+      </w:r>
+    </w:p>
+    <w:p>
+      <w:pPr>
+        <w:ind w:left="720" w:firstLine="720"/>
+        <w:jc w:val="both"/>
+        <w:rPr>
+          <w:rFonts w:asciiTheme="majorHAnsi" w:hAnsiTheme="majorHAnsi" w:cstheme="majorHAnsi"/>
+        </w:rPr>
+      </w:pPr>
+      <w:proofErr w:type="spellStart"/>
+      <w:r>
+        <w:rPr>
+          <w:rFonts w:asciiTheme="majorHAnsi" w:hAnsiTheme="majorHAnsi" w:cstheme="majorHAnsi"/>
+        </w:rPr>
+        <w:t>totalPassengers</w:t>
+      </w:r>
+      <w:proofErr w:type="spellEnd"/>
+      <w:r>
+        <w:rPr>
+          <w:rFonts w:asciiTheme="majorHAnsi" w:hAnsiTheme="majorHAnsi" w:cstheme="majorHAnsi"/>
+        </w:rPr>
+        <w:t xml:space="preserve">: {$sum: "$passengers"}}},  </w:t>
+      </w:r>
+    </w:p>
+    <w:p>
+      <w:pPr>
+        <w:ind w:firstLine="720"/>
+        <w:jc w:val="both"/>
+        <w:rPr>
+          <w:rFonts w:asciiTheme="majorHAnsi" w:hAnsiTheme="majorHAnsi" w:cstheme="majorHAnsi"/>
+        </w:rPr>
+      </w:pPr>
+      <w:r>
+        <w:rPr>
+          <w:rFonts w:asciiTheme="majorHAnsi" w:hAnsiTheme="majorHAnsi" w:cstheme="majorHAnsi"/>
+        </w:rPr>
+        <w:t>{$sort: {"_</w:t>
+      </w:r>
+      <w:proofErr w:type="spellStart"/>
+      <w:r>
+        <w:rPr>
+          <w:rFonts w:asciiTheme="majorHAnsi" w:hAnsiTheme="majorHAnsi" w:cstheme="majorHAnsi"/>
+        </w:rPr>
+        <w:t>id.state</w:t>
+      </w:r>
+      <w:proofErr w:type="spellEnd"/>
+      <w:r>
+        <w:rPr>
+          <w:rFonts w:asciiTheme="majorHAnsi" w:hAnsiTheme="majorHAnsi" w:cstheme="majorHAnsi"/>
+        </w:rPr>
+        <w:t>": 1, "</w:t>
+      </w:r>
+      <w:proofErr w:type="spellStart"/>
+      <w:r>
+        <w:rPr>
+          <w:rFonts w:asciiTheme="majorHAnsi" w:hAnsiTheme="majorHAnsi" w:cstheme="majorHAnsi"/>
+        </w:rPr>
+        <w:t>totalPassengers</w:t>
+      </w:r>
+      <w:proofErr w:type="spellEnd"/>
+      <w:proofErr w:type="gramStart"/>
+      <w:r>
+        <w:rPr>
+          <w:rFonts w:asciiTheme="majorHAnsi" w:hAnsiTheme="majorHAnsi" w:cstheme="majorHAnsi"/>
+        </w:rPr>
+        <w:t>" :</w:t>
+      </w:r>
+      <w:proofErr w:type="gramEnd"/>
+      <w:r>
+        <w:rPr>
+          <w:rFonts w:asciiTheme="majorHAnsi" w:hAnsiTheme="majorHAnsi" w:cstheme="majorHAnsi"/>
+        </w:rPr>
+        <w:t xml:space="preserve"> -1}}, </w:t>
+      </w:r>
+    </w:p>
+    <w:p>
+      <w:pPr>
+        <w:ind w:firstLine="720"/>
+        <w:jc w:val="both"/>
+        <w:rPr>
+          <w:rFonts w:asciiTheme="majorHAnsi" w:hAnsiTheme="majorHAnsi" w:cstheme="majorHAnsi"/>
+        </w:rPr>
+      </w:pPr>
+      <w:r>
+        <w:rPr>
+          <w:rFonts w:asciiTheme="majorHAnsi" w:hAnsiTheme="majorHAnsi" w:cstheme="majorHAnsi"/>
+        </w:rPr>
+        <w:t>{$group: {</w:t>
+      </w:r>
+    </w:p>
+    <w:p>
+      <w:pPr>
+        <w:ind w:left="720" w:firstLine="720"/>
+        <w:jc w:val="both"/>
+        <w:rPr>
+          <w:rFonts w:asciiTheme="majorHAnsi" w:hAnsiTheme="majorHAnsi" w:cstheme="majorHAnsi"/>
+        </w:rPr>
+      </w:pPr>
+      <w:r>
+        <w:rPr>
+          <w:rFonts w:asciiTheme="majorHAnsi" w:hAnsiTheme="majorHAnsi" w:cstheme="majorHAnsi"/>
+        </w:rPr>
+        <w:t>_id: "$_</w:t>
+      </w:r>
+      <w:proofErr w:type="spellStart"/>
+      <w:r>
+        <w:rPr>
+          <w:rFonts w:asciiTheme="majorHAnsi" w:hAnsiTheme="majorHAnsi" w:cstheme="majorHAnsi"/>
+        </w:rPr>
+        <w:t>id.state</w:t>
+      </w:r>
+      <w:proofErr w:type="spellEnd"/>
+      <w:r>
+        <w:rPr>
+          <w:rFonts w:asciiTheme="majorHAnsi" w:hAnsiTheme="majorHAnsi" w:cstheme="majorHAnsi"/>
+        </w:rPr>
+        <w:t xml:space="preserve">", </w:t>
+      </w:r>
+    </w:p>
+    <w:p>
+      <w:pPr>
+        <w:ind w:left="720" w:firstLine="720"/>
+        <w:jc w:val="both"/>
+        <w:rPr>
+          <w:rFonts w:asciiTheme="majorHAnsi" w:hAnsiTheme="majorHAnsi" w:cstheme="majorHAnsi"/>
+        </w:rPr>
+      </w:pPr>
+      <w:proofErr w:type="gramStart"/>
+      <w:r>
+        <w:rPr>
+          <w:rFonts w:asciiTheme="majorHAnsi" w:hAnsiTheme="majorHAnsi" w:cstheme="majorHAnsi"/>
+        </w:rPr>
+        <w:t>city</w:t>
+      </w:r>
+      <w:proofErr w:type="gramEnd"/>
+      <w:r>
+        <w:rPr>
+          <w:rFonts w:asciiTheme="majorHAnsi" w:hAnsiTheme="majorHAnsi" w:cstheme="majorHAnsi"/>
+        </w:rPr>
+        <w:t>: {$first: "$_</w:t>
+      </w:r>
+      <w:proofErr w:type="spellStart"/>
+      <w:r>
+        <w:rPr>
+          <w:rFonts w:asciiTheme="majorHAnsi" w:hAnsiTheme="majorHAnsi" w:cstheme="majorHAnsi"/>
+        </w:rPr>
+        <w:t>id.city</w:t>
+      </w:r>
+      <w:proofErr w:type="spellEnd"/>
+      <w:r>
+        <w:rPr>
+          <w:rFonts w:asciiTheme="majorHAnsi" w:hAnsiTheme="majorHAnsi" w:cstheme="majorHAnsi"/>
+        </w:rPr>
+        <w:t xml:space="preserve">"}, </w:t>
+      </w:r>
+    </w:p>
+    <w:p>
+      <w:pPr>
+        <w:ind w:left="720" w:firstLine="720"/>
+        <w:jc w:val="both"/>
+        <w:rPr>
+          <w:rFonts w:asciiTheme="majorHAnsi" w:hAnsiTheme="majorHAnsi" w:cstheme="majorHAnsi"/>
+        </w:rPr>
+      </w:pPr>
+      <w:proofErr w:type="spellStart"/>
+      <w:proofErr w:type="gramStart"/>
+      <w:r>
+        <w:rPr>
+          <w:rFonts w:asciiTheme="majorHAnsi" w:hAnsiTheme="majorHAnsi" w:cstheme="majorHAnsi"/>
+        </w:rPr>
+        <w:t>totalPassengers</w:t>
+      </w:r>
+      <w:proofErr w:type="spellEnd"/>
+      <w:proofErr w:type="gramEnd"/>
+      <w:r>
+        <w:rPr>
+          <w:rFonts w:asciiTheme="majorHAnsi" w:hAnsiTheme="majorHAnsi" w:cstheme="majorHAnsi"/>
+        </w:rPr>
+        <w:t>: {$first: "$</w:t>
+      </w:r>
+      <w:proofErr w:type="spellStart"/>
+      <w:r>
+        <w:rPr>
+          <w:rFonts w:asciiTheme="majorHAnsi" w:hAnsiTheme="majorHAnsi" w:cstheme="majorHAnsi"/>
+        </w:rPr>
+        <w:t>totalPassengers</w:t>
+      </w:r>
+      <w:proofErr w:type="spellEnd"/>
+      <w:r>
+        <w:rPr>
+          <w:rFonts w:asciiTheme="majorHAnsi" w:hAnsiTheme="majorHAnsi" w:cstheme="majorHAnsi"/>
+        </w:rPr>
+        <w:t>"}</w:t>
+      </w:r>
+    </w:p>
+    <w:p>
+      <w:pPr>
+        <w:ind w:left="720"/>
+        <w:jc w:val="both"/>
+        <w:rPr>
+          <w:rFonts w:asciiTheme="majorHAnsi" w:hAnsiTheme="majorHAnsi" w:cstheme="majorHAnsi"/>
+        </w:rPr>
+      </w:pPr>
+      <w:r>
+        <w:rPr>
+          <w:rFonts w:asciiTheme="majorHAnsi" w:hAnsiTheme="majorHAnsi" w:cstheme="majorHAnsi"/>
+        </w:rPr>
+        <w:t xml:space="preserve">}}, </w:t>
+      </w:r>
+    </w:p>
+    <w:p>
+      <w:pPr>
+        <w:ind w:firstLine="720"/>
+        <w:jc w:val="both"/>
+        <w:rPr>
+          <w:rFonts w:asciiTheme="majorHAnsi" w:hAnsiTheme="majorHAnsi" w:cstheme="majorHAnsi"/>
+        </w:rPr>
+      </w:pPr>
+      <w:r>
+        <w:rPr>
+          <w:rFonts w:asciiTheme="majorHAnsi" w:hAnsiTheme="majorHAnsi" w:cstheme="majorHAnsi"/>
+        </w:rPr>
+        <w:t xml:space="preserve">{$sort: {_id: 1}}, </w:t>
+      </w:r>
+    </w:p>
+    <w:p>
+      <w:pPr>
+        <w:ind w:firstLine="720"/>
+        <w:jc w:val="both"/>
+        <w:rPr>
+          <w:rFonts w:asciiTheme="majorHAnsi" w:hAnsiTheme="majorHAnsi" w:cstheme="majorHAnsi"/>
+        </w:rPr>
+      </w:pPr>
+      <w:r>
+        <w:rPr>
+          <w:rFonts w:asciiTheme="majorHAnsi" w:hAnsiTheme="majorHAnsi" w:cstheme="majorHAnsi"/>
+        </w:rPr>
+        <w:t xml:space="preserve">{$project: {_id: 0, location: {state: "$_id", city: "$city"}, </w:t>
+      </w:r>
+      <w:proofErr w:type="spellStart"/>
+      <w:r>
+        <w:rPr>
+          <w:rFonts w:asciiTheme="majorHAnsi" w:hAnsiTheme="majorHAnsi" w:cstheme="majorHAnsi"/>
+        </w:rPr>
+        <w:t>totalPassengers</w:t>
+      </w:r>
+      <w:proofErr w:type="spellEnd"/>
+      <w:r>
+        <w:rPr>
+          <w:rFonts w:asciiTheme="majorHAnsi" w:hAnsiTheme="majorHAnsi" w:cstheme="majorHAnsi"/>
+        </w:rPr>
+        <w:t xml:space="preserve">: 1}}, </w:t>
+      </w:r>
+    </w:p>
+    <w:p>
+      <w:pPr>
+        <w:ind w:firstLine="720"/>
+        <w:jc w:val="both"/>
+        <w:rPr>
+          <w:rFonts w:asciiTheme="majorHAnsi" w:hAnsiTheme="majorHAnsi" w:cstheme="majorHAnsi"/>
+        </w:rPr>
+      </w:pPr>
+      <w:r>
+        <w:rPr>
+          <w:rFonts w:asciiTheme="majorHAnsi" w:hAnsiTheme="majorHAnsi" w:cstheme="majorHAnsi"/>
+        </w:rPr>
+        <w:t>{$limit: 5}</w:t>
+      </w:r>
+    </w:p>
+    <w:p>
+      <w:pPr>
+        <w:jc w:val="both"/>
+        <w:rPr>
+          <w:rFonts w:asciiTheme="majorHAnsi" w:hAnsiTheme="majorHAnsi" w:cstheme="majorHAnsi"/>
+        </w:rPr>
+      </w:pPr>
+      <w:r>
+        <w:rPr>
+          <w:rFonts w:asciiTheme="majorHAnsi" w:hAnsiTheme="majorHAnsi" w:cstheme="majorHAnsi"/>
+        </w:rPr>
+        <w:lastRenderedPageBreak/>
+        <w:t>])</w:t>
+      </w:r>
+    </w:p>
+    <w:p>
+      <w:pPr>
+        <w:jc w:val="both"/>
+        <w:rPr>
+          <w:rFonts w:asciiTheme="majorHAnsi" w:hAnsiTheme="majorHAnsi" w:cstheme="majorHAnsi"/>
+        </w:rPr>
+      </w:pPr>
+      <w:r>
+        <w:rPr>
+          <w:rFonts w:asciiTheme="majorHAnsi" w:hAnsiTheme="majorHAnsi" w:cstheme="majorHAnsi"/>
+          <w:b/>
+        </w:rPr>
+        <w:t>Result</w:t>
+      </w:r>
+      <w:r>
+        <w:rPr>
+          <w:rFonts w:asciiTheme="majorHAnsi" w:hAnsiTheme="majorHAnsi" w:cstheme="majorHAnsi"/>
+        </w:rPr>
+        <w:t>:</w:t>
+      </w:r>
+    </w:p>
+    <w:p>
+      <w:pPr>
+        <w:jc w:val="both"/>
+        <w:rPr>
+          <w:rFonts w:asciiTheme="majorHAnsi" w:hAnsiTheme="majorHAnsi" w:cstheme="majorHAnsi"/>
+          <w:color w:val="00B050"/>
+        </w:rPr>
+      </w:pPr>
+      <w:proofErr w:type="gramStart"/>
+      <w:r>
+        <w:rPr>
+          <w:rFonts w:asciiTheme="majorHAnsi" w:hAnsiTheme="majorHAnsi" w:cstheme="majorHAnsi"/>
+          <w:color w:val="00B050"/>
+        </w:rPr>
+        <w:t>{ "</w:t>
+      </w:r>
+      <w:proofErr w:type="spellStart"/>
+      <w:proofErr w:type="gramEnd"/>
+      <w:r>
+        <w:rPr>
+          <w:rFonts w:asciiTheme="majorHAnsi" w:hAnsiTheme="majorHAnsi" w:cstheme="majorHAnsi"/>
+          <w:color w:val="00B050"/>
+        </w:rPr>
+        <w:t>totalPassengers</w:t>
+      </w:r>
+      <w:proofErr w:type="spellEnd"/>
+      <w:r>
+        <w:rPr>
+          <w:rFonts w:asciiTheme="majorHAnsi" w:hAnsiTheme="majorHAnsi" w:cstheme="majorHAnsi"/>
+          <w:color w:val="00B050"/>
+        </w:rPr>
+        <w:t>" : 760120, "location" : { "state" : "Alabama", "city" : "Birmingham, AL" } }</w:t>
+      </w:r>
+    </w:p>
+    <w:p>
+      <w:pPr>
+        <w:jc w:val="both"/>
+        <w:rPr>
+          <w:rFonts w:asciiTheme="majorHAnsi" w:hAnsiTheme="majorHAnsi" w:cstheme="majorHAnsi"/>
+          <w:color w:val="00B050"/>
+        </w:rPr>
+      </w:pPr>
+      <w:proofErr w:type="gramStart"/>
+      <w:r>
+        <w:rPr>
+          <w:rFonts w:asciiTheme="majorHAnsi" w:hAnsiTheme="majorHAnsi" w:cstheme="majorHAnsi"/>
+          <w:color w:val="00B050"/>
+        </w:rPr>
+        <w:t>{ "</w:t>
+      </w:r>
+      <w:proofErr w:type="spellStart"/>
+      <w:proofErr w:type="gramEnd"/>
+      <w:r>
+        <w:rPr>
+          <w:rFonts w:asciiTheme="majorHAnsi" w:hAnsiTheme="majorHAnsi" w:cstheme="majorHAnsi"/>
+          <w:color w:val="00B050"/>
+        </w:rPr>
+        <w:t>totalPassengers</w:t>
+      </w:r>
+      <w:proofErr w:type="spellEnd"/>
+      <w:r>
+        <w:rPr>
+          <w:rFonts w:asciiTheme="majorHAnsi" w:hAnsiTheme="majorHAnsi" w:cstheme="majorHAnsi"/>
+          <w:color w:val="00B050"/>
+        </w:rPr>
+        <w:t>" : 1472404, "location" : { "state" : "Alaska", "city" : "Anchorage, AK" } }</w:t>
+      </w:r>
+    </w:p>
+    <w:p>
+      <w:pPr>
+        <w:jc w:val="both"/>
+        <w:rPr>
+          <w:rFonts w:asciiTheme="majorHAnsi" w:hAnsiTheme="majorHAnsi" w:cstheme="majorHAnsi"/>
+          <w:color w:val="00B050"/>
+        </w:rPr>
+      </w:pPr>
+      <w:proofErr w:type="gramStart"/>
+      <w:r>
+        <w:rPr>
+          <w:rFonts w:asciiTheme="majorHAnsi" w:hAnsiTheme="majorHAnsi" w:cstheme="majorHAnsi"/>
+          <w:color w:val="00B050"/>
+        </w:rPr>
+        <w:t>{ "</w:t>
+      </w:r>
+      <w:proofErr w:type="spellStart"/>
+      <w:proofErr w:type="gramEnd"/>
+      <w:r>
+        <w:rPr>
+          <w:rFonts w:asciiTheme="majorHAnsi" w:hAnsiTheme="majorHAnsi" w:cstheme="majorHAnsi"/>
+          <w:color w:val="00B050"/>
+        </w:rPr>
+        <w:t>totalPassengers</w:t>
+      </w:r>
+      <w:proofErr w:type="spellEnd"/>
+      <w:r>
+        <w:rPr>
+          <w:rFonts w:asciiTheme="majorHAnsi" w:hAnsiTheme="majorHAnsi" w:cstheme="majorHAnsi"/>
+          <w:color w:val="00B050"/>
+        </w:rPr>
+        <w:t>" : 13152753, "location" : { "state" : "Arizona", "city" : "Phoenix, AZ" } }</w:t>
+      </w:r>
+    </w:p>
+    <w:p>
+      <w:pPr>
+        <w:jc w:val="both"/>
+        <w:rPr>
+          <w:rFonts w:asciiTheme="majorHAnsi" w:hAnsiTheme="majorHAnsi" w:cstheme="majorHAnsi"/>
+          <w:color w:val="00B050"/>
+        </w:rPr>
+      </w:pPr>
+      <w:proofErr w:type="gramStart"/>
+      <w:r>
+        <w:rPr>
+          <w:rFonts w:asciiTheme="majorHAnsi" w:hAnsiTheme="majorHAnsi" w:cstheme="majorHAnsi"/>
+          <w:color w:val="00B050"/>
+        </w:rPr>
+        <w:t>{ "</w:t>
+      </w:r>
+      <w:proofErr w:type="spellStart"/>
+      <w:proofErr w:type="gramEnd"/>
+      <w:r>
+        <w:rPr>
+          <w:rFonts w:asciiTheme="majorHAnsi" w:hAnsiTheme="majorHAnsi" w:cstheme="majorHAnsi"/>
+          <w:color w:val="00B050"/>
+        </w:rPr>
+        <w:t>totalPassengers</w:t>
+      </w:r>
+      <w:proofErr w:type="spellEnd"/>
+      <w:r>
+        <w:rPr>
+          <w:rFonts w:asciiTheme="majorHAnsi" w:hAnsiTheme="majorHAnsi" w:cstheme="majorHAnsi"/>
+          <w:color w:val="00B050"/>
+        </w:rPr>
+        <w:t>" : 571452, "location" : { "state" : "Arkansas", "city" : "Little Rock, AR" } }</w:t>
+      </w:r>
+    </w:p>
+    <w:p>
+      <w:pPr>
+        <w:jc w:val="both"/>
+        <w:rPr>
+          <w:rFonts w:asciiTheme="majorHAnsi" w:hAnsiTheme="majorHAnsi" w:cstheme="majorHAnsi"/>
+          <w:color w:val="00B050"/>
+        </w:rPr>
+      </w:pPr>
+      <w:proofErr w:type="gramStart"/>
+      <w:r>
+        <w:rPr>
+          <w:rFonts w:asciiTheme="majorHAnsi" w:hAnsiTheme="majorHAnsi" w:cstheme="majorHAnsi"/>
+          <w:color w:val="00B050"/>
+        </w:rPr>
+        <w:t>{ "</w:t>
+      </w:r>
+      <w:proofErr w:type="spellStart"/>
+      <w:proofErr w:type="gramEnd"/>
+      <w:r>
+        <w:rPr>
+          <w:rFonts w:asciiTheme="majorHAnsi" w:hAnsiTheme="majorHAnsi" w:cstheme="majorHAnsi"/>
+          <w:color w:val="00B050"/>
+        </w:rPr>
+        <w:t>totalPassengers</w:t>
+      </w:r>
+      <w:proofErr w:type="spellEnd"/>
+      <w:r>
+        <w:rPr>
+          <w:rFonts w:asciiTheme="majorHAnsi" w:hAnsiTheme="majorHAnsi" w:cstheme="majorHAnsi"/>
+          <w:color w:val="00B050"/>
+        </w:rPr>
+        <w:t>" : 23701556, "location" : { "state" : "California", "city" : "Los Angeles, CA" } }</w:t>
+      </w:r>
+    </w:p>
+    <w:p>
+      <w:pPr>
+        <w:jc w:val="both"/>
+        <w:rPr>
+          <w:rFonts w:asciiTheme="majorHAnsi" w:hAnsiTheme="majorHAnsi" w:cstheme="majorHAnsi"/>
+        </w:rPr>
+      </w:pPr>
     </w:p>
     <w:sectPr>
       <w:pgSz w:w="12240" w:h="15840"/>
-      <w:pgMar w:top="1440" w:right="1467" w:bottom="1440" w:left="1701" w:header="720" w:footer="720" w:gutter="0"/>
+      <w:pgMar w:top="567" w:right="1467" w:bottom="1440" w:left="1701" w:header="720" w:footer="720" w:gutter="0"/>
       <w:cols w:space="720"/>
       <w:docGrid w:linePitch="360"/>
     </w:sectPr>
@@ -1851,7 +3963,7 @@
 </file>
 
 <file path=customXml/itemProps1.xml><?xml version="1.0" encoding="utf-8"?>
-<ds:datastoreItem xmlns:ds="http://schemas.openxmlformats.org/officeDocument/2006/customXml" ds:itemID="{E2C65344-BE40-4AAE-8928-69BF02E6AFF9}">
+<ds:datastoreItem xmlns:ds="http://schemas.openxmlformats.org/officeDocument/2006/customXml" ds:itemID="{0B101EF9-655A-46D3-8BD2-E4A8811B1EB0}">
   <ds:schemaRefs>
     <ds:schemaRef ds:uri="http://schemas.openxmlformats.org/officeDocument/2006/bibliography"/>
   </ds:schemaRefs>

</xml_diff>

<commit_message>
Enron aggregation task completed
</commit_message>
<xml_diff>
--- a/frontcamp2017/mongo/mongo-hometask-2.docx
+++ b/frontcamp2017/mongo/mongo-hometask-2.docx
@@ -808,13 +808,7 @@
           <w:rFonts w:asciiTheme="majorHAnsi" w:hAnsiTheme="majorHAnsi" w:cstheme="majorHAnsi"/>
         </w:rPr>
         <w:lastRenderedPageBreak/>
-        <w:t xml:space="preserve">3. </w:t>
-      </w:r>
-      <w:r>
-        <w:rPr>
-          <w:rFonts w:asciiTheme="majorHAnsi" w:hAnsiTheme="majorHAnsi" w:cstheme="majorHAnsi"/>
-        </w:rPr>
-        <w:t>Which carriers provide flights to Latvia (</w:t>
+        <w:t>3. Which carriers provide flights to Latvia (</w:t>
       </w:r>
       <w:proofErr w:type="spellStart"/>
       <w:r>
@@ -1126,13 +1120,7 @@
         <w:rPr>
           <w:rFonts w:asciiTheme="majorHAnsi" w:hAnsiTheme="majorHAnsi" w:cstheme="majorHAnsi"/>
         </w:rPr>
-        <w:t xml:space="preserve"> </w:t>
-      </w:r>
-      <w:r>
-        <w:rPr>
-          <w:rFonts w:asciiTheme="majorHAnsi" w:hAnsiTheme="majorHAnsi" w:cstheme="majorHAnsi"/>
-        </w:rPr>
-        <w:t xml:space="preserve">What are the carriers which flue the most number of passengers from the United State to either Greece, Italy or Spain? Find top 10 carriers, but provide the last 7 carriers (do not include the first 3). Show result as </w:t>
+        <w:t xml:space="preserve"> What are the carriers which flue the most number of passengers from the United State to either Greece, Italy or Spain? Find top 10 carriers, but provide the last 7 carriers (do not include the first 3). Show result as </w:t>
       </w:r>
       <w:proofErr w:type="gramStart"/>
       <w:r>
@@ -1742,13 +1730,7 @@
         <w:rPr>
           <w:rFonts w:asciiTheme="majorHAnsi" w:hAnsiTheme="majorHAnsi" w:cstheme="majorHAnsi"/>
         </w:rPr>
-        <w:t xml:space="preserve">5. </w:t>
-      </w:r>
-      <w:r>
-        <w:rPr>
-          <w:rFonts w:asciiTheme="majorHAnsi" w:hAnsiTheme="majorHAnsi" w:cstheme="majorHAnsi"/>
-        </w:rPr>
-        <w:t>Find the city (</w:t>
+        <w:t>5. Find the city (</w:t>
       </w:r>
       <w:proofErr w:type="spellStart"/>
       <w:r>
@@ -1793,7 +1775,465 @@
         <w:rPr>
           <w:rFonts w:asciiTheme="majorHAnsi" w:hAnsiTheme="majorHAnsi" w:cstheme="majorHAnsi"/>
         </w:rPr>
-        <w:t>). Provide the city for the first 5 states ordered by state alp</w:t>
+        <w:t xml:space="preserve">). Provide the city for the first 5 states ordered by state alphabetically (you should see the city for Alaska, Arizona and </w:t>
+      </w:r>
+      <w:proofErr w:type="spellStart"/>
+      <w:r>
+        <w:rPr>
+          <w:rFonts w:asciiTheme="majorHAnsi" w:hAnsiTheme="majorHAnsi" w:cstheme="majorHAnsi"/>
+        </w:rPr>
+        <w:t>etc</w:t>
+      </w:r>
+      <w:proofErr w:type="spellEnd"/>
+      <w:r>
+        <w:rPr>
+          <w:rFonts w:asciiTheme="majorHAnsi" w:hAnsiTheme="majorHAnsi" w:cstheme="majorHAnsi"/>
+        </w:rPr>
+        <w:t xml:space="preserve">). Show result as </w:t>
+      </w:r>
+      <w:proofErr w:type="gramStart"/>
+      <w:r>
+        <w:rPr>
+          <w:rStyle w:val="Code"/>
+          <w:rFonts w:asciiTheme="majorHAnsi" w:hAnsiTheme="majorHAnsi" w:cstheme="majorHAnsi"/>
+        </w:rPr>
+        <w:t>{ "</w:t>
+      </w:r>
+      <w:proofErr w:type="spellStart"/>
+      <w:proofErr w:type="gramEnd"/>
+      <w:r>
+        <w:rPr>
+          <w:rStyle w:val="Code"/>
+          <w:rFonts w:asciiTheme="majorHAnsi" w:hAnsiTheme="majorHAnsi" w:cstheme="majorHAnsi"/>
+        </w:rPr>
+        <w:t>totalPassengers</w:t>
+      </w:r>
+      <w:proofErr w:type="spellEnd"/>
+      <w:r>
+        <w:rPr>
+          <w:rStyle w:val="Code"/>
+          <w:rFonts w:asciiTheme="majorHAnsi" w:hAnsiTheme="majorHAnsi" w:cstheme="majorHAnsi"/>
+        </w:rPr>
+        <w:t>" : 999, "location" : { "state" : "</w:t>
+      </w:r>
+      <w:proofErr w:type="spellStart"/>
+      <w:r>
+        <w:rPr>
+          <w:rStyle w:val="Code"/>
+          <w:rFonts w:asciiTheme="majorHAnsi" w:hAnsiTheme="majorHAnsi" w:cstheme="majorHAnsi"/>
+        </w:rPr>
+        <w:t>abc</w:t>
+      </w:r>
+      <w:proofErr w:type="spellEnd"/>
+      <w:r>
+        <w:rPr>
+          <w:rStyle w:val="Code"/>
+          <w:rFonts w:asciiTheme="majorHAnsi" w:hAnsiTheme="majorHAnsi" w:cstheme="majorHAnsi"/>
+        </w:rPr>
+        <w:t>", "city" : "xyz" } }</w:t>
+      </w:r>
+    </w:p>
+    <w:p>
+      <w:pPr>
+        <w:jc w:val="both"/>
+        <w:rPr>
+          <w:rFonts w:asciiTheme="majorHAnsi" w:hAnsiTheme="majorHAnsi" w:cstheme="majorHAnsi"/>
+          <w:color w:val="00B050"/>
+        </w:rPr>
+      </w:pPr>
+    </w:p>
+    <w:p>
+      <w:pPr>
+        <w:jc w:val="both"/>
+        <w:rPr>
+          <w:rFonts w:asciiTheme="majorHAnsi" w:hAnsiTheme="majorHAnsi" w:cstheme="majorHAnsi"/>
+          <w:b/>
+        </w:rPr>
+      </w:pPr>
+      <w:r>
+        <w:rPr>
+          <w:rFonts w:asciiTheme="majorHAnsi" w:hAnsiTheme="majorHAnsi" w:cstheme="majorHAnsi"/>
+          <w:b/>
+        </w:rPr>
+        <w:t>Query:</w:t>
+      </w:r>
+    </w:p>
+    <w:p>
+      <w:pPr>
+        <w:jc w:val="both"/>
+        <w:rPr>
+          <w:rFonts w:asciiTheme="majorHAnsi" w:hAnsiTheme="majorHAnsi" w:cstheme="majorHAnsi"/>
+        </w:rPr>
+      </w:pPr>
+      <w:proofErr w:type="spellStart"/>
+      <w:proofErr w:type="gramStart"/>
+      <w:r>
+        <w:rPr>
+          <w:rFonts w:asciiTheme="majorHAnsi" w:hAnsiTheme="majorHAnsi" w:cstheme="majorHAnsi"/>
+        </w:rPr>
+        <w:t>db.airlines.aggregate</w:t>
+      </w:r>
+      <w:proofErr w:type="spellEnd"/>
+      <w:r>
+        <w:rPr>
+          <w:rFonts w:asciiTheme="majorHAnsi" w:hAnsiTheme="majorHAnsi" w:cstheme="majorHAnsi"/>
+        </w:rPr>
+        <w:t>([</w:t>
+      </w:r>
+      <w:proofErr w:type="gramEnd"/>
+      <w:r>
+        <w:rPr>
+          <w:rFonts w:asciiTheme="majorHAnsi" w:hAnsiTheme="majorHAnsi" w:cstheme="majorHAnsi"/>
+        </w:rPr>
+        <w:t xml:space="preserve"> </w:t>
+      </w:r>
+    </w:p>
+    <w:p>
+      <w:pPr>
+        <w:ind w:firstLine="720"/>
+        <w:jc w:val="both"/>
+        <w:rPr>
+          <w:rFonts w:asciiTheme="majorHAnsi" w:hAnsiTheme="majorHAnsi" w:cstheme="majorHAnsi"/>
+        </w:rPr>
+      </w:pPr>
+      <w:r>
+        <w:rPr>
+          <w:rFonts w:asciiTheme="majorHAnsi" w:hAnsiTheme="majorHAnsi" w:cstheme="majorHAnsi"/>
+        </w:rPr>
+        <w:t>{$match: {</w:t>
+      </w:r>
+      <w:proofErr w:type="spellStart"/>
+      <w:r>
+        <w:rPr>
+          <w:rFonts w:asciiTheme="majorHAnsi" w:hAnsiTheme="majorHAnsi" w:cstheme="majorHAnsi"/>
+        </w:rPr>
+        <w:t>originCountry</w:t>
+      </w:r>
+      <w:proofErr w:type="spellEnd"/>
+      <w:r>
+        <w:rPr>
+          <w:rFonts w:asciiTheme="majorHAnsi" w:hAnsiTheme="majorHAnsi" w:cstheme="majorHAnsi"/>
+        </w:rPr>
+        <w:t>: {$</w:t>
+      </w:r>
+      <w:proofErr w:type="spellStart"/>
+      <w:r>
+        <w:rPr>
+          <w:rFonts w:asciiTheme="majorHAnsi" w:hAnsiTheme="majorHAnsi" w:cstheme="majorHAnsi"/>
+        </w:rPr>
+        <w:t>eq</w:t>
+      </w:r>
+      <w:proofErr w:type="spellEnd"/>
+      <w:r>
+        <w:rPr>
+          <w:rFonts w:asciiTheme="majorHAnsi" w:hAnsiTheme="majorHAnsi" w:cstheme="majorHAnsi"/>
+        </w:rPr>
+        <w:t xml:space="preserve">: "United States"}}},   </w:t>
+      </w:r>
+    </w:p>
+    <w:p>
+      <w:pPr>
+        <w:ind w:firstLine="720"/>
+        <w:jc w:val="both"/>
+        <w:rPr>
+          <w:rFonts w:asciiTheme="majorHAnsi" w:hAnsiTheme="majorHAnsi" w:cstheme="majorHAnsi"/>
+        </w:rPr>
+      </w:pPr>
+      <w:r>
+        <w:rPr>
+          <w:rFonts w:asciiTheme="majorHAnsi" w:hAnsiTheme="majorHAnsi" w:cstheme="majorHAnsi"/>
+        </w:rPr>
+        <w:t xml:space="preserve">{$group: </w:t>
+      </w:r>
+    </w:p>
+    <w:p>
+      <w:pPr>
+        <w:ind w:left="720" w:firstLine="720"/>
+        <w:jc w:val="both"/>
+        <w:rPr>
+          <w:rFonts w:asciiTheme="majorHAnsi" w:hAnsiTheme="majorHAnsi" w:cstheme="majorHAnsi"/>
+        </w:rPr>
+      </w:pPr>
+      <w:proofErr w:type="gramStart"/>
+      <w:r>
+        <w:rPr>
+          <w:rFonts w:asciiTheme="majorHAnsi" w:hAnsiTheme="majorHAnsi" w:cstheme="majorHAnsi"/>
+        </w:rPr>
+        <w:t>{ _</w:t>
+      </w:r>
+      <w:proofErr w:type="gramEnd"/>
+      <w:r>
+        <w:rPr>
+          <w:rFonts w:asciiTheme="majorHAnsi" w:hAnsiTheme="majorHAnsi" w:cstheme="majorHAnsi"/>
+        </w:rPr>
+        <w:t>id: {state: "$</w:t>
+      </w:r>
+      <w:proofErr w:type="spellStart"/>
+      <w:r>
+        <w:rPr>
+          <w:rFonts w:asciiTheme="majorHAnsi" w:hAnsiTheme="majorHAnsi" w:cstheme="majorHAnsi"/>
+        </w:rPr>
+        <w:t>originState</w:t>
+      </w:r>
+      <w:proofErr w:type="spellEnd"/>
+      <w:r>
+        <w:rPr>
+          <w:rFonts w:asciiTheme="majorHAnsi" w:hAnsiTheme="majorHAnsi" w:cstheme="majorHAnsi"/>
+        </w:rPr>
+        <w:t>", city: "$</w:t>
+      </w:r>
+      <w:proofErr w:type="spellStart"/>
+      <w:r>
+        <w:rPr>
+          <w:rFonts w:asciiTheme="majorHAnsi" w:hAnsiTheme="majorHAnsi" w:cstheme="majorHAnsi"/>
+        </w:rPr>
+        <w:t>originCity</w:t>
+      </w:r>
+      <w:proofErr w:type="spellEnd"/>
+      <w:r>
+        <w:rPr>
+          <w:rFonts w:asciiTheme="majorHAnsi" w:hAnsiTheme="majorHAnsi" w:cstheme="majorHAnsi"/>
+        </w:rPr>
+        <w:t xml:space="preserve">"},   </w:t>
+      </w:r>
+    </w:p>
+    <w:p>
+      <w:pPr>
+        <w:ind w:left="720" w:firstLine="720"/>
+        <w:jc w:val="both"/>
+        <w:rPr>
+          <w:rFonts w:asciiTheme="majorHAnsi" w:hAnsiTheme="majorHAnsi" w:cstheme="majorHAnsi"/>
+        </w:rPr>
+      </w:pPr>
+      <w:proofErr w:type="spellStart"/>
+      <w:r>
+        <w:rPr>
+          <w:rFonts w:asciiTheme="majorHAnsi" w:hAnsiTheme="majorHAnsi" w:cstheme="majorHAnsi"/>
+        </w:rPr>
+        <w:t>totalPassengers</w:t>
+      </w:r>
+      <w:proofErr w:type="spellEnd"/>
+      <w:r>
+        <w:rPr>
+          <w:rFonts w:asciiTheme="majorHAnsi" w:hAnsiTheme="majorHAnsi" w:cstheme="majorHAnsi"/>
+        </w:rPr>
+        <w:t xml:space="preserve">: {$sum: "$passengers"}}},  </w:t>
+      </w:r>
+    </w:p>
+    <w:p>
+      <w:pPr>
+        <w:ind w:firstLine="720"/>
+        <w:jc w:val="both"/>
+        <w:rPr>
+          <w:rFonts w:asciiTheme="majorHAnsi" w:hAnsiTheme="majorHAnsi" w:cstheme="majorHAnsi"/>
+        </w:rPr>
+      </w:pPr>
+      <w:r>
+        <w:rPr>
+          <w:rFonts w:asciiTheme="majorHAnsi" w:hAnsiTheme="majorHAnsi" w:cstheme="majorHAnsi"/>
+        </w:rPr>
+        <w:t>{$sort: {"_</w:t>
+      </w:r>
+      <w:proofErr w:type="spellStart"/>
+      <w:r>
+        <w:rPr>
+          <w:rFonts w:asciiTheme="majorHAnsi" w:hAnsiTheme="majorHAnsi" w:cstheme="majorHAnsi"/>
+        </w:rPr>
+        <w:t>id.state</w:t>
+      </w:r>
+      <w:proofErr w:type="spellEnd"/>
+      <w:r>
+        <w:rPr>
+          <w:rFonts w:asciiTheme="majorHAnsi" w:hAnsiTheme="majorHAnsi" w:cstheme="majorHAnsi"/>
+        </w:rPr>
+        <w:t>": 1, "</w:t>
+      </w:r>
+      <w:proofErr w:type="spellStart"/>
+      <w:r>
+        <w:rPr>
+          <w:rFonts w:asciiTheme="majorHAnsi" w:hAnsiTheme="majorHAnsi" w:cstheme="majorHAnsi"/>
+        </w:rPr>
+        <w:t>totalPassengers</w:t>
+      </w:r>
+      <w:proofErr w:type="spellEnd"/>
+      <w:proofErr w:type="gramStart"/>
+      <w:r>
+        <w:rPr>
+          <w:rFonts w:asciiTheme="majorHAnsi" w:hAnsiTheme="majorHAnsi" w:cstheme="majorHAnsi"/>
+        </w:rPr>
+        <w:t>" :</w:t>
+      </w:r>
+      <w:proofErr w:type="gramEnd"/>
+      <w:r>
+        <w:rPr>
+          <w:rFonts w:asciiTheme="majorHAnsi" w:hAnsiTheme="majorHAnsi" w:cstheme="majorHAnsi"/>
+        </w:rPr>
+        <w:t xml:space="preserve"> -1}}, </w:t>
+      </w:r>
+    </w:p>
+    <w:p>
+      <w:pPr>
+        <w:ind w:firstLine="720"/>
+        <w:jc w:val="both"/>
+        <w:rPr>
+          <w:rFonts w:asciiTheme="majorHAnsi" w:hAnsiTheme="majorHAnsi" w:cstheme="majorHAnsi"/>
+        </w:rPr>
+      </w:pPr>
+      <w:r>
+        <w:rPr>
+          <w:rFonts w:asciiTheme="majorHAnsi" w:hAnsiTheme="majorHAnsi" w:cstheme="majorHAnsi"/>
+        </w:rPr>
+        <w:t>{$group: {</w:t>
+      </w:r>
+    </w:p>
+    <w:p>
+      <w:pPr>
+        <w:ind w:left="720" w:firstLine="720"/>
+        <w:jc w:val="both"/>
+        <w:rPr>
+          <w:rFonts w:asciiTheme="majorHAnsi" w:hAnsiTheme="majorHAnsi" w:cstheme="majorHAnsi"/>
+        </w:rPr>
+      </w:pPr>
+      <w:r>
+        <w:rPr>
+          <w:rFonts w:asciiTheme="majorHAnsi" w:hAnsiTheme="majorHAnsi" w:cstheme="majorHAnsi"/>
+        </w:rPr>
+        <w:t>_id: "$_</w:t>
+      </w:r>
+      <w:proofErr w:type="spellStart"/>
+      <w:r>
+        <w:rPr>
+          <w:rFonts w:asciiTheme="majorHAnsi" w:hAnsiTheme="majorHAnsi" w:cstheme="majorHAnsi"/>
+        </w:rPr>
+        <w:t>id.state</w:t>
+      </w:r>
+      <w:proofErr w:type="spellEnd"/>
+      <w:r>
+        <w:rPr>
+          <w:rFonts w:asciiTheme="majorHAnsi" w:hAnsiTheme="majorHAnsi" w:cstheme="majorHAnsi"/>
+        </w:rPr>
+        <w:t xml:space="preserve">", </w:t>
+      </w:r>
+    </w:p>
+    <w:p>
+      <w:pPr>
+        <w:ind w:left="720" w:firstLine="720"/>
+        <w:jc w:val="both"/>
+        <w:rPr>
+          <w:rFonts w:asciiTheme="majorHAnsi" w:hAnsiTheme="majorHAnsi" w:cstheme="majorHAnsi"/>
+        </w:rPr>
+      </w:pPr>
+      <w:proofErr w:type="gramStart"/>
+      <w:r>
+        <w:rPr>
+          <w:rFonts w:asciiTheme="majorHAnsi" w:hAnsiTheme="majorHAnsi" w:cstheme="majorHAnsi"/>
+        </w:rPr>
+        <w:t>city</w:t>
+      </w:r>
+      <w:proofErr w:type="gramEnd"/>
+      <w:r>
+        <w:rPr>
+          <w:rFonts w:asciiTheme="majorHAnsi" w:hAnsiTheme="majorHAnsi" w:cstheme="majorHAnsi"/>
+        </w:rPr>
+        <w:t>: {$first: "$_</w:t>
+      </w:r>
+      <w:proofErr w:type="spellStart"/>
+      <w:r>
+        <w:rPr>
+          <w:rFonts w:asciiTheme="majorHAnsi" w:hAnsiTheme="majorHAnsi" w:cstheme="majorHAnsi"/>
+        </w:rPr>
+        <w:t>id.city</w:t>
+      </w:r>
+      <w:proofErr w:type="spellEnd"/>
+      <w:r>
+        <w:rPr>
+          <w:rFonts w:asciiTheme="majorHAnsi" w:hAnsiTheme="majorHAnsi" w:cstheme="majorHAnsi"/>
+        </w:rPr>
+        <w:t xml:space="preserve">"}, </w:t>
+      </w:r>
+    </w:p>
+    <w:p>
+      <w:pPr>
+        <w:ind w:left="720" w:firstLine="720"/>
+        <w:jc w:val="both"/>
+        <w:rPr>
+          <w:rFonts w:asciiTheme="majorHAnsi" w:hAnsiTheme="majorHAnsi" w:cstheme="majorHAnsi"/>
+        </w:rPr>
+      </w:pPr>
+      <w:proofErr w:type="spellStart"/>
+      <w:proofErr w:type="gramStart"/>
+      <w:r>
+        <w:rPr>
+          <w:rFonts w:asciiTheme="majorHAnsi" w:hAnsiTheme="majorHAnsi" w:cstheme="majorHAnsi"/>
+        </w:rPr>
+        <w:t>totalPassengers</w:t>
+      </w:r>
+      <w:proofErr w:type="spellEnd"/>
+      <w:proofErr w:type="gramEnd"/>
+      <w:r>
+        <w:rPr>
+          <w:rFonts w:asciiTheme="majorHAnsi" w:hAnsiTheme="majorHAnsi" w:cstheme="majorHAnsi"/>
+        </w:rPr>
+        <w:t>: {$first: "$</w:t>
+      </w:r>
+      <w:proofErr w:type="spellStart"/>
+      <w:r>
+        <w:rPr>
+          <w:rFonts w:asciiTheme="majorHAnsi" w:hAnsiTheme="majorHAnsi" w:cstheme="majorHAnsi"/>
+        </w:rPr>
+        <w:t>totalPassengers</w:t>
+      </w:r>
+      <w:proofErr w:type="spellEnd"/>
+      <w:r>
+        <w:rPr>
+          <w:rFonts w:asciiTheme="majorHAnsi" w:hAnsiTheme="majorHAnsi" w:cstheme="majorHAnsi"/>
+        </w:rPr>
+        <w:t>"}</w:t>
+      </w:r>
+    </w:p>
+    <w:p>
+      <w:pPr>
+        <w:ind w:left="720"/>
+        <w:jc w:val="both"/>
+        <w:rPr>
+          <w:rFonts w:asciiTheme="majorHAnsi" w:hAnsiTheme="majorHAnsi" w:cstheme="majorHAnsi"/>
+        </w:rPr>
+      </w:pPr>
+      <w:r>
+        <w:rPr>
+          <w:rFonts w:asciiTheme="majorHAnsi" w:hAnsiTheme="majorHAnsi" w:cstheme="majorHAnsi"/>
+        </w:rPr>
+        <w:t xml:space="preserve">}}, </w:t>
+      </w:r>
+    </w:p>
+    <w:p>
+      <w:pPr>
+        <w:ind w:firstLine="720"/>
+        <w:jc w:val="both"/>
+        <w:rPr>
+          <w:rFonts w:asciiTheme="majorHAnsi" w:hAnsiTheme="majorHAnsi" w:cstheme="majorHAnsi"/>
+        </w:rPr>
+      </w:pPr>
+      <w:r>
+        <w:rPr>
+          <w:rFonts w:asciiTheme="majorHAnsi" w:hAnsiTheme="majorHAnsi" w:cstheme="majorHAnsi"/>
+        </w:rPr>
+        <w:t xml:space="preserve">{$sort: {_id: 1}}, </w:t>
+      </w:r>
+    </w:p>
+    <w:p>
+      <w:pPr>
+        <w:ind w:firstLine="720"/>
+        <w:jc w:val="both"/>
+        <w:rPr>
+          <w:rFonts w:asciiTheme="majorHAnsi" w:hAnsiTheme="majorHAnsi" w:cstheme="majorHAnsi"/>
+        </w:rPr>
+      </w:pPr>
+      <w:r>
+        <w:rPr>
+          <w:rFonts w:asciiTheme="majorHAnsi" w:hAnsiTheme="majorHAnsi" w:cstheme="majorHAnsi"/>
+        </w:rPr>
+        <w:t>{$project: {_id: 0, location: {state: "$</w:t>
       </w:r>
       <w:bookmarkStart w:id="0" w:name="_GoBack"/>
       <w:bookmarkEnd w:id="0"/>
@@ -1801,465 +2241,7 @@
         <w:rPr>
           <w:rFonts w:asciiTheme="majorHAnsi" w:hAnsiTheme="majorHAnsi" w:cstheme="majorHAnsi"/>
         </w:rPr>
-        <w:t xml:space="preserve">habetically (you should see the city for Alaska, Arizona and </w:t>
-      </w:r>
-      <w:proofErr w:type="spellStart"/>
-      <w:r>
-        <w:rPr>
-          <w:rFonts w:asciiTheme="majorHAnsi" w:hAnsiTheme="majorHAnsi" w:cstheme="majorHAnsi"/>
-        </w:rPr>
-        <w:t>etc</w:t>
-      </w:r>
-      <w:proofErr w:type="spellEnd"/>
-      <w:r>
-        <w:rPr>
-          <w:rFonts w:asciiTheme="majorHAnsi" w:hAnsiTheme="majorHAnsi" w:cstheme="majorHAnsi"/>
-        </w:rPr>
-        <w:t xml:space="preserve">). Show result as </w:t>
-      </w:r>
-      <w:proofErr w:type="gramStart"/>
-      <w:r>
-        <w:rPr>
-          <w:rStyle w:val="Code"/>
-          <w:rFonts w:asciiTheme="majorHAnsi" w:hAnsiTheme="majorHAnsi" w:cstheme="majorHAnsi"/>
-        </w:rPr>
-        <w:t>{ "</w:t>
-      </w:r>
-      <w:proofErr w:type="spellStart"/>
-      <w:proofErr w:type="gramEnd"/>
-      <w:r>
-        <w:rPr>
-          <w:rStyle w:val="Code"/>
-          <w:rFonts w:asciiTheme="majorHAnsi" w:hAnsiTheme="majorHAnsi" w:cstheme="majorHAnsi"/>
-        </w:rPr>
-        <w:t>totalPassengers</w:t>
-      </w:r>
-      <w:proofErr w:type="spellEnd"/>
-      <w:r>
-        <w:rPr>
-          <w:rStyle w:val="Code"/>
-          <w:rFonts w:asciiTheme="majorHAnsi" w:hAnsiTheme="majorHAnsi" w:cstheme="majorHAnsi"/>
-        </w:rPr>
-        <w:t>" : 999, "location" : { "state" : "</w:t>
-      </w:r>
-      <w:proofErr w:type="spellStart"/>
-      <w:r>
-        <w:rPr>
-          <w:rStyle w:val="Code"/>
-          <w:rFonts w:asciiTheme="majorHAnsi" w:hAnsiTheme="majorHAnsi" w:cstheme="majorHAnsi"/>
-        </w:rPr>
-        <w:t>abc</w:t>
-      </w:r>
-      <w:proofErr w:type="spellEnd"/>
-      <w:r>
-        <w:rPr>
-          <w:rStyle w:val="Code"/>
-          <w:rFonts w:asciiTheme="majorHAnsi" w:hAnsiTheme="majorHAnsi" w:cstheme="majorHAnsi"/>
-        </w:rPr>
-        <w:t>", "city" : "xyz" } }</w:t>
-      </w:r>
-    </w:p>
-    <w:p>
-      <w:pPr>
-        <w:jc w:val="both"/>
-        <w:rPr>
-          <w:rFonts w:asciiTheme="majorHAnsi" w:hAnsiTheme="majorHAnsi" w:cstheme="majorHAnsi"/>
-          <w:color w:val="00B050"/>
-        </w:rPr>
-      </w:pPr>
-    </w:p>
-    <w:p>
-      <w:pPr>
-        <w:jc w:val="both"/>
-        <w:rPr>
-          <w:rFonts w:asciiTheme="majorHAnsi" w:hAnsiTheme="majorHAnsi" w:cstheme="majorHAnsi"/>
-          <w:b/>
-        </w:rPr>
-      </w:pPr>
-      <w:r>
-        <w:rPr>
-          <w:rFonts w:asciiTheme="majorHAnsi" w:hAnsiTheme="majorHAnsi" w:cstheme="majorHAnsi"/>
-          <w:b/>
-        </w:rPr>
-        <w:t>Query:</w:t>
-      </w:r>
-    </w:p>
-    <w:p>
-      <w:pPr>
-        <w:jc w:val="both"/>
-        <w:rPr>
-          <w:rFonts w:asciiTheme="majorHAnsi" w:hAnsiTheme="majorHAnsi" w:cstheme="majorHAnsi"/>
-        </w:rPr>
-      </w:pPr>
-      <w:proofErr w:type="spellStart"/>
-      <w:proofErr w:type="gramStart"/>
-      <w:r>
-        <w:rPr>
-          <w:rFonts w:asciiTheme="majorHAnsi" w:hAnsiTheme="majorHAnsi" w:cstheme="majorHAnsi"/>
-        </w:rPr>
-        <w:t>db.airlines.aggregate</w:t>
-      </w:r>
-      <w:proofErr w:type="spellEnd"/>
-      <w:r>
-        <w:rPr>
-          <w:rFonts w:asciiTheme="majorHAnsi" w:hAnsiTheme="majorHAnsi" w:cstheme="majorHAnsi"/>
-        </w:rPr>
-        <w:t>([</w:t>
-      </w:r>
-      <w:proofErr w:type="gramEnd"/>
-      <w:r>
-        <w:rPr>
-          <w:rFonts w:asciiTheme="majorHAnsi" w:hAnsiTheme="majorHAnsi" w:cstheme="majorHAnsi"/>
-        </w:rPr>
-        <w:t xml:space="preserve"> </w:t>
-      </w:r>
-    </w:p>
-    <w:p>
-      <w:pPr>
-        <w:ind w:firstLine="720"/>
-        <w:jc w:val="both"/>
-        <w:rPr>
-          <w:rFonts w:asciiTheme="majorHAnsi" w:hAnsiTheme="majorHAnsi" w:cstheme="majorHAnsi"/>
-        </w:rPr>
-      </w:pPr>
-      <w:r>
-        <w:rPr>
-          <w:rFonts w:asciiTheme="majorHAnsi" w:hAnsiTheme="majorHAnsi" w:cstheme="majorHAnsi"/>
-        </w:rPr>
-        <w:t>{$match: {</w:t>
-      </w:r>
-      <w:proofErr w:type="spellStart"/>
-      <w:r>
-        <w:rPr>
-          <w:rFonts w:asciiTheme="majorHAnsi" w:hAnsiTheme="majorHAnsi" w:cstheme="majorHAnsi"/>
-        </w:rPr>
-        <w:t>originCountry</w:t>
-      </w:r>
-      <w:proofErr w:type="spellEnd"/>
-      <w:r>
-        <w:rPr>
-          <w:rFonts w:asciiTheme="majorHAnsi" w:hAnsiTheme="majorHAnsi" w:cstheme="majorHAnsi"/>
-        </w:rPr>
-        <w:t>: {$</w:t>
-      </w:r>
-      <w:proofErr w:type="spellStart"/>
-      <w:r>
-        <w:rPr>
-          <w:rFonts w:asciiTheme="majorHAnsi" w:hAnsiTheme="majorHAnsi" w:cstheme="majorHAnsi"/>
-        </w:rPr>
-        <w:t>eq</w:t>
-      </w:r>
-      <w:proofErr w:type="spellEnd"/>
-      <w:r>
-        <w:rPr>
-          <w:rFonts w:asciiTheme="majorHAnsi" w:hAnsiTheme="majorHAnsi" w:cstheme="majorHAnsi"/>
-        </w:rPr>
-        <w:t xml:space="preserve">: "United States"}}},   </w:t>
-      </w:r>
-    </w:p>
-    <w:p>
-      <w:pPr>
-        <w:ind w:firstLine="720"/>
-        <w:jc w:val="both"/>
-        <w:rPr>
-          <w:rFonts w:asciiTheme="majorHAnsi" w:hAnsiTheme="majorHAnsi" w:cstheme="majorHAnsi"/>
-        </w:rPr>
-      </w:pPr>
-      <w:r>
-        <w:rPr>
-          <w:rFonts w:asciiTheme="majorHAnsi" w:hAnsiTheme="majorHAnsi" w:cstheme="majorHAnsi"/>
-        </w:rPr>
-        <w:t xml:space="preserve">{$group: </w:t>
-      </w:r>
-    </w:p>
-    <w:p>
-      <w:pPr>
-        <w:ind w:left="720" w:firstLine="720"/>
-        <w:jc w:val="both"/>
-        <w:rPr>
-          <w:rFonts w:asciiTheme="majorHAnsi" w:hAnsiTheme="majorHAnsi" w:cstheme="majorHAnsi"/>
-        </w:rPr>
-      </w:pPr>
-      <w:proofErr w:type="gramStart"/>
-      <w:r>
-        <w:rPr>
-          <w:rFonts w:asciiTheme="majorHAnsi" w:hAnsiTheme="majorHAnsi" w:cstheme="majorHAnsi"/>
-        </w:rPr>
-        <w:t>{ _</w:t>
-      </w:r>
-      <w:proofErr w:type="gramEnd"/>
-      <w:r>
-        <w:rPr>
-          <w:rFonts w:asciiTheme="majorHAnsi" w:hAnsiTheme="majorHAnsi" w:cstheme="majorHAnsi"/>
-        </w:rPr>
-        <w:t>id: {state: "$</w:t>
-      </w:r>
-      <w:proofErr w:type="spellStart"/>
-      <w:r>
-        <w:rPr>
-          <w:rFonts w:asciiTheme="majorHAnsi" w:hAnsiTheme="majorHAnsi" w:cstheme="majorHAnsi"/>
-        </w:rPr>
-        <w:t>originState</w:t>
-      </w:r>
-      <w:proofErr w:type="spellEnd"/>
-      <w:r>
-        <w:rPr>
-          <w:rFonts w:asciiTheme="majorHAnsi" w:hAnsiTheme="majorHAnsi" w:cstheme="majorHAnsi"/>
-        </w:rPr>
-        <w:t>", city: "$</w:t>
-      </w:r>
-      <w:proofErr w:type="spellStart"/>
-      <w:r>
-        <w:rPr>
-          <w:rFonts w:asciiTheme="majorHAnsi" w:hAnsiTheme="majorHAnsi" w:cstheme="majorHAnsi"/>
-        </w:rPr>
-        <w:t>originCity</w:t>
-      </w:r>
-      <w:proofErr w:type="spellEnd"/>
-      <w:r>
-        <w:rPr>
-          <w:rFonts w:asciiTheme="majorHAnsi" w:hAnsiTheme="majorHAnsi" w:cstheme="majorHAnsi"/>
-        </w:rPr>
-        <w:t xml:space="preserve">"},   </w:t>
-      </w:r>
-    </w:p>
-    <w:p>
-      <w:pPr>
-        <w:ind w:left="720" w:firstLine="720"/>
-        <w:jc w:val="both"/>
-        <w:rPr>
-          <w:rFonts w:asciiTheme="majorHAnsi" w:hAnsiTheme="majorHAnsi" w:cstheme="majorHAnsi"/>
-        </w:rPr>
-      </w:pPr>
-      <w:proofErr w:type="spellStart"/>
-      <w:r>
-        <w:rPr>
-          <w:rFonts w:asciiTheme="majorHAnsi" w:hAnsiTheme="majorHAnsi" w:cstheme="majorHAnsi"/>
-        </w:rPr>
-        <w:t>totalPassengers</w:t>
-      </w:r>
-      <w:proofErr w:type="spellEnd"/>
-      <w:r>
-        <w:rPr>
-          <w:rFonts w:asciiTheme="majorHAnsi" w:hAnsiTheme="majorHAnsi" w:cstheme="majorHAnsi"/>
-        </w:rPr>
-        <w:t xml:space="preserve">: {$sum: "$passengers"}}},  </w:t>
-      </w:r>
-    </w:p>
-    <w:p>
-      <w:pPr>
-        <w:ind w:firstLine="720"/>
-        <w:jc w:val="both"/>
-        <w:rPr>
-          <w:rFonts w:asciiTheme="majorHAnsi" w:hAnsiTheme="majorHAnsi" w:cstheme="majorHAnsi"/>
-        </w:rPr>
-      </w:pPr>
-      <w:r>
-        <w:rPr>
-          <w:rFonts w:asciiTheme="majorHAnsi" w:hAnsiTheme="majorHAnsi" w:cstheme="majorHAnsi"/>
-        </w:rPr>
-        <w:t>{$sort: {"_</w:t>
-      </w:r>
-      <w:proofErr w:type="spellStart"/>
-      <w:r>
-        <w:rPr>
-          <w:rFonts w:asciiTheme="majorHAnsi" w:hAnsiTheme="majorHAnsi" w:cstheme="majorHAnsi"/>
-        </w:rPr>
-        <w:t>id.state</w:t>
-      </w:r>
-      <w:proofErr w:type="spellEnd"/>
-      <w:r>
-        <w:rPr>
-          <w:rFonts w:asciiTheme="majorHAnsi" w:hAnsiTheme="majorHAnsi" w:cstheme="majorHAnsi"/>
-        </w:rPr>
-        <w:t>": 1, "</w:t>
-      </w:r>
-      <w:proofErr w:type="spellStart"/>
-      <w:r>
-        <w:rPr>
-          <w:rFonts w:asciiTheme="majorHAnsi" w:hAnsiTheme="majorHAnsi" w:cstheme="majorHAnsi"/>
-        </w:rPr>
-        <w:t>totalPassengers</w:t>
-      </w:r>
-      <w:proofErr w:type="spellEnd"/>
-      <w:proofErr w:type="gramStart"/>
-      <w:r>
-        <w:rPr>
-          <w:rFonts w:asciiTheme="majorHAnsi" w:hAnsiTheme="majorHAnsi" w:cstheme="majorHAnsi"/>
-        </w:rPr>
-        <w:t>" :</w:t>
-      </w:r>
-      <w:proofErr w:type="gramEnd"/>
-      <w:r>
-        <w:rPr>
-          <w:rFonts w:asciiTheme="majorHAnsi" w:hAnsiTheme="majorHAnsi" w:cstheme="majorHAnsi"/>
-        </w:rPr>
-        <w:t xml:space="preserve"> -1}}, </w:t>
-      </w:r>
-    </w:p>
-    <w:p>
-      <w:pPr>
-        <w:ind w:firstLine="720"/>
-        <w:jc w:val="both"/>
-        <w:rPr>
-          <w:rFonts w:asciiTheme="majorHAnsi" w:hAnsiTheme="majorHAnsi" w:cstheme="majorHAnsi"/>
-        </w:rPr>
-      </w:pPr>
-      <w:r>
-        <w:rPr>
-          <w:rFonts w:asciiTheme="majorHAnsi" w:hAnsiTheme="majorHAnsi" w:cstheme="majorHAnsi"/>
-        </w:rPr>
-        <w:t>{$group: {</w:t>
-      </w:r>
-    </w:p>
-    <w:p>
-      <w:pPr>
-        <w:ind w:left="720" w:firstLine="720"/>
-        <w:jc w:val="both"/>
-        <w:rPr>
-          <w:rFonts w:asciiTheme="majorHAnsi" w:hAnsiTheme="majorHAnsi" w:cstheme="majorHAnsi"/>
-        </w:rPr>
-      </w:pPr>
-      <w:r>
-        <w:rPr>
-          <w:rFonts w:asciiTheme="majorHAnsi" w:hAnsiTheme="majorHAnsi" w:cstheme="majorHAnsi"/>
-        </w:rPr>
-        <w:t>_id: "$_</w:t>
-      </w:r>
-      <w:proofErr w:type="spellStart"/>
-      <w:r>
-        <w:rPr>
-          <w:rFonts w:asciiTheme="majorHAnsi" w:hAnsiTheme="majorHAnsi" w:cstheme="majorHAnsi"/>
-        </w:rPr>
-        <w:t>id.state</w:t>
-      </w:r>
-      <w:proofErr w:type="spellEnd"/>
-      <w:r>
-        <w:rPr>
-          <w:rFonts w:asciiTheme="majorHAnsi" w:hAnsiTheme="majorHAnsi" w:cstheme="majorHAnsi"/>
-        </w:rPr>
-        <w:t xml:space="preserve">", </w:t>
-      </w:r>
-    </w:p>
-    <w:p>
-      <w:pPr>
-        <w:ind w:left="720" w:firstLine="720"/>
-        <w:jc w:val="both"/>
-        <w:rPr>
-          <w:rFonts w:asciiTheme="majorHAnsi" w:hAnsiTheme="majorHAnsi" w:cstheme="majorHAnsi"/>
-        </w:rPr>
-      </w:pPr>
-      <w:proofErr w:type="gramStart"/>
-      <w:r>
-        <w:rPr>
-          <w:rFonts w:asciiTheme="majorHAnsi" w:hAnsiTheme="majorHAnsi" w:cstheme="majorHAnsi"/>
-        </w:rPr>
-        <w:t>city</w:t>
-      </w:r>
-      <w:proofErr w:type="gramEnd"/>
-      <w:r>
-        <w:rPr>
-          <w:rFonts w:asciiTheme="majorHAnsi" w:hAnsiTheme="majorHAnsi" w:cstheme="majorHAnsi"/>
-        </w:rPr>
-        <w:t>: {$first: "$_</w:t>
-      </w:r>
-      <w:proofErr w:type="spellStart"/>
-      <w:r>
-        <w:rPr>
-          <w:rFonts w:asciiTheme="majorHAnsi" w:hAnsiTheme="majorHAnsi" w:cstheme="majorHAnsi"/>
-        </w:rPr>
-        <w:t>id.city</w:t>
-      </w:r>
-      <w:proofErr w:type="spellEnd"/>
-      <w:r>
-        <w:rPr>
-          <w:rFonts w:asciiTheme="majorHAnsi" w:hAnsiTheme="majorHAnsi" w:cstheme="majorHAnsi"/>
-        </w:rPr>
-        <w:t xml:space="preserve">"}, </w:t>
-      </w:r>
-    </w:p>
-    <w:p>
-      <w:pPr>
-        <w:ind w:left="720" w:firstLine="720"/>
-        <w:jc w:val="both"/>
-        <w:rPr>
-          <w:rFonts w:asciiTheme="majorHAnsi" w:hAnsiTheme="majorHAnsi" w:cstheme="majorHAnsi"/>
-        </w:rPr>
-      </w:pPr>
-      <w:proofErr w:type="spellStart"/>
-      <w:proofErr w:type="gramStart"/>
-      <w:r>
-        <w:rPr>
-          <w:rFonts w:asciiTheme="majorHAnsi" w:hAnsiTheme="majorHAnsi" w:cstheme="majorHAnsi"/>
-        </w:rPr>
-        <w:t>totalPassengers</w:t>
-      </w:r>
-      <w:proofErr w:type="spellEnd"/>
-      <w:proofErr w:type="gramEnd"/>
-      <w:r>
-        <w:rPr>
-          <w:rFonts w:asciiTheme="majorHAnsi" w:hAnsiTheme="majorHAnsi" w:cstheme="majorHAnsi"/>
-        </w:rPr>
-        <w:t>: {$first: "$</w:t>
-      </w:r>
-      <w:proofErr w:type="spellStart"/>
-      <w:r>
-        <w:rPr>
-          <w:rFonts w:asciiTheme="majorHAnsi" w:hAnsiTheme="majorHAnsi" w:cstheme="majorHAnsi"/>
-        </w:rPr>
-        <w:t>totalPassengers</w:t>
-      </w:r>
-      <w:proofErr w:type="spellEnd"/>
-      <w:r>
-        <w:rPr>
-          <w:rFonts w:asciiTheme="majorHAnsi" w:hAnsiTheme="majorHAnsi" w:cstheme="majorHAnsi"/>
-        </w:rPr>
-        <w:t>"}</w:t>
-      </w:r>
-    </w:p>
-    <w:p>
-      <w:pPr>
-        <w:ind w:left="720"/>
-        <w:jc w:val="both"/>
-        <w:rPr>
-          <w:rFonts w:asciiTheme="majorHAnsi" w:hAnsiTheme="majorHAnsi" w:cstheme="majorHAnsi"/>
-        </w:rPr>
-      </w:pPr>
-      <w:r>
-        <w:rPr>
-          <w:rFonts w:asciiTheme="majorHAnsi" w:hAnsiTheme="majorHAnsi" w:cstheme="majorHAnsi"/>
-        </w:rPr>
-        <w:t xml:space="preserve">}}, </w:t>
-      </w:r>
-    </w:p>
-    <w:p>
-      <w:pPr>
-        <w:ind w:firstLine="720"/>
-        <w:jc w:val="both"/>
-        <w:rPr>
-          <w:rFonts w:asciiTheme="majorHAnsi" w:hAnsiTheme="majorHAnsi" w:cstheme="majorHAnsi"/>
-        </w:rPr>
-      </w:pPr>
-      <w:r>
-        <w:rPr>
-          <w:rFonts w:asciiTheme="majorHAnsi" w:hAnsiTheme="majorHAnsi" w:cstheme="majorHAnsi"/>
-        </w:rPr>
-        <w:t xml:space="preserve">{$sort: {_id: 1}}, </w:t>
-      </w:r>
-    </w:p>
-    <w:p>
-      <w:pPr>
-        <w:ind w:firstLine="720"/>
-        <w:jc w:val="both"/>
-        <w:rPr>
-          <w:rFonts w:asciiTheme="majorHAnsi" w:hAnsiTheme="majorHAnsi" w:cstheme="majorHAnsi"/>
-        </w:rPr>
-      </w:pPr>
-      <w:r>
-        <w:rPr>
-          <w:rFonts w:asciiTheme="majorHAnsi" w:hAnsiTheme="majorHAnsi" w:cstheme="majorHAnsi"/>
-        </w:rPr>
-        <w:t xml:space="preserve">{$project: {_id: 0, location: {state: "$_id", city: "$city"}, </w:t>
+        <w:t xml:space="preserve">_id", city: "$city"}, </w:t>
       </w:r>
       <w:proofErr w:type="spellStart"/>
       <w:r>
@@ -2504,6 +2486,829 @@
           <w:rFonts w:asciiTheme="majorHAnsi" w:hAnsiTheme="majorHAnsi" w:cstheme="majorHAnsi"/>
         </w:rPr>
       </w:pPr>
+    </w:p>
+    <w:p>
+      <w:pPr>
+        <w:pStyle w:val="Heading2"/>
+        <w:numPr>
+          <w:ilvl w:val="0"/>
+          <w:numId w:val="0"/>
+        </w:numPr>
+        <w:jc w:val="both"/>
+        <w:rPr>
+          <w:rFonts w:cstheme="majorHAnsi"/>
+          <w:sz w:val="22"/>
+          <w:szCs w:val="22"/>
+        </w:rPr>
+      </w:pPr>
+      <w:r>
+        <w:rPr>
+          <w:rFonts w:cstheme="majorHAnsi"/>
+          <w:sz w:val="22"/>
+          <w:szCs w:val="22"/>
+        </w:rPr>
+        <w:t>Aggregate Enron Collection</w:t>
+      </w:r>
+    </w:p>
+    <w:p>
+      <w:pPr>
+        <w:jc w:val="both"/>
+        <w:rPr>
+          <w:rFonts w:asciiTheme="majorHAnsi" w:hAnsiTheme="majorHAnsi" w:cstheme="majorHAnsi"/>
+        </w:rPr>
+      </w:pPr>
+    </w:p>
+    <w:p>
+      <w:pPr>
+        <w:jc w:val="both"/>
+        <w:rPr>
+          <w:rFonts w:asciiTheme="majorHAnsi" w:hAnsiTheme="majorHAnsi" w:cstheme="majorHAnsi"/>
+        </w:rPr>
+      </w:pPr>
+      <w:r>
+        <w:rPr>
+          <w:rFonts w:asciiTheme="majorHAnsi" w:hAnsiTheme="majorHAnsi" w:cstheme="majorHAnsi"/>
+        </w:rPr>
+        <w:t xml:space="preserve">For this task you will use the aggregation framework to figure out pairs of people that tend to communicate a lot. To do this, you will need to unwind the </w:t>
+      </w:r>
+      <w:proofErr w:type="gramStart"/>
+      <w:r>
+        <w:rPr>
+          <w:rFonts w:asciiTheme="majorHAnsi" w:hAnsiTheme="majorHAnsi" w:cstheme="majorHAnsi"/>
+        </w:rPr>
+        <w:t>To</w:t>
+      </w:r>
+      <w:proofErr w:type="gramEnd"/>
+      <w:r>
+        <w:rPr>
+          <w:rFonts w:asciiTheme="majorHAnsi" w:hAnsiTheme="majorHAnsi" w:cstheme="majorHAnsi"/>
+        </w:rPr>
+        <w:t xml:space="preserve"> list for each message.</w:t>
+      </w:r>
+    </w:p>
+    <w:p>
+      <w:pPr>
+        <w:jc w:val="both"/>
+        <w:rPr>
+          <w:rFonts w:asciiTheme="majorHAnsi" w:hAnsiTheme="majorHAnsi" w:cstheme="majorHAnsi"/>
+        </w:rPr>
+      </w:pPr>
+      <w:r>
+        <w:rPr>
+          <w:rFonts w:asciiTheme="majorHAnsi" w:hAnsiTheme="majorHAnsi" w:cstheme="majorHAnsi"/>
+        </w:rPr>
+        <w:t xml:space="preserve">This problem is a little tricky because a recipient may appear more than once in the </w:t>
+      </w:r>
+      <w:proofErr w:type="gramStart"/>
+      <w:r>
+        <w:rPr>
+          <w:rFonts w:asciiTheme="majorHAnsi" w:hAnsiTheme="majorHAnsi" w:cstheme="majorHAnsi"/>
+        </w:rPr>
+        <w:t>To</w:t>
+      </w:r>
+      <w:proofErr w:type="gramEnd"/>
+      <w:r>
+        <w:rPr>
+          <w:rFonts w:asciiTheme="majorHAnsi" w:hAnsiTheme="majorHAnsi" w:cstheme="majorHAnsi"/>
+        </w:rPr>
+        <w:t xml:space="preserve"> list for a message. You will need to fix that in a stage of the aggregation before doing </w:t>
+      </w:r>
+      <w:proofErr w:type="gramStart"/>
+      <w:r>
+        <w:rPr>
+          <w:rFonts w:asciiTheme="majorHAnsi" w:hAnsiTheme="majorHAnsi" w:cstheme="majorHAnsi"/>
+        </w:rPr>
+        <w:t>your</w:t>
+      </w:r>
+      <w:proofErr w:type="gramEnd"/>
+      <w:r>
+        <w:rPr>
+          <w:rFonts w:asciiTheme="majorHAnsi" w:hAnsiTheme="majorHAnsi" w:cstheme="majorHAnsi"/>
+        </w:rPr>
+        <w:t xml:space="preserve"> grouping and counting of (sender, recipient) pairs.</w:t>
+      </w:r>
+    </w:p>
+    <w:p>
+      <w:pPr>
+        <w:jc w:val="both"/>
+        <w:rPr>
+          <w:rFonts w:asciiTheme="majorHAnsi" w:hAnsiTheme="majorHAnsi" w:cstheme="majorHAnsi"/>
+        </w:rPr>
+      </w:pPr>
+      <w:r>
+        <w:rPr>
+          <w:rFonts w:asciiTheme="majorHAnsi" w:hAnsiTheme="majorHAnsi" w:cstheme="majorHAnsi"/>
+        </w:rPr>
+        <w:t>Which pair of people have the greatest number of messages in the dataset?</w:t>
+      </w:r>
+    </w:p>
+    <w:p>
+      <w:pPr>
+        <w:jc w:val="both"/>
+        <w:rPr>
+          <w:rFonts w:asciiTheme="majorHAnsi" w:hAnsiTheme="majorHAnsi" w:cstheme="majorHAnsi"/>
+        </w:rPr>
+      </w:pPr>
+    </w:p>
+    <w:p>
+      <w:pPr>
+        <w:jc w:val="both"/>
+        <w:rPr>
+          <w:rFonts w:asciiTheme="majorHAnsi" w:hAnsiTheme="majorHAnsi" w:cstheme="majorHAnsi"/>
+        </w:rPr>
+      </w:pPr>
+      <w:r>
+        <w:rPr>
+          <w:rFonts w:asciiTheme="majorHAnsi" w:hAnsiTheme="majorHAnsi" w:cstheme="majorHAnsi"/>
+          <w:b/>
+        </w:rPr>
+        <w:t>Query:</w:t>
+      </w:r>
+    </w:p>
+    <w:p>
+      <w:pPr>
+        <w:jc w:val="both"/>
+        <w:rPr>
+          <w:rFonts w:asciiTheme="majorHAnsi" w:hAnsiTheme="majorHAnsi" w:cstheme="majorHAnsi"/>
+        </w:rPr>
+      </w:pPr>
+      <w:proofErr w:type="spellStart"/>
+      <w:proofErr w:type="gramStart"/>
+      <w:r>
+        <w:rPr>
+          <w:rFonts w:asciiTheme="majorHAnsi" w:hAnsiTheme="majorHAnsi" w:cstheme="majorHAnsi"/>
+        </w:rPr>
+        <w:t>db.enron.aggregate</w:t>
+      </w:r>
+      <w:proofErr w:type="spellEnd"/>
+      <w:r>
+        <w:rPr>
+          <w:rFonts w:asciiTheme="majorHAnsi" w:hAnsiTheme="majorHAnsi" w:cstheme="majorHAnsi"/>
+        </w:rPr>
+        <w:t>([</w:t>
+      </w:r>
+      <w:proofErr w:type="gramEnd"/>
+    </w:p>
+    <w:p>
+      <w:pPr>
+        <w:ind w:firstLine="720"/>
+        <w:jc w:val="both"/>
+        <w:rPr>
+          <w:rFonts w:asciiTheme="majorHAnsi" w:hAnsiTheme="majorHAnsi" w:cstheme="majorHAnsi"/>
+        </w:rPr>
+      </w:pPr>
+      <w:r>
+        <w:rPr>
+          <w:rFonts w:asciiTheme="majorHAnsi" w:hAnsiTheme="majorHAnsi" w:cstheme="majorHAnsi"/>
+        </w:rPr>
+        <w:t>{$unwind: "$</w:t>
+      </w:r>
+      <w:proofErr w:type="spellStart"/>
+      <w:r>
+        <w:rPr>
+          <w:rFonts w:asciiTheme="majorHAnsi" w:hAnsiTheme="majorHAnsi" w:cstheme="majorHAnsi"/>
+        </w:rPr>
+        <w:t>headers.To</w:t>
+      </w:r>
+      <w:proofErr w:type="spellEnd"/>
+      <w:r>
+        <w:rPr>
+          <w:rFonts w:asciiTheme="majorHAnsi" w:hAnsiTheme="majorHAnsi" w:cstheme="majorHAnsi"/>
+        </w:rPr>
+        <w:t xml:space="preserve">"}, </w:t>
+      </w:r>
+    </w:p>
+    <w:p>
+      <w:pPr>
+        <w:ind w:firstLine="720"/>
+        <w:jc w:val="both"/>
+        <w:rPr>
+          <w:rFonts w:asciiTheme="majorHAnsi" w:hAnsiTheme="majorHAnsi" w:cstheme="majorHAnsi"/>
+        </w:rPr>
+      </w:pPr>
+      <w:r>
+        <w:rPr>
+          <w:rFonts w:asciiTheme="majorHAnsi" w:hAnsiTheme="majorHAnsi" w:cstheme="majorHAnsi"/>
+        </w:rPr>
+        <w:t>{$group: {</w:t>
+      </w:r>
+    </w:p>
+    <w:p>
+      <w:pPr>
+        <w:ind w:left="720" w:firstLine="720"/>
+        <w:jc w:val="both"/>
+        <w:rPr>
+          <w:rFonts w:asciiTheme="majorHAnsi" w:hAnsiTheme="majorHAnsi" w:cstheme="majorHAnsi"/>
+        </w:rPr>
+      </w:pPr>
+      <w:r>
+        <w:rPr>
+          <w:rFonts w:asciiTheme="majorHAnsi" w:hAnsiTheme="majorHAnsi" w:cstheme="majorHAnsi"/>
+        </w:rPr>
+        <w:t>_id: {</w:t>
+      </w:r>
+    </w:p>
+    <w:p>
+      <w:pPr>
+        <w:ind w:left="1440" w:firstLine="720"/>
+        <w:jc w:val="both"/>
+        <w:rPr>
+          <w:rFonts w:asciiTheme="majorHAnsi" w:hAnsiTheme="majorHAnsi" w:cstheme="majorHAnsi"/>
+        </w:rPr>
+      </w:pPr>
+      <w:proofErr w:type="spellStart"/>
+      <w:proofErr w:type="gramStart"/>
+      <w:r>
+        <w:rPr>
+          <w:rFonts w:asciiTheme="majorHAnsi" w:hAnsiTheme="majorHAnsi" w:cstheme="majorHAnsi"/>
+        </w:rPr>
+        <w:t>messageId</w:t>
+      </w:r>
+      <w:proofErr w:type="spellEnd"/>
+      <w:proofErr w:type="gramEnd"/>
+      <w:r>
+        <w:rPr>
+          <w:rFonts w:asciiTheme="majorHAnsi" w:hAnsiTheme="majorHAnsi" w:cstheme="majorHAnsi"/>
+        </w:rPr>
+        <w:t>: "$</w:t>
+      </w:r>
+      <w:proofErr w:type="spellStart"/>
+      <w:r>
+        <w:rPr>
+          <w:rFonts w:asciiTheme="majorHAnsi" w:hAnsiTheme="majorHAnsi" w:cstheme="majorHAnsi"/>
+        </w:rPr>
+        <w:t>headers.Message</w:t>
+      </w:r>
+      <w:proofErr w:type="spellEnd"/>
+      <w:r>
+        <w:rPr>
+          <w:rFonts w:asciiTheme="majorHAnsi" w:hAnsiTheme="majorHAnsi" w:cstheme="majorHAnsi"/>
+        </w:rPr>
+        <w:t xml:space="preserve">-ID", </w:t>
+      </w:r>
+    </w:p>
+    <w:p>
+      <w:pPr>
+        <w:ind w:left="1440" w:firstLine="720"/>
+        <w:jc w:val="both"/>
+        <w:rPr>
+          <w:rFonts w:asciiTheme="majorHAnsi" w:hAnsiTheme="majorHAnsi" w:cstheme="majorHAnsi"/>
+        </w:rPr>
+      </w:pPr>
+      <w:proofErr w:type="gramStart"/>
+      <w:r>
+        <w:rPr>
+          <w:rFonts w:asciiTheme="majorHAnsi" w:hAnsiTheme="majorHAnsi" w:cstheme="majorHAnsi"/>
+        </w:rPr>
+        <w:t>sender</w:t>
+      </w:r>
+      <w:proofErr w:type="gramEnd"/>
+      <w:r>
+        <w:rPr>
+          <w:rFonts w:asciiTheme="majorHAnsi" w:hAnsiTheme="majorHAnsi" w:cstheme="majorHAnsi"/>
+        </w:rPr>
+        <w:t>: "$</w:t>
+      </w:r>
+      <w:proofErr w:type="spellStart"/>
+      <w:r>
+        <w:rPr>
+          <w:rFonts w:asciiTheme="majorHAnsi" w:hAnsiTheme="majorHAnsi" w:cstheme="majorHAnsi"/>
+        </w:rPr>
+        <w:t>headers.From</w:t>
+      </w:r>
+      <w:proofErr w:type="spellEnd"/>
+      <w:r>
+        <w:rPr>
+          <w:rFonts w:asciiTheme="majorHAnsi" w:hAnsiTheme="majorHAnsi" w:cstheme="majorHAnsi"/>
+        </w:rPr>
+        <w:t xml:space="preserve">", </w:t>
+      </w:r>
+    </w:p>
+    <w:p>
+      <w:pPr>
+        <w:ind w:left="1440" w:firstLine="720"/>
+        <w:jc w:val="both"/>
+        <w:rPr>
+          <w:rFonts w:asciiTheme="majorHAnsi" w:hAnsiTheme="majorHAnsi" w:cstheme="majorHAnsi"/>
+        </w:rPr>
+      </w:pPr>
+      <w:proofErr w:type="gramStart"/>
+      <w:r>
+        <w:rPr>
+          <w:rFonts w:asciiTheme="majorHAnsi" w:hAnsiTheme="majorHAnsi" w:cstheme="majorHAnsi"/>
+        </w:rPr>
+        <w:t>recipient</w:t>
+      </w:r>
+      <w:proofErr w:type="gramEnd"/>
+      <w:r>
+        <w:rPr>
+          <w:rFonts w:asciiTheme="majorHAnsi" w:hAnsiTheme="majorHAnsi" w:cstheme="majorHAnsi"/>
+        </w:rPr>
+        <w:t>: "$</w:t>
+      </w:r>
+      <w:proofErr w:type="spellStart"/>
+      <w:r>
+        <w:rPr>
+          <w:rFonts w:asciiTheme="majorHAnsi" w:hAnsiTheme="majorHAnsi" w:cstheme="majorHAnsi"/>
+        </w:rPr>
+        <w:t>headers.To</w:t>
+      </w:r>
+      <w:proofErr w:type="spellEnd"/>
+      <w:r>
+        <w:rPr>
+          <w:rFonts w:asciiTheme="majorHAnsi" w:hAnsiTheme="majorHAnsi" w:cstheme="majorHAnsi"/>
+        </w:rPr>
+        <w:t>"</w:t>
+      </w:r>
+    </w:p>
+    <w:p>
+      <w:pPr>
+        <w:ind w:left="1440"/>
+        <w:jc w:val="both"/>
+        <w:rPr>
+          <w:rFonts w:asciiTheme="majorHAnsi" w:hAnsiTheme="majorHAnsi" w:cstheme="majorHAnsi"/>
+        </w:rPr>
+      </w:pPr>
+      <w:r>
+        <w:rPr>
+          <w:rFonts w:asciiTheme="majorHAnsi" w:hAnsiTheme="majorHAnsi" w:cstheme="majorHAnsi"/>
+        </w:rPr>
+        <w:t>}</w:t>
+      </w:r>
+    </w:p>
+    <w:p>
+      <w:pPr>
+        <w:ind w:left="720"/>
+        <w:jc w:val="both"/>
+        <w:rPr>
+          <w:rFonts w:asciiTheme="majorHAnsi" w:hAnsiTheme="majorHAnsi" w:cstheme="majorHAnsi"/>
+        </w:rPr>
+      </w:pPr>
+      <w:r>
+        <w:rPr>
+          <w:rFonts w:asciiTheme="majorHAnsi" w:hAnsiTheme="majorHAnsi" w:cstheme="majorHAnsi"/>
+        </w:rPr>
+        <w:t xml:space="preserve">}}, </w:t>
+      </w:r>
+    </w:p>
+    <w:p>
+      <w:pPr>
+        <w:ind w:firstLine="720"/>
+        <w:jc w:val="both"/>
+        <w:rPr>
+          <w:rFonts w:asciiTheme="majorHAnsi" w:hAnsiTheme="majorHAnsi" w:cstheme="majorHAnsi"/>
+        </w:rPr>
+      </w:pPr>
+      <w:r>
+        <w:rPr>
+          <w:rFonts w:asciiTheme="majorHAnsi" w:hAnsiTheme="majorHAnsi" w:cstheme="majorHAnsi"/>
+        </w:rPr>
+        <w:t>{$group: {</w:t>
+      </w:r>
+    </w:p>
+    <w:p>
+      <w:pPr>
+        <w:ind w:left="720" w:firstLine="720"/>
+        <w:jc w:val="both"/>
+        <w:rPr>
+          <w:rFonts w:asciiTheme="majorHAnsi" w:hAnsiTheme="majorHAnsi" w:cstheme="majorHAnsi"/>
+        </w:rPr>
+      </w:pPr>
+      <w:r>
+        <w:rPr>
+          <w:rFonts w:asciiTheme="majorHAnsi" w:hAnsiTheme="majorHAnsi" w:cstheme="majorHAnsi"/>
+        </w:rPr>
+        <w:t xml:space="preserve">_id: </w:t>
+      </w:r>
+    </w:p>
+    <w:p>
+      <w:pPr>
+        <w:ind w:left="720" w:firstLine="720"/>
+        <w:jc w:val="both"/>
+        <w:rPr>
+          <w:rFonts w:asciiTheme="majorHAnsi" w:hAnsiTheme="majorHAnsi" w:cstheme="majorHAnsi"/>
+        </w:rPr>
+      </w:pPr>
+      <w:r>
+        <w:rPr>
+          <w:rFonts w:asciiTheme="majorHAnsi" w:hAnsiTheme="majorHAnsi" w:cstheme="majorHAnsi"/>
+        </w:rPr>
+        <w:t>{</w:t>
+      </w:r>
+      <w:proofErr w:type="gramStart"/>
+      <w:r>
+        <w:rPr>
+          <w:rFonts w:asciiTheme="majorHAnsi" w:hAnsiTheme="majorHAnsi" w:cstheme="majorHAnsi"/>
+        </w:rPr>
+        <w:t>sender</w:t>
+      </w:r>
+      <w:proofErr w:type="gramEnd"/>
+      <w:r>
+        <w:rPr>
+          <w:rFonts w:asciiTheme="majorHAnsi" w:hAnsiTheme="majorHAnsi" w:cstheme="majorHAnsi"/>
+        </w:rPr>
+        <w:t>: "$_</w:t>
+      </w:r>
+      <w:proofErr w:type="spellStart"/>
+      <w:r>
+        <w:rPr>
+          <w:rFonts w:asciiTheme="majorHAnsi" w:hAnsiTheme="majorHAnsi" w:cstheme="majorHAnsi"/>
+        </w:rPr>
+        <w:t>id.sender</w:t>
+      </w:r>
+      <w:proofErr w:type="spellEnd"/>
+      <w:r>
+        <w:rPr>
+          <w:rFonts w:asciiTheme="majorHAnsi" w:hAnsiTheme="majorHAnsi" w:cstheme="majorHAnsi"/>
+        </w:rPr>
+        <w:t xml:space="preserve">", </w:t>
+      </w:r>
+    </w:p>
+    <w:p>
+      <w:pPr>
+        <w:ind w:left="720" w:firstLine="720"/>
+        <w:jc w:val="both"/>
+        <w:rPr>
+          <w:rFonts w:asciiTheme="majorHAnsi" w:hAnsiTheme="majorHAnsi" w:cstheme="majorHAnsi"/>
+        </w:rPr>
+      </w:pPr>
+      <w:proofErr w:type="gramStart"/>
+      <w:r>
+        <w:rPr>
+          <w:rFonts w:asciiTheme="majorHAnsi" w:hAnsiTheme="majorHAnsi" w:cstheme="majorHAnsi"/>
+        </w:rPr>
+        <w:t>recipient</w:t>
+      </w:r>
+      <w:proofErr w:type="gramEnd"/>
+      <w:r>
+        <w:rPr>
+          <w:rFonts w:asciiTheme="majorHAnsi" w:hAnsiTheme="majorHAnsi" w:cstheme="majorHAnsi"/>
+        </w:rPr>
+        <w:t>: "$_</w:t>
+      </w:r>
+      <w:proofErr w:type="spellStart"/>
+      <w:r>
+        <w:rPr>
+          <w:rFonts w:asciiTheme="majorHAnsi" w:hAnsiTheme="majorHAnsi" w:cstheme="majorHAnsi"/>
+        </w:rPr>
+        <w:t>id.recipient</w:t>
+      </w:r>
+      <w:proofErr w:type="spellEnd"/>
+      <w:r>
+        <w:rPr>
+          <w:rFonts w:asciiTheme="majorHAnsi" w:hAnsiTheme="majorHAnsi" w:cstheme="majorHAnsi"/>
+        </w:rPr>
+        <w:t xml:space="preserve">"}, </w:t>
+      </w:r>
+    </w:p>
+    <w:p>
+      <w:pPr>
+        <w:ind w:left="720" w:firstLine="720"/>
+        <w:jc w:val="both"/>
+        <w:rPr>
+          <w:rFonts w:asciiTheme="majorHAnsi" w:hAnsiTheme="majorHAnsi" w:cstheme="majorHAnsi"/>
+        </w:rPr>
+      </w:pPr>
+      <w:proofErr w:type="spellStart"/>
+      <w:proofErr w:type="gramStart"/>
+      <w:r>
+        <w:rPr>
+          <w:rFonts w:asciiTheme="majorHAnsi" w:hAnsiTheme="majorHAnsi" w:cstheme="majorHAnsi"/>
+        </w:rPr>
+        <w:t>messagesAmount</w:t>
+      </w:r>
+      <w:proofErr w:type="spellEnd"/>
+      <w:proofErr w:type="gramEnd"/>
+      <w:r>
+        <w:rPr>
+          <w:rFonts w:asciiTheme="majorHAnsi" w:hAnsiTheme="majorHAnsi" w:cstheme="majorHAnsi"/>
+        </w:rPr>
+        <w:t>: {$sum: 1}</w:t>
+      </w:r>
+    </w:p>
+    <w:p>
+      <w:pPr>
+        <w:ind w:left="720"/>
+        <w:jc w:val="both"/>
+        <w:rPr>
+          <w:rFonts w:asciiTheme="majorHAnsi" w:hAnsiTheme="majorHAnsi" w:cstheme="majorHAnsi"/>
+        </w:rPr>
+      </w:pPr>
+      <w:r>
+        <w:rPr>
+          <w:rFonts w:asciiTheme="majorHAnsi" w:hAnsiTheme="majorHAnsi" w:cstheme="majorHAnsi"/>
+        </w:rPr>
+        <w:lastRenderedPageBreak/>
+        <w:t xml:space="preserve">}}, </w:t>
+      </w:r>
+    </w:p>
+    <w:p>
+      <w:pPr>
+        <w:ind w:firstLine="720"/>
+        <w:jc w:val="both"/>
+        <w:rPr>
+          <w:rFonts w:asciiTheme="majorHAnsi" w:hAnsiTheme="majorHAnsi" w:cstheme="majorHAnsi"/>
+        </w:rPr>
+      </w:pPr>
+      <w:r>
+        <w:rPr>
+          <w:rFonts w:asciiTheme="majorHAnsi" w:hAnsiTheme="majorHAnsi" w:cstheme="majorHAnsi"/>
+        </w:rPr>
+        <w:t>{$sort: {</w:t>
+      </w:r>
+      <w:proofErr w:type="spellStart"/>
+      <w:r>
+        <w:rPr>
+          <w:rFonts w:asciiTheme="majorHAnsi" w:hAnsiTheme="majorHAnsi" w:cstheme="majorHAnsi"/>
+        </w:rPr>
+        <w:t>messagesAmount</w:t>
+      </w:r>
+      <w:proofErr w:type="spellEnd"/>
+      <w:r>
+        <w:rPr>
+          <w:rFonts w:asciiTheme="majorHAnsi" w:hAnsiTheme="majorHAnsi" w:cstheme="majorHAnsi"/>
+        </w:rPr>
+        <w:t xml:space="preserve">: -1}}, </w:t>
+      </w:r>
+    </w:p>
+    <w:p>
+      <w:pPr>
+        <w:ind w:firstLine="720"/>
+        <w:jc w:val="both"/>
+        <w:rPr>
+          <w:rFonts w:asciiTheme="majorHAnsi" w:hAnsiTheme="majorHAnsi" w:cstheme="majorHAnsi"/>
+        </w:rPr>
+      </w:pPr>
+      <w:r>
+        <w:rPr>
+          <w:rFonts w:asciiTheme="majorHAnsi" w:hAnsiTheme="majorHAnsi" w:cstheme="majorHAnsi"/>
+        </w:rPr>
+        <w:t>{$limit: 1}</w:t>
+      </w:r>
+      <w:r>
+        <w:rPr>
+          <w:rFonts w:asciiTheme="majorHAnsi" w:hAnsiTheme="majorHAnsi" w:cstheme="majorHAnsi"/>
+        </w:rPr>
+        <w:t xml:space="preserve">, </w:t>
+      </w:r>
+    </w:p>
+    <w:p>
+      <w:pPr>
+        <w:ind w:firstLine="720"/>
+        <w:jc w:val="both"/>
+        <w:rPr>
+          <w:rFonts w:asciiTheme="majorHAnsi" w:hAnsiTheme="majorHAnsi" w:cstheme="majorHAnsi"/>
+        </w:rPr>
+      </w:pPr>
+      <w:r>
+        <w:rPr>
+          <w:rFonts w:asciiTheme="majorHAnsi" w:hAnsiTheme="majorHAnsi" w:cstheme="majorHAnsi"/>
+        </w:rPr>
+        <w:t>{$project: {</w:t>
+      </w:r>
+    </w:p>
+    <w:p>
+      <w:pPr>
+        <w:ind w:left="720" w:firstLine="720"/>
+        <w:jc w:val="both"/>
+        <w:rPr>
+          <w:rFonts w:asciiTheme="majorHAnsi" w:hAnsiTheme="majorHAnsi" w:cstheme="majorHAnsi"/>
+        </w:rPr>
+      </w:pPr>
+      <w:r>
+        <w:rPr>
+          <w:rFonts w:asciiTheme="majorHAnsi" w:hAnsiTheme="majorHAnsi" w:cstheme="majorHAnsi"/>
+        </w:rPr>
+        <w:t xml:space="preserve">_id: 0, </w:t>
+      </w:r>
+    </w:p>
+    <w:p>
+      <w:pPr>
+        <w:ind w:left="720" w:firstLine="720"/>
+        <w:jc w:val="both"/>
+        <w:rPr>
+          <w:rFonts w:asciiTheme="majorHAnsi" w:hAnsiTheme="majorHAnsi" w:cstheme="majorHAnsi"/>
+        </w:rPr>
+      </w:pPr>
+      <w:proofErr w:type="gramStart"/>
+      <w:r>
+        <w:rPr>
+          <w:rFonts w:asciiTheme="majorHAnsi" w:hAnsiTheme="majorHAnsi" w:cstheme="majorHAnsi"/>
+        </w:rPr>
+        <w:t>sender</w:t>
+      </w:r>
+      <w:proofErr w:type="gramEnd"/>
+      <w:r>
+        <w:rPr>
+          <w:rFonts w:asciiTheme="majorHAnsi" w:hAnsiTheme="majorHAnsi" w:cstheme="majorHAnsi"/>
+        </w:rPr>
+        <w:t>: "$_</w:t>
+      </w:r>
+      <w:proofErr w:type="spellStart"/>
+      <w:r>
+        <w:rPr>
+          <w:rFonts w:asciiTheme="majorHAnsi" w:hAnsiTheme="majorHAnsi" w:cstheme="majorHAnsi"/>
+        </w:rPr>
+        <w:t>id.sender</w:t>
+      </w:r>
+      <w:proofErr w:type="spellEnd"/>
+      <w:r>
+        <w:rPr>
+          <w:rFonts w:asciiTheme="majorHAnsi" w:hAnsiTheme="majorHAnsi" w:cstheme="majorHAnsi"/>
+        </w:rPr>
+        <w:t xml:space="preserve">", </w:t>
+      </w:r>
+    </w:p>
+    <w:p>
+      <w:pPr>
+        <w:ind w:left="720" w:firstLine="720"/>
+        <w:jc w:val="both"/>
+        <w:rPr>
+          <w:rFonts w:asciiTheme="majorHAnsi" w:hAnsiTheme="majorHAnsi" w:cstheme="majorHAnsi"/>
+        </w:rPr>
+      </w:pPr>
+      <w:proofErr w:type="gramStart"/>
+      <w:r>
+        <w:rPr>
+          <w:rFonts w:asciiTheme="majorHAnsi" w:hAnsiTheme="majorHAnsi" w:cstheme="majorHAnsi"/>
+        </w:rPr>
+        <w:t>recipient</w:t>
+      </w:r>
+      <w:proofErr w:type="gramEnd"/>
+      <w:r>
+        <w:rPr>
+          <w:rFonts w:asciiTheme="majorHAnsi" w:hAnsiTheme="majorHAnsi" w:cstheme="majorHAnsi"/>
+        </w:rPr>
+        <w:t>: "$_</w:t>
+      </w:r>
+      <w:proofErr w:type="spellStart"/>
+      <w:r>
+        <w:rPr>
+          <w:rFonts w:asciiTheme="majorHAnsi" w:hAnsiTheme="majorHAnsi" w:cstheme="majorHAnsi"/>
+        </w:rPr>
+        <w:t>id.recipient</w:t>
+      </w:r>
+      <w:proofErr w:type="spellEnd"/>
+      <w:r>
+        <w:rPr>
+          <w:rFonts w:asciiTheme="majorHAnsi" w:hAnsiTheme="majorHAnsi" w:cstheme="majorHAnsi"/>
+        </w:rPr>
+        <w:t xml:space="preserve">", </w:t>
+      </w:r>
+    </w:p>
+    <w:p>
+      <w:pPr>
+        <w:ind w:left="720" w:firstLine="720"/>
+        <w:jc w:val="both"/>
+        <w:rPr>
+          <w:rFonts w:asciiTheme="majorHAnsi" w:hAnsiTheme="majorHAnsi" w:cstheme="majorHAnsi"/>
+        </w:rPr>
+      </w:pPr>
+      <w:proofErr w:type="spellStart"/>
+      <w:proofErr w:type="gramStart"/>
+      <w:r>
+        <w:rPr>
+          <w:rFonts w:asciiTheme="majorHAnsi" w:hAnsiTheme="majorHAnsi" w:cstheme="majorHAnsi"/>
+        </w:rPr>
+        <w:t>messagesAmount</w:t>
+      </w:r>
+      <w:proofErr w:type="spellEnd"/>
+      <w:proofErr w:type="gramEnd"/>
+      <w:r>
+        <w:rPr>
+          <w:rFonts w:asciiTheme="majorHAnsi" w:hAnsiTheme="majorHAnsi" w:cstheme="majorHAnsi"/>
+        </w:rPr>
+        <w:t>: 1</w:t>
+      </w:r>
+    </w:p>
+    <w:p>
+      <w:pPr>
+        <w:ind w:left="720"/>
+        <w:jc w:val="both"/>
+        <w:rPr>
+          <w:rFonts w:asciiTheme="majorHAnsi" w:hAnsiTheme="majorHAnsi" w:cstheme="majorHAnsi"/>
+        </w:rPr>
+      </w:pPr>
+      <w:r>
+        <w:rPr>
+          <w:rFonts w:asciiTheme="majorHAnsi" w:hAnsiTheme="majorHAnsi" w:cstheme="majorHAnsi"/>
+        </w:rPr>
+        <w:t>}}</w:t>
+      </w:r>
+      <w:r>
+        <w:rPr>
+          <w:rFonts w:asciiTheme="majorHAnsi" w:hAnsiTheme="majorHAnsi" w:cstheme="majorHAnsi"/>
+        </w:rPr>
+        <w:t>]</w:t>
+      </w:r>
+      <w:r>
+        <w:rPr>
+          <w:rFonts w:asciiTheme="majorHAnsi" w:hAnsiTheme="majorHAnsi" w:cstheme="majorHAnsi"/>
+        </w:rPr>
+        <w:t xml:space="preserve">, </w:t>
+      </w:r>
+    </w:p>
+    <w:p>
+      <w:pPr>
+        <w:ind w:firstLine="720"/>
+        <w:jc w:val="both"/>
+        <w:rPr>
+          <w:rFonts w:asciiTheme="majorHAnsi" w:hAnsiTheme="majorHAnsi" w:cstheme="majorHAnsi"/>
+        </w:rPr>
+      </w:pPr>
+      <w:r>
+        <w:rPr>
+          <w:rFonts w:asciiTheme="majorHAnsi" w:hAnsiTheme="majorHAnsi" w:cstheme="majorHAnsi"/>
+        </w:rPr>
+        <w:t>{</w:t>
+      </w:r>
+      <w:proofErr w:type="spellStart"/>
+      <w:proofErr w:type="gramStart"/>
+      <w:r>
+        <w:rPr>
+          <w:rFonts w:asciiTheme="majorHAnsi" w:hAnsiTheme="majorHAnsi" w:cstheme="majorHAnsi"/>
+        </w:rPr>
+        <w:t>allowDiskUse</w:t>
+      </w:r>
+      <w:proofErr w:type="spellEnd"/>
+      <w:proofErr w:type="gramEnd"/>
+      <w:r>
+        <w:rPr>
+          <w:rFonts w:asciiTheme="majorHAnsi" w:hAnsiTheme="majorHAnsi" w:cstheme="majorHAnsi"/>
+        </w:rPr>
+        <w:t>: true</w:t>
+      </w:r>
+    </w:p>
+    <w:p>
+      <w:pPr>
+        <w:jc w:val="both"/>
+        <w:rPr>
+          <w:rFonts w:asciiTheme="majorHAnsi" w:hAnsiTheme="majorHAnsi" w:cstheme="majorHAnsi"/>
+        </w:rPr>
+      </w:pPr>
+      <w:r>
+        <w:rPr>
+          <w:rFonts w:asciiTheme="majorHAnsi" w:hAnsiTheme="majorHAnsi" w:cstheme="majorHAnsi"/>
+        </w:rPr>
+        <w:t>})</w:t>
+      </w:r>
+    </w:p>
+    <w:p>
+      <w:pPr>
+        <w:jc w:val="both"/>
+        <w:rPr>
+          <w:rFonts w:asciiTheme="majorHAnsi" w:hAnsiTheme="majorHAnsi" w:cstheme="majorHAnsi"/>
+        </w:rPr>
+      </w:pPr>
+    </w:p>
+    <w:p>
+      <w:pPr>
+        <w:jc w:val="both"/>
+        <w:rPr>
+          <w:rFonts w:asciiTheme="majorHAnsi" w:hAnsiTheme="majorHAnsi" w:cstheme="majorHAnsi"/>
+        </w:rPr>
+      </w:pPr>
+      <w:r>
+        <w:rPr>
+          <w:rFonts w:asciiTheme="majorHAnsi" w:hAnsiTheme="majorHAnsi" w:cstheme="majorHAnsi"/>
+          <w:b/>
+        </w:rPr>
+        <w:t>Result:</w:t>
+      </w:r>
+    </w:p>
+    <w:p>
+      <w:pPr>
+        <w:jc w:val="both"/>
+        <w:rPr>
+          <w:rFonts w:asciiTheme="majorHAnsi" w:hAnsiTheme="majorHAnsi" w:cstheme="majorHAnsi"/>
+          <w:color w:val="00B050"/>
+        </w:rPr>
+      </w:pPr>
+      <w:proofErr w:type="gramStart"/>
+      <w:r>
+        <w:rPr>
+          <w:rFonts w:asciiTheme="majorHAnsi" w:hAnsiTheme="majorHAnsi" w:cstheme="majorHAnsi"/>
+          <w:color w:val="00B050"/>
+        </w:rPr>
+        <w:t>{ "</w:t>
+      </w:r>
+      <w:proofErr w:type="spellStart"/>
+      <w:proofErr w:type="gramEnd"/>
+      <w:r>
+        <w:rPr>
+          <w:rFonts w:asciiTheme="majorHAnsi" w:hAnsiTheme="majorHAnsi" w:cstheme="majorHAnsi"/>
+          <w:color w:val="00B050"/>
+        </w:rPr>
+        <w:t>messagesAmount</w:t>
+      </w:r>
+      <w:proofErr w:type="spellEnd"/>
+      <w:r>
+        <w:rPr>
+          <w:rFonts w:asciiTheme="majorHAnsi" w:hAnsiTheme="majorHAnsi" w:cstheme="majorHAnsi"/>
+          <w:color w:val="00B050"/>
+        </w:rPr>
+        <w:t>" : 750, "sender" : "susan.mara@enron.com", "recipient" : "jeff.dasovich@enron.com" }</w:t>
+      </w:r>
     </w:p>
     <w:sectPr>
       <w:pgSz w:w="12240" w:h="15840"/>
@@ -3963,7 +4768,7 @@
 </file>
 
 <file path=customXml/itemProps1.xml><?xml version="1.0" encoding="utf-8"?>
-<ds:datastoreItem xmlns:ds="http://schemas.openxmlformats.org/officeDocument/2006/customXml" ds:itemID="{0B101EF9-655A-46D3-8BD2-E4A8811B1EB0}">
+<ds:datastoreItem xmlns:ds="http://schemas.openxmlformats.org/officeDocument/2006/customXml" ds:itemID="{40D28073-2A33-4BBF-A8E7-22DF43DF77C2}">
   <ds:schemaRefs>
     <ds:schemaRef ds:uri="http://schemas.openxmlformats.org/officeDocument/2006/bibliography"/>
   </ds:schemaRefs>

</xml_diff>

<commit_message>
Small changes in the queries result for 2-3 tasks
</commit_message>
<xml_diff>
--- a/frontcamp2017/mongo/mongo-hometask-2.docx
+++ b/frontcamp2017/mongo/mongo-hometask-2.docx
@@ -624,6 +624,59 @@
         <w:rPr>
           <w:rFonts w:asciiTheme="majorHAnsi" w:hAnsiTheme="majorHAnsi" w:cstheme="majorHAnsi"/>
         </w:rPr>
+        <w:t xml:space="preserve">{$project: {_id: 0, city: </w:t>
+      </w:r>
+      <w:r>
+        <w:rPr>
+          <w:rFonts w:asciiTheme="majorHAnsi" w:hAnsiTheme="majorHAnsi" w:cstheme="majorHAnsi"/>
+        </w:rPr>
+        <w:t>"</w:t>
+      </w:r>
+      <w:r>
+        <w:rPr>
+          <w:rFonts w:asciiTheme="majorHAnsi" w:hAnsiTheme="majorHAnsi" w:cstheme="majorHAnsi"/>
+        </w:rPr>
+        <w:t>$_id</w:t>
+      </w:r>
+      <w:r>
+        <w:rPr>
+          <w:rFonts w:asciiTheme="majorHAnsi" w:hAnsiTheme="majorHAnsi" w:cstheme="majorHAnsi"/>
+        </w:rPr>
+        <w:t>"</w:t>
+      </w:r>
+      <w:r>
+        <w:rPr>
+          <w:rFonts w:asciiTheme="majorHAnsi" w:hAnsiTheme="majorHAnsi" w:cstheme="majorHAnsi"/>
+        </w:rPr>
+        <w:t xml:space="preserve">, </w:t>
+      </w:r>
+      <w:proofErr w:type="spellStart"/>
+      <w:r>
+        <w:rPr>
+          <w:rFonts w:asciiTheme="majorHAnsi" w:hAnsiTheme="majorHAnsi" w:cstheme="majorHAnsi"/>
+        </w:rPr>
+        <w:t>avgPassengers</w:t>
+      </w:r>
+      <w:proofErr w:type="spellEnd"/>
+      <w:r>
+        <w:rPr>
+          <w:rFonts w:asciiTheme="majorHAnsi" w:hAnsiTheme="majorHAnsi" w:cstheme="majorHAnsi"/>
+        </w:rPr>
+        <w:t>: 1}},</w:t>
+      </w:r>
+    </w:p>
+    <w:p>
+      <w:pPr>
+        <w:ind w:firstLine="720"/>
+        <w:jc w:val="both"/>
+        <w:rPr>
+          <w:rFonts w:asciiTheme="majorHAnsi" w:hAnsiTheme="majorHAnsi" w:cstheme="majorHAnsi"/>
+        </w:rPr>
+      </w:pPr>
+      <w:r>
+        <w:rPr>
+          <w:rFonts w:asciiTheme="majorHAnsi" w:hAnsiTheme="majorHAnsi" w:cstheme="majorHAnsi"/>
+        </w:rPr>
         <w:t>{$limit: 3}</w:t>
       </w:r>
     </w:p>
@@ -679,15 +732,8 @@
         </w:rPr>
         <w:t>{ "</w:t>
       </w:r>
-      <w:proofErr w:type="gramEnd"/>
-      <w:r>
-        <w:rPr>
-          <w:rFonts w:asciiTheme="majorHAnsi" w:hAnsiTheme="majorHAnsi" w:cstheme="majorHAnsi"/>
-          <w:color w:val="00B050"/>
-        </w:rPr>
-        <w:t>_id" : "Abu Dhabi, United Arab Emirates", "</w:t>
-      </w:r>
-      <w:proofErr w:type="spellStart"/>
+      <w:proofErr w:type="spellStart"/>
+      <w:proofErr w:type="gramEnd"/>
       <w:r>
         <w:rPr>
           <w:rFonts w:asciiTheme="majorHAnsi" w:hAnsiTheme="majorHAnsi" w:cstheme="majorHAnsi"/>
@@ -701,7 +747,7 @@
           <w:rFonts w:asciiTheme="majorHAnsi" w:hAnsiTheme="majorHAnsi" w:cstheme="majorHAnsi"/>
           <w:color w:val="00B050"/>
         </w:rPr>
-        <w:t>" : 8052.380952380952 }</w:t>
+        <w:t>" : 8052.380952380952, "city" : "Abu Dhabi, United Arab Emirates" }</w:t>
       </w:r>
     </w:p>
     <w:p>
@@ -720,15 +766,8 @@
         </w:rPr>
         <w:t>{ "</w:t>
       </w:r>
-      <w:proofErr w:type="gramEnd"/>
-      <w:r>
-        <w:rPr>
-          <w:rFonts w:asciiTheme="majorHAnsi" w:hAnsiTheme="majorHAnsi" w:cstheme="majorHAnsi"/>
-          <w:color w:val="00B050"/>
-        </w:rPr>
-        <w:t>_id" : "Dubai, United Arab Emirates", "</w:t>
-      </w:r>
-      <w:proofErr w:type="spellStart"/>
+      <w:proofErr w:type="spellStart"/>
+      <w:proofErr w:type="gramEnd"/>
       <w:r>
         <w:rPr>
           <w:rFonts w:asciiTheme="majorHAnsi" w:hAnsiTheme="majorHAnsi" w:cstheme="majorHAnsi"/>
@@ -742,7 +781,7 @@
           <w:rFonts w:asciiTheme="majorHAnsi" w:hAnsiTheme="majorHAnsi" w:cstheme="majorHAnsi"/>
           <w:color w:val="00B050"/>
         </w:rPr>
-        <w:t>" : 7176.596638655462 }</w:t>
+        <w:t>" : 7176.596638655462, "city" : "Dubai, United Arab Emirates" }</w:t>
       </w:r>
     </w:p>
     <w:p>
@@ -761,15 +800,8 @@
         </w:rPr>
         <w:t>{ "</w:t>
       </w:r>
-      <w:proofErr w:type="gramEnd"/>
-      <w:r>
-        <w:rPr>
-          <w:rFonts w:asciiTheme="majorHAnsi" w:hAnsiTheme="majorHAnsi" w:cstheme="majorHAnsi"/>
-          <w:color w:val="00B050"/>
-        </w:rPr>
-        <w:t>_id" : "Guangzhou, China", "</w:t>
-      </w:r>
-      <w:proofErr w:type="spellStart"/>
+      <w:proofErr w:type="spellStart"/>
+      <w:proofErr w:type="gramEnd"/>
       <w:r>
         <w:rPr>
           <w:rFonts w:asciiTheme="majorHAnsi" w:hAnsiTheme="majorHAnsi" w:cstheme="majorHAnsi"/>
@@ -783,7 +815,7 @@
           <w:rFonts w:asciiTheme="majorHAnsi" w:hAnsiTheme="majorHAnsi" w:cstheme="majorHAnsi"/>
           <w:color w:val="00B050"/>
         </w:rPr>
-        <w:t>" : 7103.333333333333 }</w:t>
+        <w:t>" : 7103.333333333333, "city" : "Guangzhou, China" }</w:t>
       </w:r>
     </w:p>
     <w:p>
@@ -807,69 +839,1064 @@
         <w:rPr>
           <w:rFonts w:asciiTheme="majorHAnsi" w:hAnsiTheme="majorHAnsi" w:cstheme="majorHAnsi"/>
         </w:rPr>
+        <w:t>3. Which carriers provide flights to Latvia (</w:t>
+      </w:r>
+      <w:proofErr w:type="spellStart"/>
+      <w:r>
+        <w:rPr>
+          <w:rStyle w:val="Code"/>
+          <w:rFonts w:asciiTheme="majorHAnsi" w:hAnsiTheme="majorHAnsi" w:cstheme="majorHAnsi"/>
+        </w:rPr>
+        <w:t>destCountry</w:t>
+      </w:r>
+      <w:proofErr w:type="spellEnd"/>
+      <w:r>
+        <w:rPr>
+          <w:rFonts w:asciiTheme="majorHAnsi" w:hAnsiTheme="majorHAnsi" w:cstheme="majorHAnsi"/>
+        </w:rPr>
+        <w:t xml:space="preserve">)? Show result as one document </w:t>
+      </w:r>
+      <w:proofErr w:type="gramStart"/>
+      <w:r>
+        <w:rPr>
+          <w:rStyle w:val="Code"/>
+          <w:rFonts w:asciiTheme="majorHAnsi" w:hAnsiTheme="majorHAnsi" w:cstheme="majorHAnsi"/>
+        </w:rPr>
+        <w:t>{ "</w:t>
+      </w:r>
+      <w:proofErr w:type="gramEnd"/>
+      <w:r>
+        <w:rPr>
+          <w:rStyle w:val="Code"/>
+          <w:rFonts w:asciiTheme="majorHAnsi" w:hAnsiTheme="majorHAnsi" w:cstheme="majorHAnsi"/>
+        </w:rPr>
+        <w:t>_id" : "Latvia", "carriers" : [ "carrier1", " carrier2", …] }</w:t>
+      </w:r>
+    </w:p>
+    <w:p>
+      <w:pPr>
+        <w:jc w:val="both"/>
+        <w:rPr>
+          <w:rStyle w:val="Code"/>
+          <w:rFonts w:asciiTheme="majorHAnsi" w:hAnsiTheme="majorHAnsi" w:cstheme="majorHAnsi"/>
+        </w:rPr>
+      </w:pPr>
+    </w:p>
+    <w:p>
+      <w:pPr>
+        <w:jc w:val="both"/>
+        <w:rPr>
+          <w:rFonts w:asciiTheme="majorHAnsi" w:hAnsiTheme="majorHAnsi" w:cstheme="majorHAnsi"/>
+        </w:rPr>
+      </w:pPr>
+      <w:r>
+        <w:rPr>
+          <w:rFonts w:asciiTheme="majorHAnsi" w:hAnsiTheme="majorHAnsi" w:cstheme="majorHAnsi"/>
+          <w:b/>
+        </w:rPr>
+        <w:t>Query</w:t>
+      </w:r>
+      <w:r>
+        <w:rPr>
+          <w:rFonts w:asciiTheme="majorHAnsi" w:hAnsiTheme="majorHAnsi" w:cstheme="majorHAnsi"/>
+        </w:rPr>
+        <w:t xml:space="preserve">: </w:t>
+      </w:r>
+    </w:p>
+    <w:p>
+      <w:pPr>
+        <w:jc w:val="both"/>
+        <w:rPr>
+          <w:rFonts w:asciiTheme="majorHAnsi" w:hAnsiTheme="majorHAnsi" w:cstheme="majorHAnsi"/>
+        </w:rPr>
+      </w:pPr>
+      <w:proofErr w:type="spellStart"/>
+      <w:proofErr w:type="gramStart"/>
+      <w:r>
+        <w:rPr>
+          <w:rFonts w:asciiTheme="majorHAnsi" w:hAnsiTheme="majorHAnsi" w:cstheme="majorHAnsi"/>
+        </w:rPr>
+        <w:t>db.airlines.aggregate</w:t>
+      </w:r>
+      <w:proofErr w:type="spellEnd"/>
+      <w:r>
+        <w:rPr>
+          <w:rFonts w:asciiTheme="majorHAnsi" w:hAnsiTheme="majorHAnsi" w:cstheme="majorHAnsi"/>
+        </w:rPr>
+        <w:t>([</w:t>
+      </w:r>
+      <w:proofErr w:type="gramEnd"/>
+    </w:p>
+    <w:p>
+      <w:pPr>
+        <w:ind w:firstLine="720"/>
+        <w:jc w:val="both"/>
+        <w:rPr>
+          <w:rFonts w:asciiTheme="majorHAnsi" w:hAnsiTheme="majorHAnsi" w:cstheme="majorHAnsi"/>
+        </w:rPr>
+      </w:pPr>
+      <w:r>
+        <w:rPr>
+          <w:rFonts w:asciiTheme="majorHAnsi" w:hAnsiTheme="majorHAnsi" w:cstheme="majorHAnsi"/>
+        </w:rPr>
+        <w:t>{$match: {</w:t>
+      </w:r>
+      <w:proofErr w:type="spellStart"/>
+      <w:r>
+        <w:rPr>
+          <w:rFonts w:asciiTheme="majorHAnsi" w:hAnsiTheme="majorHAnsi" w:cstheme="majorHAnsi"/>
+        </w:rPr>
+        <w:t>destCountry</w:t>
+      </w:r>
+      <w:proofErr w:type="spellEnd"/>
+      <w:r>
+        <w:rPr>
+          <w:rFonts w:asciiTheme="majorHAnsi" w:hAnsiTheme="majorHAnsi" w:cstheme="majorHAnsi"/>
+        </w:rPr>
+        <w:t xml:space="preserve">: "Latvia"}}, </w:t>
+      </w:r>
+    </w:p>
+    <w:p>
+      <w:pPr>
+        <w:ind w:firstLine="720"/>
+        <w:jc w:val="both"/>
+        <w:rPr>
+          <w:rFonts w:asciiTheme="majorHAnsi" w:hAnsiTheme="majorHAnsi" w:cstheme="majorHAnsi"/>
+        </w:rPr>
+      </w:pPr>
+      <w:r>
+        <w:rPr>
+          <w:rFonts w:asciiTheme="majorHAnsi" w:hAnsiTheme="majorHAnsi" w:cstheme="majorHAnsi"/>
+        </w:rPr>
+        <w:t>{$group: {</w:t>
+      </w:r>
+    </w:p>
+    <w:p>
+      <w:pPr>
+        <w:ind w:left="720" w:firstLine="720"/>
+        <w:jc w:val="both"/>
+        <w:rPr>
+          <w:rFonts w:asciiTheme="majorHAnsi" w:hAnsiTheme="majorHAnsi" w:cstheme="majorHAnsi"/>
+        </w:rPr>
+      </w:pPr>
+      <w:r>
+        <w:rPr>
+          <w:rFonts w:asciiTheme="majorHAnsi" w:hAnsiTheme="majorHAnsi" w:cstheme="majorHAnsi"/>
+        </w:rPr>
+        <w:t>_id: "$</w:t>
+      </w:r>
+      <w:proofErr w:type="spellStart"/>
+      <w:r>
+        <w:rPr>
+          <w:rFonts w:asciiTheme="majorHAnsi" w:hAnsiTheme="majorHAnsi" w:cstheme="majorHAnsi"/>
+        </w:rPr>
+        <w:t>destCountry</w:t>
+      </w:r>
+      <w:proofErr w:type="spellEnd"/>
+      <w:r>
+        <w:rPr>
+          <w:rFonts w:asciiTheme="majorHAnsi" w:hAnsiTheme="majorHAnsi" w:cstheme="majorHAnsi"/>
+        </w:rPr>
+        <w:t xml:space="preserve">", </w:t>
+      </w:r>
+    </w:p>
+    <w:p>
+      <w:pPr>
+        <w:ind w:left="720" w:firstLine="720"/>
+        <w:jc w:val="both"/>
+        <w:rPr>
+          <w:rFonts w:asciiTheme="majorHAnsi" w:hAnsiTheme="majorHAnsi" w:cstheme="majorHAnsi"/>
+        </w:rPr>
+      </w:pPr>
+      <w:proofErr w:type="gramStart"/>
+      <w:r>
+        <w:rPr>
+          <w:rFonts w:asciiTheme="majorHAnsi" w:hAnsiTheme="majorHAnsi" w:cstheme="majorHAnsi"/>
+        </w:rPr>
+        <w:t>carriers</w:t>
+      </w:r>
+      <w:proofErr w:type="gramEnd"/>
+      <w:r>
+        <w:rPr>
+          <w:rFonts w:asciiTheme="majorHAnsi" w:hAnsiTheme="majorHAnsi" w:cstheme="majorHAnsi"/>
+        </w:rPr>
+        <w:t>: {$</w:t>
+      </w:r>
+      <w:proofErr w:type="spellStart"/>
+      <w:r>
+        <w:rPr>
+          <w:rFonts w:asciiTheme="majorHAnsi" w:hAnsiTheme="majorHAnsi" w:cstheme="majorHAnsi"/>
+        </w:rPr>
+        <w:t>addToSet</w:t>
+      </w:r>
+      <w:proofErr w:type="spellEnd"/>
+      <w:r>
+        <w:rPr>
+          <w:rFonts w:asciiTheme="majorHAnsi" w:hAnsiTheme="majorHAnsi" w:cstheme="majorHAnsi"/>
+        </w:rPr>
+        <w:t>: "$carrier"}</w:t>
+      </w:r>
+    </w:p>
+    <w:p>
+      <w:pPr>
+        <w:ind w:left="720"/>
+        <w:jc w:val="both"/>
+        <w:rPr>
+          <w:rFonts w:asciiTheme="majorHAnsi" w:hAnsiTheme="majorHAnsi" w:cstheme="majorHAnsi"/>
+        </w:rPr>
+      </w:pPr>
+      <w:r>
+        <w:rPr>
+          <w:rFonts w:asciiTheme="majorHAnsi" w:hAnsiTheme="majorHAnsi" w:cstheme="majorHAnsi"/>
+        </w:rPr>
+        <w:t>}}</w:t>
+      </w:r>
+    </w:p>
+    <w:p>
+      <w:pPr>
+        <w:jc w:val="both"/>
+        <w:rPr>
+          <w:rFonts w:asciiTheme="majorHAnsi" w:hAnsiTheme="majorHAnsi" w:cstheme="majorHAnsi"/>
+        </w:rPr>
+      </w:pPr>
+      <w:r>
+        <w:rPr>
+          <w:rFonts w:asciiTheme="majorHAnsi" w:hAnsiTheme="majorHAnsi" w:cstheme="majorHAnsi"/>
+        </w:rPr>
+        <w:t>])</w:t>
+      </w:r>
+    </w:p>
+    <w:p>
+      <w:pPr>
+        <w:jc w:val="both"/>
+        <w:rPr>
+          <w:rFonts w:asciiTheme="majorHAnsi" w:hAnsiTheme="majorHAnsi" w:cstheme="majorHAnsi"/>
+        </w:rPr>
+      </w:pPr>
+    </w:p>
+    <w:p>
+      <w:pPr>
+        <w:jc w:val="both"/>
+        <w:rPr>
+          <w:rFonts w:asciiTheme="majorHAnsi" w:hAnsiTheme="majorHAnsi" w:cstheme="majorHAnsi"/>
+          <w:b/>
+        </w:rPr>
+      </w:pPr>
+      <w:r>
+        <w:rPr>
+          <w:rFonts w:asciiTheme="majorHAnsi" w:hAnsiTheme="majorHAnsi" w:cstheme="majorHAnsi"/>
+          <w:b/>
+        </w:rPr>
+        <w:t xml:space="preserve">Result: </w:t>
+      </w:r>
+    </w:p>
+    <w:p>
+      <w:pPr>
+        <w:jc w:val="both"/>
+        <w:rPr>
+          <w:rFonts w:asciiTheme="majorHAnsi" w:hAnsiTheme="majorHAnsi" w:cstheme="majorHAnsi"/>
+          <w:color w:val="00B050"/>
+        </w:rPr>
+      </w:pPr>
+      <w:r>
+        <w:rPr>
+          <w:rFonts w:asciiTheme="majorHAnsi" w:hAnsiTheme="majorHAnsi" w:cstheme="majorHAnsi"/>
+          <w:color w:val="00B050"/>
+        </w:rPr>
+        <w:t xml:space="preserve">{ "_id" : "Latvia", "carriers" : [ "Uzbekistan Airways", "Blue Jet SP Z o </w:t>
+      </w:r>
+      <w:proofErr w:type="spellStart"/>
+      <w:r>
+        <w:rPr>
+          <w:rFonts w:asciiTheme="majorHAnsi" w:hAnsiTheme="majorHAnsi" w:cstheme="majorHAnsi"/>
+          <w:color w:val="00B050"/>
+        </w:rPr>
+        <w:t>o</w:t>
+      </w:r>
+      <w:proofErr w:type="spellEnd"/>
+      <w:r>
+        <w:rPr>
+          <w:rFonts w:asciiTheme="majorHAnsi" w:hAnsiTheme="majorHAnsi" w:cstheme="majorHAnsi"/>
+          <w:color w:val="00B050"/>
+        </w:rPr>
+        <w:t>", "</w:t>
+      </w:r>
+      <w:proofErr w:type="spellStart"/>
+      <w:r>
+        <w:rPr>
+          <w:rFonts w:asciiTheme="majorHAnsi" w:hAnsiTheme="majorHAnsi" w:cstheme="majorHAnsi"/>
+          <w:color w:val="00B050"/>
+        </w:rPr>
+        <w:t>JetClub</w:t>
+      </w:r>
+      <w:proofErr w:type="spellEnd"/>
+      <w:r>
+        <w:rPr>
+          <w:rFonts w:asciiTheme="majorHAnsi" w:hAnsiTheme="majorHAnsi" w:cstheme="majorHAnsi"/>
+          <w:color w:val="00B050"/>
+        </w:rPr>
+        <w:t xml:space="preserve"> AG" ] }</w:t>
+      </w:r>
+    </w:p>
+    <w:p>
+      <w:pPr>
+        <w:jc w:val="both"/>
+        <w:rPr>
+          <w:rFonts w:asciiTheme="majorHAnsi" w:hAnsiTheme="majorHAnsi" w:cstheme="majorHAnsi"/>
+          <w:color w:val="00B050"/>
+        </w:rPr>
+      </w:pPr>
+    </w:p>
+    <w:p>
+      <w:pPr>
+        <w:jc w:val="both"/>
+        <w:rPr>
+          <w:rStyle w:val="Code"/>
+          <w:rFonts w:asciiTheme="majorHAnsi" w:hAnsiTheme="majorHAnsi" w:cstheme="majorHAnsi"/>
+        </w:rPr>
+      </w:pPr>
+      <w:r>
+        <w:rPr>
+          <w:rFonts w:asciiTheme="majorHAnsi" w:hAnsiTheme="majorHAnsi" w:cstheme="majorHAnsi"/>
+        </w:rPr>
+        <w:t>4.</w:t>
+      </w:r>
+      <w:r>
+        <w:rPr>
+          <w:rFonts w:asciiTheme="majorHAnsi" w:hAnsiTheme="majorHAnsi" w:cstheme="majorHAnsi"/>
+        </w:rPr>
+        <w:t xml:space="preserve"> What are the carriers which flue the most number of passengers from the United State to either Greece, Italy or Spain? Find top 10 carriers, but provide the last 7 carriers (do not include the first 3). Show result as </w:t>
+      </w:r>
+      <w:proofErr w:type="gramStart"/>
+      <w:r>
+        <w:rPr>
+          <w:rStyle w:val="Code"/>
+          <w:rFonts w:asciiTheme="majorHAnsi" w:hAnsiTheme="majorHAnsi" w:cstheme="majorHAnsi"/>
+        </w:rPr>
+        <w:t>{ "</w:t>
+      </w:r>
+      <w:proofErr w:type="gramEnd"/>
+      <w:r>
+        <w:rPr>
+          <w:rStyle w:val="Code"/>
+          <w:rFonts w:asciiTheme="majorHAnsi" w:hAnsiTheme="majorHAnsi" w:cstheme="majorHAnsi"/>
+        </w:rPr>
+        <w:t>_id" : "&lt;carrier&gt;", "total" : 999}</w:t>
+      </w:r>
+    </w:p>
+    <w:p>
+      <w:pPr>
+        <w:jc w:val="both"/>
+        <w:rPr>
+          <w:rFonts w:asciiTheme="majorHAnsi" w:hAnsiTheme="majorHAnsi" w:cstheme="majorHAnsi"/>
+        </w:rPr>
+      </w:pPr>
+    </w:p>
+    <w:p>
+      <w:pPr>
+        <w:jc w:val="both"/>
+        <w:rPr>
+          <w:rFonts w:asciiTheme="majorHAnsi" w:hAnsiTheme="majorHAnsi" w:cstheme="majorHAnsi"/>
+        </w:rPr>
+      </w:pPr>
+      <w:r>
+        <w:rPr>
+          <w:rFonts w:asciiTheme="majorHAnsi" w:hAnsiTheme="majorHAnsi" w:cstheme="majorHAnsi"/>
+          <w:b/>
+        </w:rPr>
+        <w:t>Query</w:t>
+      </w:r>
+      <w:r>
+        <w:rPr>
+          <w:rFonts w:asciiTheme="majorHAnsi" w:hAnsiTheme="majorHAnsi" w:cstheme="majorHAnsi"/>
+        </w:rPr>
+        <w:t xml:space="preserve">: </w:t>
+      </w:r>
+    </w:p>
+    <w:p>
+      <w:pPr>
+        <w:jc w:val="both"/>
+        <w:rPr>
+          <w:rFonts w:asciiTheme="majorHAnsi" w:hAnsiTheme="majorHAnsi" w:cstheme="majorHAnsi"/>
+        </w:rPr>
+      </w:pPr>
+      <w:proofErr w:type="spellStart"/>
+      <w:proofErr w:type="gramStart"/>
+      <w:r>
+        <w:rPr>
+          <w:rFonts w:asciiTheme="majorHAnsi" w:hAnsiTheme="majorHAnsi" w:cstheme="majorHAnsi"/>
+        </w:rPr>
+        <w:t>db.airlines.aggregate</w:t>
+      </w:r>
+      <w:proofErr w:type="spellEnd"/>
+      <w:r>
+        <w:rPr>
+          <w:rFonts w:asciiTheme="majorHAnsi" w:hAnsiTheme="majorHAnsi" w:cstheme="majorHAnsi"/>
+        </w:rPr>
+        <w:t>([</w:t>
+      </w:r>
+      <w:proofErr w:type="gramEnd"/>
+    </w:p>
+    <w:p>
+      <w:pPr>
+        <w:jc w:val="both"/>
+        <w:rPr>
+          <w:rFonts w:asciiTheme="majorHAnsi" w:hAnsiTheme="majorHAnsi" w:cstheme="majorHAnsi"/>
+        </w:rPr>
+      </w:pPr>
+      <w:r>
+        <w:rPr>
+          <w:rFonts w:asciiTheme="majorHAnsi" w:hAnsiTheme="majorHAnsi" w:cstheme="majorHAnsi"/>
+        </w:rPr>
+        <w:t>{$match: {</w:t>
+      </w:r>
+    </w:p>
+    <w:p>
+      <w:pPr>
+        <w:ind w:firstLine="720"/>
+        <w:jc w:val="both"/>
+        <w:rPr>
+          <w:rFonts w:asciiTheme="majorHAnsi" w:hAnsiTheme="majorHAnsi" w:cstheme="majorHAnsi"/>
+        </w:rPr>
+      </w:pPr>
+      <w:proofErr w:type="spellStart"/>
+      <w:proofErr w:type="gramStart"/>
+      <w:r>
+        <w:rPr>
+          <w:rFonts w:asciiTheme="majorHAnsi" w:hAnsiTheme="majorHAnsi" w:cstheme="majorHAnsi"/>
+        </w:rPr>
+        <w:t>originCountry</w:t>
+      </w:r>
+      <w:proofErr w:type="spellEnd"/>
+      <w:proofErr w:type="gramEnd"/>
+      <w:r>
+        <w:rPr>
+          <w:rFonts w:asciiTheme="majorHAnsi" w:hAnsiTheme="majorHAnsi" w:cstheme="majorHAnsi"/>
+        </w:rPr>
+        <w:t>: {$</w:t>
+      </w:r>
+      <w:proofErr w:type="spellStart"/>
+      <w:r>
+        <w:rPr>
+          <w:rFonts w:asciiTheme="majorHAnsi" w:hAnsiTheme="majorHAnsi" w:cstheme="majorHAnsi"/>
+        </w:rPr>
+        <w:t>eq</w:t>
+      </w:r>
+      <w:proofErr w:type="spellEnd"/>
+      <w:r>
+        <w:rPr>
+          <w:rFonts w:asciiTheme="majorHAnsi" w:hAnsiTheme="majorHAnsi" w:cstheme="majorHAnsi"/>
+        </w:rPr>
+        <w:t xml:space="preserve">: "United States"}, </w:t>
+      </w:r>
+    </w:p>
+    <w:p>
+      <w:pPr>
+        <w:ind w:firstLine="720"/>
+        <w:jc w:val="both"/>
+        <w:rPr>
+          <w:rFonts w:asciiTheme="majorHAnsi" w:hAnsiTheme="majorHAnsi" w:cstheme="majorHAnsi"/>
+        </w:rPr>
+      </w:pPr>
+      <w:proofErr w:type="spellStart"/>
+      <w:proofErr w:type="gramStart"/>
+      <w:r>
+        <w:rPr>
+          <w:rFonts w:asciiTheme="majorHAnsi" w:hAnsiTheme="majorHAnsi" w:cstheme="majorHAnsi"/>
+        </w:rPr>
+        <w:t>destCountry</w:t>
+      </w:r>
+      <w:proofErr w:type="spellEnd"/>
+      <w:proofErr w:type="gramEnd"/>
+      <w:r>
+        <w:rPr>
+          <w:rFonts w:asciiTheme="majorHAnsi" w:hAnsiTheme="majorHAnsi" w:cstheme="majorHAnsi"/>
+        </w:rPr>
+        <w:t>: {$in : ["Greece", "Italy", "Spain"]}</w:t>
+      </w:r>
+    </w:p>
+    <w:p>
+      <w:pPr>
+        <w:jc w:val="both"/>
+        <w:rPr>
+          <w:rFonts w:asciiTheme="majorHAnsi" w:hAnsiTheme="majorHAnsi" w:cstheme="majorHAnsi"/>
+        </w:rPr>
+      </w:pPr>
+      <w:r>
+        <w:rPr>
+          <w:rFonts w:asciiTheme="majorHAnsi" w:hAnsiTheme="majorHAnsi" w:cstheme="majorHAnsi"/>
+        </w:rPr>
+        <w:t xml:space="preserve">}}, </w:t>
+      </w:r>
+    </w:p>
+    <w:p>
+      <w:pPr>
+        <w:jc w:val="both"/>
+        <w:rPr>
+          <w:rFonts w:asciiTheme="majorHAnsi" w:hAnsiTheme="majorHAnsi" w:cstheme="majorHAnsi"/>
+        </w:rPr>
+      </w:pPr>
+      <w:r>
+        <w:rPr>
+          <w:rFonts w:asciiTheme="majorHAnsi" w:hAnsiTheme="majorHAnsi" w:cstheme="majorHAnsi"/>
+        </w:rPr>
+        <w:t>{$group: {</w:t>
+      </w:r>
+    </w:p>
+    <w:p>
+      <w:pPr>
+        <w:ind w:firstLine="720"/>
+        <w:jc w:val="both"/>
+        <w:rPr>
+          <w:rFonts w:asciiTheme="majorHAnsi" w:hAnsiTheme="majorHAnsi" w:cstheme="majorHAnsi"/>
+        </w:rPr>
+      </w:pPr>
+      <w:r>
+        <w:rPr>
+          <w:rFonts w:asciiTheme="majorHAnsi" w:hAnsiTheme="majorHAnsi" w:cstheme="majorHAnsi"/>
+        </w:rPr>
+        <w:t xml:space="preserve">_id: "$carrier", </w:t>
+      </w:r>
+    </w:p>
+    <w:p>
+      <w:pPr>
+        <w:ind w:left="720"/>
+        <w:jc w:val="both"/>
+        <w:rPr>
+          <w:rFonts w:asciiTheme="majorHAnsi" w:hAnsiTheme="majorHAnsi" w:cstheme="majorHAnsi"/>
+        </w:rPr>
+      </w:pPr>
+      <w:proofErr w:type="gramStart"/>
+      <w:r>
+        <w:rPr>
+          <w:rFonts w:asciiTheme="majorHAnsi" w:hAnsiTheme="majorHAnsi" w:cstheme="majorHAnsi"/>
+        </w:rPr>
+        <w:t>total</w:t>
+      </w:r>
+      <w:proofErr w:type="gramEnd"/>
+      <w:r>
+        <w:rPr>
+          <w:rFonts w:asciiTheme="majorHAnsi" w:hAnsiTheme="majorHAnsi" w:cstheme="majorHAnsi"/>
+        </w:rPr>
+        <w:t>: {$sum: "$passengers"}</w:t>
+      </w:r>
+    </w:p>
+    <w:p>
+      <w:pPr>
+        <w:jc w:val="both"/>
+        <w:rPr>
+          <w:rFonts w:asciiTheme="majorHAnsi" w:hAnsiTheme="majorHAnsi" w:cstheme="majorHAnsi"/>
+        </w:rPr>
+      </w:pPr>
+      <w:r>
+        <w:rPr>
+          <w:rFonts w:asciiTheme="majorHAnsi" w:hAnsiTheme="majorHAnsi" w:cstheme="majorHAnsi"/>
+        </w:rPr>
+        <w:t xml:space="preserve">}}, </w:t>
+      </w:r>
+    </w:p>
+    <w:p>
+      <w:pPr>
+        <w:jc w:val="both"/>
+        <w:rPr>
+          <w:rFonts w:asciiTheme="majorHAnsi" w:hAnsiTheme="majorHAnsi" w:cstheme="majorHAnsi"/>
+        </w:rPr>
+      </w:pPr>
+      <w:r>
+        <w:rPr>
+          <w:rFonts w:asciiTheme="majorHAnsi" w:hAnsiTheme="majorHAnsi" w:cstheme="majorHAnsi"/>
+        </w:rPr>
+        <w:t>{$sort: {</w:t>
+      </w:r>
+      <w:proofErr w:type="gramStart"/>
+      <w:r>
+        <w:rPr>
+          <w:rFonts w:asciiTheme="majorHAnsi" w:hAnsiTheme="majorHAnsi" w:cstheme="majorHAnsi"/>
+        </w:rPr>
+        <w:t>total :</w:t>
+      </w:r>
+      <w:proofErr w:type="gramEnd"/>
+      <w:r>
+        <w:rPr>
+          <w:rFonts w:asciiTheme="majorHAnsi" w:hAnsiTheme="majorHAnsi" w:cstheme="majorHAnsi"/>
+        </w:rPr>
+        <w:t xml:space="preserve"> -1}}, </w:t>
+      </w:r>
+    </w:p>
+    <w:p>
+      <w:pPr>
+        <w:jc w:val="both"/>
+        <w:rPr>
+          <w:rFonts w:asciiTheme="majorHAnsi" w:hAnsiTheme="majorHAnsi" w:cstheme="majorHAnsi"/>
+        </w:rPr>
+      </w:pPr>
+      <w:r>
+        <w:rPr>
+          <w:rFonts w:asciiTheme="majorHAnsi" w:hAnsiTheme="majorHAnsi" w:cstheme="majorHAnsi"/>
+        </w:rPr>
+        <w:t>{$limit: 10}</w:t>
+      </w:r>
+      <w:bookmarkStart w:id="0" w:name="_GoBack"/>
+      <w:r>
+        <w:rPr>
+          <w:rFonts w:asciiTheme="majorHAnsi" w:hAnsiTheme="majorHAnsi" w:cstheme="majorHAnsi"/>
+        </w:rPr>
+        <w:t>,</w:t>
+      </w:r>
+    </w:p>
+    <w:p>
+      <w:pPr>
+        <w:jc w:val="both"/>
+        <w:rPr>
+          <w:rFonts w:asciiTheme="majorHAnsi" w:hAnsiTheme="majorHAnsi" w:cstheme="majorHAnsi"/>
+        </w:rPr>
+      </w:pPr>
+      <w:r>
+        <w:rPr>
+          <w:rFonts w:asciiTheme="majorHAnsi" w:hAnsiTheme="majorHAnsi" w:cstheme="majorHAnsi"/>
+        </w:rPr>
         <w:lastRenderedPageBreak/>
-        <w:t>3. Which carriers provide flights to Latvia (</w:t>
-      </w:r>
-      <w:proofErr w:type="spellStart"/>
-      <w:r>
+        <w:t>{$skip: 3}</w:t>
+      </w:r>
+    </w:p>
+    <w:bookmarkEnd w:id="0"/>
+    <w:p>
+      <w:pPr>
+        <w:jc w:val="both"/>
+        <w:rPr>
+          <w:rFonts w:asciiTheme="majorHAnsi" w:hAnsiTheme="majorHAnsi" w:cstheme="majorHAnsi"/>
+        </w:rPr>
+      </w:pPr>
+      <w:r>
+        <w:rPr>
+          <w:rFonts w:asciiTheme="majorHAnsi" w:hAnsiTheme="majorHAnsi" w:cstheme="majorHAnsi"/>
+        </w:rPr>
+        <w:t>])</w:t>
+      </w:r>
+    </w:p>
+    <w:p>
+      <w:pPr>
+        <w:jc w:val="both"/>
+        <w:rPr>
+          <w:rFonts w:asciiTheme="majorHAnsi" w:hAnsiTheme="majorHAnsi" w:cstheme="majorHAnsi"/>
+        </w:rPr>
+      </w:pPr>
+      <w:r>
+        <w:rPr>
+          <w:rFonts w:asciiTheme="majorHAnsi" w:hAnsiTheme="majorHAnsi" w:cstheme="majorHAnsi"/>
+          <w:b/>
+        </w:rPr>
+        <w:t>Result</w:t>
+      </w:r>
+      <w:r>
+        <w:rPr>
+          <w:rFonts w:asciiTheme="majorHAnsi" w:hAnsiTheme="majorHAnsi" w:cstheme="majorHAnsi"/>
+        </w:rPr>
+        <w:t>:</w:t>
+      </w:r>
+    </w:p>
+    <w:p>
+      <w:pPr>
+        <w:jc w:val="both"/>
+        <w:rPr>
+          <w:rFonts w:asciiTheme="majorHAnsi" w:hAnsiTheme="majorHAnsi" w:cstheme="majorHAnsi"/>
+          <w:color w:val="00B050"/>
+        </w:rPr>
+      </w:pPr>
+      <w:proofErr w:type="gramStart"/>
+      <w:r>
+        <w:rPr>
+          <w:rFonts w:asciiTheme="majorHAnsi" w:hAnsiTheme="majorHAnsi" w:cstheme="majorHAnsi"/>
+          <w:color w:val="00B050"/>
+        </w:rPr>
+        <w:t>{ "</w:t>
+      </w:r>
+      <w:proofErr w:type="gramEnd"/>
+      <w:r>
+        <w:rPr>
+          <w:rFonts w:asciiTheme="majorHAnsi" w:hAnsiTheme="majorHAnsi" w:cstheme="majorHAnsi"/>
+          <w:color w:val="00B050"/>
+        </w:rPr>
+        <w:t>_id" : "</w:t>
+      </w:r>
+      <w:proofErr w:type="spellStart"/>
+      <w:r>
+        <w:rPr>
+          <w:rFonts w:asciiTheme="majorHAnsi" w:hAnsiTheme="majorHAnsi" w:cstheme="majorHAnsi"/>
+          <w:color w:val="00B050"/>
+        </w:rPr>
+        <w:t>Compagnia</w:t>
+      </w:r>
+      <w:proofErr w:type="spellEnd"/>
+      <w:r>
+        <w:rPr>
+          <w:rFonts w:asciiTheme="majorHAnsi" w:hAnsiTheme="majorHAnsi" w:cstheme="majorHAnsi"/>
+          <w:color w:val="00B050"/>
+        </w:rPr>
+        <w:t xml:space="preserve"> </w:t>
+      </w:r>
+      <w:proofErr w:type="spellStart"/>
+      <w:r>
+        <w:rPr>
+          <w:rFonts w:asciiTheme="majorHAnsi" w:hAnsiTheme="majorHAnsi" w:cstheme="majorHAnsi"/>
+          <w:color w:val="00B050"/>
+        </w:rPr>
+        <w:t>Aerea</w:t>
+      </w:r>
+      <w:proofErr w:type="spellEnd"/>
+      <w:r>
+        <w:rPr>
+          <w:rFonts w:asciiTheme="majorHAnsi" w:hAnsiTheme="majorHAnsi" w:cstheme="majorHAnsi"/>
+          <w:color w:val="00B050"/>
+        </w:rPr>
+        <w:t xml:space="preserve"> </w:t>
+      </w:r>
+      <w:proofErr w:type="spellStart"/>
+      <w:r>
+        <w:rPr>
+          <w:rFonts w:asciiTheme="majorHAnsi" w:hAnsiTheme="majorHAnsi" w:cstheme="majorHAnsi"/>
+          <w:color w:val="00B050"/>
+        </w:rPr>
+        <w:t>Italiana</w:t>
+      </w:r>
+      <w:proofErr w:type="spellEnd"/>
+      <w:r>
+        <w:rPr>
+          <w:rFonts w:asciiTheme="majorHAnsi" w:hAnsiTheme="majorHAnsi" w:cstheme="majorHAnsi"/>
+          <w:color w:val="00B050"/>
+        </w:rPr>
+        <w:t>", "total" : 280256 }</w:t>
+      </w:r>
+    </w:p>
+    <w:p>
+      <w:pPr>
+        <w:jc w:val="both"/>
+        <w:rPr>
+          <w:rFonts w:asciiTheme="majorHAnsi" w:hAnsiTheme="majorHAnsi" w:cstheme="majorHAnsi"/>
+          <w:color w:val="00B050"/>
+        </w:rPr>
+      </w:pPr>
+      <w:proofErr w:type="gramStart"/>
+      <w:r>
+        <w:rPr>
+          <w:rFonts w:asciiTheme="majorHAnsi" w:hAnsiTheme="majorHAnsi" w:cstheme="majorHAnsi"/>
+          <w:color w:val="00B050"/>
+        </w:rPr>
+        <w:t>{ "</w:t>
+      </w:r>
+      <w:proofErr w:type="gramEnd"/>
+      <w:r>
+        <w:rPr>
+          <w:rFonts w:asciiTheme="majorHAnsi" w:hAnsiTheme="majorHAnsi" w:cstheme="majorHAnsi"/>
+          <w:color w:val="00B050"/>
+        </w:rPr>
+        <w:t>_id" : "United Air Lines Inc.", "total" : 229936 }</w:t>
+      </w:r>
+    </w:p>
+    <w:p>
+      <w:pPr>
+        <w:jc w:val="both"/>
+        <w:rPr>
+          <w:rFonts w:asciiTheme="majorHAnsi" w:hAnsiTheme="majorHAnsi" w:cstheme="majorHAnsi"/>
+          <w:color w:val="00B050"/>
+        </w:rPr>
+      </w:pPr>
+      <w:proofErr w:type="gramStart"/>
+      <w:r>
+        <w:rPr>
+          <w:rFonts w:asciiTheme="majorHAnsi" w:hAnsiTheme="majorHAnsi" w:cstheme="majorHAnsi"/>
+          <w:color w:val="00B050"/>
+        </w:rPr>
+        <w:t>{ "</w:t>
+      </w:r>
+      <w:proofErr w:type="gramEnd"/>
+      <w:r>
+        <w:rPr>
+          <w:rFonts w:asciiTheme="majorHAnsi" w:hAnsiTheme="majorHAnsi" w:cstheme="majorHAnsi"/>
+          <w:color w:val="00B050"/>
+        </w:rPr>
+        <w:t>_id" : "Emirates", "total" : 100903 }</w:t>
+      </w:r>
+    </w:p>
+    <w:p>
+      <w:pPr>
+        <w:jc w:val="both"/>
+        <w:rPr>
+          <w:rFonts w:asciiTheme="majorHAnsi" w:hAnsiTheme="majorHAnsi" w:cstheme="majorHAnsi"/>
+          <w:color w:val="00B050"/>
+        </w:rPr>
+      </w:pPr>
+      <w:proofErr w:type="gramStart"/>
+      <w:r>
+        <w:rPr>
+          <w:rFonts w:asciiTheme="majorHAnsi" w:hAnsiTheme="majorHAnsi" w:cstheme="majorHAnsi"/>
+          <w:color w:val="00B050"/>
+        </w:rPr>
+        <w:t>{ "</w:t>
+      </w:r>
+      <w:proofErr w:type="gramEnd"/>
+      <w:r>
+        <w:rPr>
+          <w:rFonts w:asciiTheme="majorHAnsi" w:hAnsiTheme="majorHAnsi" w:cstheme="majorHAnsi"/>
+          <w:color w:val="00B050"/>
+        </w:rPr>
+        <w:t>_id" : "Air Europa", "total" : 94968 }</w:t>
+      </w:r>
+    </w:p>
+    <w:p>
+      <w:pPr>
+        <w:jc w:val="both"/>
+        <w:rPr>
+          <w:rFonts w:asciiTheme="majorHAnsi" w:hAnsiTheme="majorHAnsi" w:cstheme="majorHAnsi"/>
+          <w:color w:val="00B050"/>
+        </w:rPr>
+      </w:pPr>
+      <w:proofErr w:type="gramStart"/>
+      <w:r>
+        <w:rPr>
+          <w:rFonts w:asciiTheme="majorHAnsi" w:hAnsiTheme="majorHAnsi" w:cstheme="majorHAnsi"/>
+          <w:color w:val="00B050"/>
+        </w:rPr>
+        <w:t>{ "</w:t>
+      </w:r>
+      <w:proofErr w:type="gramEnd"/>
+      <w:r>
+        <w:rPr>
+          <w:rFonts w:asciiTheme="majorHAnsi" w:hAnsiTheme="majorHAnsi" w:cstheme="majorHAnsi"/>
+          <w:color w:val="00B050"/>
+        </w:rPr>
+        <w:t>_id" : "</w:t>
+      </w:r>
+      <w:proofErr w:type="spellStart"/>
+      <w:r>
+        <w:rPr>
+          <w:rFonts w:asciiTheme="majorHAnsi" w:hAnsiTheme="majorHAnsi" w:cstheme="majorHAnsi"/>
+          <w:color w:val="00B050"/>
+        </w:rPr>
+        <w:t>Meridiana</w:t>
+      </w:r>
+      <w:proofErr w:type="spellEnd"/>
+      <w:r>
+        <w:rPr>
+          <w:rFonts w:asciiTheme="majorHAnsi" w:hAnsiTheme="majorHAnsi" w:cstheme="majorHAnsi"/>
+          <w:color w:val="00B050"/>
+        </w:rPr>
+        <w:t xml:space="preserve"> S.p.A", "total" : 20308 }</w:t>
+      </w:r>
+    </w:p>
+    <w:p>
+      <w:pPr>
+        <w:jc w:val="both"/>
+        <w:rPr>
+          <w:rFonts w:asciiTheme="majorHAnsi" w:hAnsiTheme="majorHAnsi" w:cstheme="majorHAnsi"/>
+          <w:color w:val="00B050"/>
+        </w:rPr>
+      </w:pPr>
+      <w:proofErr w:type="gramStart"/>
+      <w:r>
+        <w:rPr>
+          <w:rFonts w:asciiTheme="majorHAnsi" w:hAnsiTheme="majorHAnsi" w:cstheme="majorHAnsi"/>
+          <w:color w:val="00B050"/>
+        </w:rPr>
+        <w:t>{ "</w:t>
+      </w:r>
+      <w:proofErr w:type="gramEnd"/>
+      <w:r>
+        <w:rPr>
+          <w:rFonts w:asciiTheme="majorHAnsi" w:hAnsiTheme="majorHAnsi" w:cstheme="majorHAnsi"/>
+          <w:color w:val="00B050"/>
+        </w:rPr>
+        <w:t>_id" : "Norwegian Air Shuttle ASA", "total" : 13344 }</w:t>
+      </w:r>
+    </w:p>
+    <w:p>
+      <w:pPr>
+        <w:jc w:val="both"/>
+        <w:rPr>
+          <w:rFonts w:asciiTheme="majorHAnsi" w:hAnsiTheme="majorHAnsi" w:cstheme="majorHAnsi"/>
+          <w:color w:val="00B050"/>
+        </w:rPr>
+      </w:pPr>
+      <w:proofErr w:type="gramStart"/>
+      <w:r>
+        <w:rPr>
+          <w:rFonts w:asciiTheme="majorHAnsi" w:hAnsiTheme="majorHAnsi" w:cstheme="majorHAnsi"/>
+          <w:color w:val="00B050"/>
+        </w:rPr>
+        <w:t>{ "</w:t>
+      </w:r>
+      <w:proofErr w:type="gramEnd"/>
+      <w:r>
+        <w:rPr>
+          <w:rFonts w:asciiTheme="majorHAnsi" w:hAnsiTheme="majorHAnsi" w:cstheme="majorHAnsi"/>
+          <w:color w:val="00B050"/>
+        </w:rPr>
+        <w:t>_id" : "</w:t>
+      </w:r>
+      <w:proofErr w:type="spellStart"/>
+      <w:r>
+        <w:rPr>
+          <w:rFonts w:asciiTheme="majorHAnsi" w:hAnsiTheme="majorHAnsi" w:cstheme="majorHAnsi"/>
+          <w:color w:val="00B050"/>
+        </w:rPr>
+        <w:t>VistaJet</w:t>
+      </w:r>
+      <w:proofErr w:type="spellEnd"/>
+      <w:r>
+        <w:rPr>
+          <w:rFonts w:asciiTheme="majorHAnsi" w:hAnsiTheme="majorHAnsi" w:cstheme="majorHAnsi"/>
+          <w:color w:val="00B050"/>
+        </w:rPr>
+        <w:t xml:space="preserve"> Limited", "total" : 183 }</w:t>
+      </w:r>
+    </w:p>
+    <w:p>
+      <w:pPr>
+        <w:jc w:val="both"/>
+        <w:rPr>
+          <w:rFonts w:asciiTheme="majorHAnsi" w:hAnsiTheme="majorHAnsi" w:cstheme="majorHAnsi"/>
+          <w:color w:val="00B050"/>
+        </w:rPr>
+      </w:pPr>
+    </w:p>
+    <w:p>
+      <w:pPr>
+        <w:jc w:val="both"/>
         <w:rPr>
           <w:rStyle w:val="Code"/>
           <w:rFonts w:asciiTheme="majorHAnsi" w:hAnsiTheme="majorHAnsi" w:cstheme="majorHAnsi"/>
         </w:rPr>
-        <w:t>destCountry</w:t>
-      </w:r>
-      <w:proofErr w:type="spellEnd"/>
-      <w:r>
-        <w:rPr>
-          <w:rFonts w:asciiTheme="majorHAnsi" w:hAnsiTheme="majorHAnsi" w:cstheme="majorHAnsi"/>
-        </w:rPr>
-        <w:t xml:space="preserve">)? Show result as one document </w:t>
-      </w:r>
-      <w:proofErr w:type="gramStart"/>
+      </w:pPr>
+      <w:r>
+        <w:rPr>
+          <w:rFonts w:asciiTheme="majorHAnsi" w:hAnsiTheme="majorHAnsi" w:cstheme="majorHAnsi"/>
+        </w:rPr>
+        <w:t>5. Find the city (</w:t>
+      </w:r>
+      <w:proofErr w:type="spellStart"/>
       <w:r>
         <w:rPr>
           <w:rStyle w:val="Code"/>
           <w:rFonts w:asciiTheme="majorHAnsi" w:hAnsiTheme="majorHAnsi" w:cstheme="majorHAnsi"/>
         </w:rPr>
+        <w:t>originCity</w:t>
+      </w:r>
+      <w:proofErr w:type="spellEnd"/>
+      <w:r>
+        <w:rPr>
+          <w:rFonts w:asciiTheme="majorHAnsi" w:hAnsiTheme="majorHAnsi" w:cstheme="majorHAnsi"/>
+        </w:rPr>
+        <w:t>) with the highest sum of passengers for each state (</w:t>
+      </w:r>
+      <w:proofErr w:type="spellStart"/>
+      <w:r>
+        <w:rPr>
+          <w:rStyle w:val="Code"/>
+          <w:rFonts w:asciiTheme="majorHAnsi" w:hAnsiTheme="majorHAnsi" w:cstheme="majorHAnsi"/>
+        </w:rPr>
+        <w:t>originState</w:t>
+      </w:r>
+      <w:proofErr w:type="spellEnd"/>
+      <w:r>
+        <w:rPr>
+          <w:rFonts w:asciiTheme="majorHAnsi" w:hAnsiTheme="majorHAnsi" w:cstheme="majorHAnsi"/>
+        </w:rPr>
+        <w:t>) of the United States (</w:t>
+      </w:r>
+      <w:proofErr w:type="spellStart"/>
+      <w:r>
+        <w:rPr>
+          <w:rStyle w:val="Code"/>
+          <w:rFonts w:asciiTheme="majorHAnsi" w:hAnsiTheme="majorHAnsi" w:cstheme="majorHAnsi"/>
+        </w:rPr>
+        <w:t>originCountry</w:t>
+      </w:r>
+      <w:proofErr w:type="spellEnd"/>
+      <w:r>
+        <w:rPr>
+          <w:rFonts w:asciiTheme="majorHAnsi" w:hAnsiTheme="majorHAnsi" w:cstheme="majorHAnsi"/>
+        </w:rPr>
+        <w:t xml:space="preserve">). Provide the city for the first 5 states ordered by state alphabetically (you should see the city for Alaska, Arizona and </w:t>
+      </w:r>
+      <w:proofErr w:type="spellStart"/>
+      <w:r>
+        <w:rPr>
+          <w:rFonts w:asciiTheme="majorHAnsi" w:hAnsiTheme="majorHAnsi" w:cstheme="majorHAnsi"/>
+        </w:rPr>
+        <w:t>etc</w:t>
+      </w:r>
+      <w:proofErr w:type="spellEnd"/>
+      <w:r>
+        <w:rPr>
+          <w:rFonts w:asciiTheme="majorHAnsi" w:hAnsiTheme="majorHAnsi" w:cstheme="majorHAnsi"/>
+        </w:rPr>
+        <w:t xml:space="preserve">). Show result as </w:t>
+      </w:r>
+      <w:proofErr w:type="gramStart"/>
+      <w:r>
+        <w:rPr>
+          <w:rStyle w:val="Code"/>
+          <w:rFonts w:asciiTheme="majorHAnsi" w:hAnsiTheme="majorHAnsi" w:cstheme="majorHAnsi"/>
+        </w:rPr>
         <w:t>{ "</w:t>
       </w:r>
+      <w:proofErr w:type="spellStart"/>
       <w:proofErr w:type="gramEnd"/>
       <w:r>
         <w:rPr>
           <w:rStyle w:val="Code"/>
           <w:rFonts w:asciiTheme="majorHAnsi" w:hAnsiTheme="majorHAnsi" w:cstheme="majorHAnsi"/>
         </w:rPr>
-        <w:t>_id" : "Latvia", "carriers" : [ "carrier1", " carrier2", …] }</w:t>
-      </w:r>
-    </w:p>
-    <w:p>
-      <w:pPr>
-        <w:jc w:val="both"/>
+        <w:t>totalPassengers</w:t>
+      </w:r>
+      <w:proofErr w:type="spellEnd"/>
+      <w:r>
         <w:rPr>
           <w:rStyle w:val="Code"/>
           <w:rFonts w:asciiTheme="majorHAnsi" w:hAnsiTheme="majorHAnsi" w:cstheme="majorHAnsi"/>
         </w:rPr>
-      </w:pPr>
-    </w:p>
-    <w:p>
-      <w:pPr>
-        <w:jc w:val="both"/>
-        <w:rPr>
-          <w:rFonts w:asciiTheme="majorHAnsi" w:hAnsiTheme="majorHAnsi" w:cstheme="majorHAnsi"/>
-        </w:rPr>
-      </w:pPr>
-      <w:r>
+        <w:t>" : 999, "location" : { "state" : "</w:t>
+      </w:r>
+      <w:proofErr w:type="spellStart"/>
+      <w:r>
+        <w:rPr>
+          <w:rStyle w:val="Code"/>
+          <w:rFonts w:asciiTheme="majorHAnsi" w:hAnsiTheme="majorHAnsi" w:cstheme="majorHAnsi"/>
+        </w:rPr>
+        <w:t>abc</w:t>
+      </w:r>
+      <w:proofErr w:type="spellEnd"/>
+      <w:r>
+        <w:rPr>
+          <w:rStyle w:val="Code"/>
+          <w:rFonts w:asciiTheme="majorHAnsi" w:hAnsiTheme="majorHAnsi" w:cstheme="majorHAnsi"/>
+        </w:rPr>
+        <w:t>", "city" : "xyz" } }</w:t>
+      </w:r>
+    </w:p>
+    <w:p>
+      <w:pPr>
+        <w:jc w:val="both"/>
+        <w:rPr>
+          <w:rFonts w:asciiTheme="majorHAnsi" w:hAnsiTheme="majorHAnsi" w:cstheme="majorHAnsi"/>
+          <w:color w:val="00B050"/>
+        </w:rPr>
+      </w:pPr>
+    </w:p>
+    <w:p>
+      <w:pPr>
+        <w:jc w:val="both"/>
         <w:rPr>
           <w:rFonts w:asciiTheme="majorHAnsi" w:hAnsiTheme="majorHAnsi" w:cstheme="majorHAnsi"/>
           <w:b/>
         </w:rPr>
-        <w:t>Query</w:t>
-      </w:r>
-      <w:r>
-        <w:rPr>
-          <w:rFonts w:asciiTheme="majorHAnsi" w:hAnsiTheme="majorHAnsi" w:cstheme="majorHAnsi"/>
-        </w:rPr>
-        <w:t xml:space="preserve">: </w:t>
+      </w:pPr>
+      <w:r>
+        <w:rPr>
+          <w:rFonts w:asciiTheme="majorHAnsi" w:hAnsiTheme="majorHAnsi" w:cstheme="majorHAnsi"/>
+          <w:b/>
+        </w:rPr>
+        <w:t>Query:</w:t>
       </w:r>
     </w:p>
     <w:p>
@@ -895,6 +1922,12 @@
         <w:t>([</w:t>
       </w:r>
       <w:proofErr w:type="gramEnd"/>
+      <w:r>
+        <w:rPr>
+          <w:rFonts w:asciiTheme="majorHAnsi" w:hAnsiTheme="majorHAnsi" w:cstheme="majorHAnsi"/>
+        </w:rPr>
+        <w:t xml:space="preserve"> </w:t>
+      </w:r>
     </w:p>
     <w:p>
       <w:pPr>
@@ -915,14 +1948,28 @@
         <w:rPr>
           <w:rFonts w:asciiTheme="majorHAnsi" w:hAnsiTheme="majorHAnsi" w:cstheme="majorHAnsi"/>
         </w:rPr>
-        <w:t>destCountry</w:t>
-      </w:r>
-      <w:proofErr w:type="spellEnd"/>
-      <w:r>
-        <w:rPr>
-          <w:rFonts w:asciiTheme="majorHAnsi" w:hAnsiTheme="majorHAnsi" w:cstheme="majorHAnsi"/>
-        </w:rPr>
-        <w:t xml:space="preserve">: "Latvia"}}, </w:t>
+        <w:t>originCountry</w:t>
+      </w:r>
+      <w:proofErr w:type="spellEnd"/>
+      <w:r>
+        <w:rPr>
+          <w:rFonts w:asciiTheme="majorHAnsi" w:hAnsiTheme="majorHAnsi" w:cstheme="majorHAnsi"/>
+        </w:rPr>
+        <w:t>: {$</w:t>
+      </w:r>
+      <w:proofErr w:type="spellStart"/>
+      <w:r>
+        <w:rPr>
+          <w:rFonts w:asciiTheme="majorHAnsi" w:hAnsiTheme="majorHAnsi" w:cstheme="majorHAnsi"/>
+        </w:rPr>
+        <w:t>eq</w:t>
+      </w:r>
+      <w:proofErr w:type="spellEnd"/>
+      <w:r>
+        <w:rPr>
+          <w:rFonts w:asciiTheme="majorHAnsi" w:hAnsiTheme="majorHAnsi" w:cstheme="majorHAnsi"/>
+        </w:rPr>
+        <w:t xml:space="preserve">: "United States"}}},   </w:t>
       </w:r>
     </w:p>
     <w:p>
@@ -937,6 +1984,146 @@
         <w:rPr>
           <w:rFonts w:asciiTheme="majorHAnsi" w:hAnsiTheme="majorHAnsi" w:cstheme="majorHAnsi"/>
         </w:rPr>
+        <w:t xml:space="preserve">{$group: </w:t>
+      </w:r>
+    </w:p>
+    <w:p>
+      <w:pPr>
+        <w:ind w:left="720" w:firstLine="720"/>
+        <w:jc w:val="both"/>
+        <w:rPr>
+          <w:rFonts w:asciiTheme="majorHAnsi" w:hAnsiTheme="majorHAnsi" w:cstheme="majorHAnsi"/>
+        </w:rPr>
+      </w:pPr>
+      <w:proofErr w:type="gramStart"/>
+      <w:r>
+        <w:rPr>
+          <w:rFonts w:asciiTheme="majorHAnsi" w:hAnsiTheme="majorHAnsi" w:cstheme="majorHAnsi"/>
+        </w:rPr>
+        <w:t>{ _</w:t>
+      </w:r>
+      <w:proofErr w:type="gramEnd"/>
+      <w:r>
+        <w:rPr>
+          <w:rFonts w:asciiTheme="majorHAnsi" w:hAnsiTheme="majorHAnsi" w:cstheme="majorHAnsi"/>
+        </w:rPr>
+        <w:t>id: {state: "$</w:t>
+      </w:r>
+      <w:proofErr w:type="spellStart"/>
+      <w:r>
+        <w:rPr>
+          <w:rFonts w:asciiTheme="majorHAnsi" w:hAnsiTheme="majorHAnsi" w:cstheme="majorHAnsi"/>
+        </w:rPr>
+        <w:t>originState</w:t>
+      </w:r>
+      <w:proofErr w:type="spellEnd"/>
+      <w:r>
+        <w:rPr>
+          <w:rFonts w:asciiTheme="majorHAnsi" w:hAnsiTheme="majorHAnsi" w:cstheme="majorHAnsi"/>
+        </w:rPr>
+        <w:t>", city: "$</w:t>
+      </w:r>
+      <w:proofErr w:type="spellStart"/>
+      <w:r>
+        <w:rPr>
+          <w:rFonts w:asciiTheme="majorHAnsi" w:hAnsiTheme="majorHAnsi" w:cstheme="majorHAnsi"/>
+        </w:rPr>
+        <w:t>originCity</w:t>
+      </w:r>
+      <w:proofErr w:type="spellEnd"/>
+      <w:r>
+        <w:rPr>
+          <w:rFonts w:asciiTheme="majorHAnsi" w:hAnsiTheme="majorHAnsi" w:cstheme="majorHAnsi"/>
+        </w:rPr>
+        <w:t xml:space="preserve">"},   </w:t>
+      </w:r>
+    </w:p>
+    <w:p>
+      <w:pPr>
+        <w:ind w:left="720" w:firstLine="720"/>
+        <w:jc w:val="both"/>
+        <w:rPr>
+          <w:rFonts w:asciiTheme="majorHAnsi" w:hAnsiTheme="majorHAnsi" w:cstheme="majorHAnsi"/>
+        </w:rPr>
+      </w:pPr>
+      <w:proofErr w:type="spellStart"/>
+      <w:r>
+        <w:rPr>
+          <w:rFonts w:asciiTheme="majorHAnsi" w:hAnsiTheme="majorHAnsi" w:cstheme="majorHAnsi"/>
+        </w:rPr>
+        <w:t>totalPassengers</w:t>
+      </w:r>
+      <w:proofErr w:type="spellEnd"/>
+      <w:r>
+        <w:rPr>
+          <w:rFonts w:asciiTheme="majorHAnsi" w:hAnsiTheme="majorHAnsi" w:cstheme="majorHAnsi"/>
+        </w:rPr>
+        <w:t xml:space="preserve">: {$sum: "$passengers"}}},  </w:t>
+      </w:r>
+    </w:p>
+    <w:p>
+      <w:pPr>
+        <w:ind w:firstLine="720"/>
+        <w:jc w:val="both"/>
+        <w:rPr>
+          <w:rFonts w:asciiTheme="majorHAnsi" w:hAnsiTheme="majorHAnsi" w:cstheme="majorHAnsi"/>
+        </w:rPr>
+      </w:pPr>
+      <w:r>
+        <w:rPr>
+          <w:rFonts w:asciiTheme="majorHAnsi" w:hAnsiTheme="majorHAnsi" w:cstheme="majorHAnsi"/>
+        </w:rPr>
+        <w:t>{$sort: {"_</w:t>
+      </w:r>
+      <w:proofErr w:type="spellStart"/>
+      <w:r>
+        <w:rPr>
+          <w:rFonts w:asciiTheme="majorHAnsi" w:hAnsiTheme="majorHAnsi" w:cstheme="majorHAnsi"/>
+        </w:rPr>
+        <w:t>id.state</w:t>
+      </w:r>
+      <w:proofErr w:type="spellEnd"/>
+      <w:r>
+        <w:rPr>
+          <w:rFonts w:asciiTheme="majorHAnsi" w:hAnsiTheme="majorHAnsi" w:cstheme="majorHAnsi"/>
+        </w:rPr>
+        <w:t>": 1, "</w:t>
+      </w:r>
+      <w:proofErr w:type="spellStart"/>
+      <w:r>
+        <w:rPr>
+          <w:rFonts w:asciiTheme="majorHAnsi" w:hAnsiTheme="majorHAnsi" w:cstheme="majorHAnsi"/>
+        </w:rPr>
+        <w:t>totalPassengers</w:t>
+      </w:r>
+      <w:proofErr w:type="spellEnd"/>
+      <w:proofErr w:type="gramStart"/>
+      <w:r>
+        <w:rPr>
+          <w:rFonts w:asciiTheme="majorHAnsi" w:hAnsiTheme="majorHAnsi" w:cstheme="majorHAnsi"/>
+        </w:rPr>
+        <w:t>" :</w:t>
+      </w:r>
+      <w:proofErr w:type="gramEnd"/>
+      <w:r>
+        <w:rPr>
+          <w:rFonts w:asciiTheme="majorHAnsi" w:hAnsiTheme="majorHAnsi" w:cstheme="majorHAnsi"/>
+        </w:rPr>
+        <w:t xml:space="preserve"> -1}}, </w:t>
+      </w:r>
+    </w:p>
+    <w:p>
+      <w:pPr>
+        <w:ind w:firstLine="720"/>
+        <w:jc w:val="both"/>
+        <w:rPr>
+          <w:rFonts w:asciiTheme="majorHAnsi" w:hAnsiTheme="majorHAnsi" w:cstheme="majorHAnsi"/>
+        </w:rPr>
+      </w:pPr>
+      <w:r>
+        <w:rPr>
+          <w:rFonts w:asciiTheme="majorHAnsi" w:hAnsiTheme="majorHAnsi" w:cstheme="majorHAnsi"/>
+        </w:rPr>
         <w:t>{$group: {</w:t>
       </w:r>
     </w:p>
@@ -952,14 +2139,14 @@
         <w:rPr>
           <w:rFonts w:asciiTheme="majorHAnsi" w:hAnsiTheme="majorHAnsi" w:cstheme="majorHAnsi"/>
         </w:rPr>
-        <w:t>_id: "$</w:t>
-      </w:r>
-      <w:proofErr w:type="spellStart"/>
-      <w:r>
-        <w:rPr>
-          <w:rFonts w:asciiTheme="majorHAnsi" w:hAnsiTheme="majorHAnsi" w:cstheme="majorHAnsi"/>
-        </w:rPr>
-        <w:t>destCountry</w:t>
+        <w:t>_id: "$_</w:t>
+      </w:r>
+      <w:proofErr w:type="spellStart"/>
+      <w:r>
+        <w:rPr>
+          <w:rFonts w:asciiTheme="majorHAnsi" w:hAnsiTheme="majorHAnsi" w:cstheme="majorHAnsi"/>
+        </w:rPr>
+        <w:t>id.state</w:t>
       </w:r>
       <w:proofErr w:type="spellEnd"/>
       <w:r>
@@ -982,14 +2169,67 @@
         <w:rPr>
           <w:rFonts w:asciiTheme="majorHAnsi" w:hAnsiTheme="majorHAnsi" w:cstheme="majorHAnsi"/>
         </w:rPr>
-        <w:t>carriers</w:t>
-      </w:r>
-      <w:proofErr w:type="gramEnd"/>
-      <w:r>
-        <w:rPr>
-          <w:rFonts w:asciiTheme="majorHAnsi" w:hAnsiTheme="majorHAnsi" w:cstheme="majorHAnsi"/>
-        </w:rPr>
-        <w:t>: {$push: "$carrier"}</w:t>
+        <w:t>city</w:t>
+      </w:r>
+      <w:proofErr w:type="gramEnd"/>
+      <w:r>
+        <w:rPr>
+          <w:rFonts w:asciiTheme="majorHAnsi" w:hAnsiTheme="majorHAnsi" w:cstheme="majorHAnsi"/>
+        </w:rPr>
+        <w:t>: {$first: "$_</w:t>
+      </w:r>
+      <w:proofErr w:type="spellStart"/>
+      <w:r>
+        <w:rPr>
+          <w:rFonts w:asciiTheme="majorHAnsi" w:hAnsiTheme="majorHAnsi" w:cstheme="majorHAnsi"/>
+        </w:rPr>
+        <w:t>id.city</w:t>
+      </w:r>
+      <w:proofErr w:type="spellEnd"/>
+      <w:r>
+        <w:rPr>
+          <w:rFonts w:asciiTheme="majorHAnsi" w:hAnsiTheme="majorHAnsi" w:cstheme="majorHAnsi"/>
+        </w:rPr>
+        <w:t xml:space="preserve">"}, </w:t>
+      </w:r>
+    </w:p>
+    <w:p>
+      <w:pPr>
+        <w:ind w:left="720" w:firstLine="720"/>
+        <w:jc w:val="both"/>
+        <w:rPr>
+          <w:rFonts w:asciiTheme="majorHAnsi" w:hAnsiTheme="majorHAnsi" w:cstheme="majorHAnsi"/>
+        </w:rPr>
+      </w:pPr>
+      <w:proofErr w:type="spellStart"/>
+      <w:proofErr w:type="gramStart"/>
+      <w:r>
+        <w:rPr>
+          <w:rFonts w:asciiTheme="majorHAnsi" w:hAnsiTheme="majorHAnsi" w:cstheme="majorHAnsi"/>
+        </w:rPr>
+        <w:t>totalPassengers</w:t>
+      </w:r>
+      <w:proofErr w:type="spellEnd"/>
+      <w:proofErr w:type="gramEnd"/>
+      <w:r>
+        <w:rPr>
+          <w:rFonts w:asciiTheme="majorHAnsi" w:hAnsiTheme="majorHAnsi" w:cstheme="majorHAnsi"/>
+        </w:rPr>
+        <w:t>: {$first: "$</w:t>
+      </w:r>
+      <w:proofErr w:type="spellStart"/>
+      <w:r>
+        <w:rPr>
+          <w:rFonts w:asciiTheme="majorHAnsi" w:hAnsiTheme="majorHAnsi" w:cstheme="majorHAnsi"/>
+        </w:rPr>
+        <w:t>totalPassengers</w:t>
+      </w:r>
+      <w:proofErr w:type="spellEnd"/>
+      <w:r>
+        <w:rPr>
+          <w:rFonts w:asciiTheme="majorHAnsi" w:hAnsiTheme="majorHAnsi" w:cstheme="majorHAnsi"/>
+        </w:rPr>
+        <w:t>"}</w:t>
       </w:r>
     </w:p>
     <w:p>
@@ -1004,7 +2244,66 @@
         <w:rPr>
           <w:rFonts w:asciiTheme="majorHAnsi" w:hAnsiTheme="majorHAnsi" w:cstheme="majorHAnsi"/>
         </w:rPr>
-        <w:t>}}</w:t>
+        <w:t xml:space="preserve">}}, </w:t>
+      </w:r>
+    </w:p>
+    <w:p>
+      <w:pPr>
+        <w:ind w:firstLine="720"/>
+        <w:jc w:val="both"/>
+        <w:rPr>
+          <w:rFonts w:asciiTheme="majorHAnsi" w:hAnsiTheme="majorHAnsi" w:cstheme="majorHAnsi"/>
+        </w:rPr>
+      </w:pPr>
+      <w:r>
+        <w:rPr>
+          <w:rFonts w:asciiTheme="majorHAnsi" w:hAnsiTheme="majorHAnsi" w:cstheme="majorHAnsi"/>
+        </w:rPr>
+        <w:t xml:space="preserve">{$sort: {_id: 1}}, </w:t>
+      </w:r>
+    </w:p>
+    <w:p>
+      <w:pPr>
+        <w:ind w:firstLine="720"/>
+        <w:jc w:val="both"/>
+        <w:rPr>
+          <w:rFonts w:asciiTheme="majorHAnsi" w:hAnsiTheme="majorHAnsi" w:cstheme="majorHAnsi"/>
+        </w:rPr>
+      </w:pPr>
+      <w:r>
+        <w:rPr>
+          <w:rFonts w:asciiTheme="majorHAnsi" w:hAnsiTheme="majorHAnsi" w:cstheme="majorHAnsi"/>
+        </w:rPr>
+        <w:t xml:space="preserve">{$project: {_id: 0, location: {state: "$_id", city: "$city"}, </w:t>
+      </w:r>
+      <w:proofErr w:type="spellStart"/>
+      <w:r>
+        <w:rPr>
+          <w:rFonts w:asciiTheme="majorHAnsi" w:hAnsiTheme="majorHAnsi" w:cstheme="majorHAnsi"/>
+        </w:rPr>
+        <w:t>totalPassengers</w:t>
+      </w:r>
+      <w:proofErr w:type="spellEnd"/>
+      <w:r>
+        <w:rPr>
+          <w:rFonts w:asciiTheme="majorHAnsi" w:hAnsiTheme="majorHAnsi" w:cstheme="majorHAnsi"/>
+        </w:rPr>
+        <w:t xml:space="preserve">: 1}}, </w:t>
+      </w:r>
+    </w:p>
+    <w:p>
+      <w:pPr>
+        <w:ind w:firstLine="720"/>
+        <w:jc w:val="both"/>
+        <w:rPr>
+          <w:rFonts w:asciiTheme="majorHAnsi" w:hAnsiTheme="majorHAnsi" w:cstheme="majorHAnsi"/>
+        </w:rPr>
+      </w:pPr>
+      <w:r>
+        <w:rPr>
+          <w:rFonts w:asciiTheme="majorHAnsi" w:hAnsiTheme="majorHAnsi" w:cstheme="majorHAnsi"/>
+        </w:rPr>
+        <w:t>{$limit: 5}</w:t>
       </w:r>
     </w:p>
     <w:p>
@@ -1028,1278 +2327,12 @@
           <w:rFonts w:asciiTheme="majorHAnsi" w:hAnsiTheme="majorHAnsi" w:cstheme="majorHAnsi"/>
         </w:rPr>
       </w:pPr>
-    </w:p>
-    <w:p>
-      <w:pPr>
-        <w:jc w:val="both"/>
+      <w:r>
         <w:rPr>
           <w:rFonts w:asciiTheme="majorHAnsi" w:hAnsiTheme="majorHAnsi" w:cstheme="majorHAnsi"/>
           <w:b/>
         </w:rPr>
-      </w:pPr>
-      <w:r>
-        <w:rPr>
-          <w:rFonts w:asciiTheme="majorHAnsi" w:hAnsiTheme="majorHAnsi" w:cstheme="majorHAnsi"/>
-          <w:b/>
-        </w:rPr>
-        <w:t xml:space="preserve">Result: </w:t>
-      </w:r>
-    </w:p>
-    <w:p>
-      <w:pPr>
-        <w:jc w:val="both"/>
-        <w:rPr>
-          <w:rFonts w:asciiTheme="majorHAnsi" w:hAnsiTheme="majorHAnsi" w:cstheme="majorHAnsi"/>
-          <w:color w:val="00B050"/>
-        </w:rPr>
-      </w:pPr>
-      <w:r>
-        <w:rPr>
-          <w:rFonts w:asciiTheme="majorHAnsi" w:hAnsiTheme="majorHAnsi" w:cstheme="majorHAnsi"/>
-          <w:color w:val="00B050"/>
-        </w:rPr>
-        <w:t>{ "_id" : "Latvia", "carriers" : [ "</w:t>
-      </w:r>
-      <w:proofErr w:type="spellStart"/>
-      <w:r>
-        <w:rPr>
-          <w:rFonts w:asciiTheme="majorHAnsi" w:hAnsiTheme="majorHAnsi" w:cstheme="majorHAnsi"/>
-          <w:color w:val="00B050"/>
-        </w:rPr>
-        <w:t>JetClub</w:t>
-      </w:r>
-      <w:proofErr w:type="spellEnd"/>
-      <w:r>
-        <w:rPr>
-          <w:rFonts w:asciiTheme="majorHAnsi" w:hAnsiTheme="majorHAnsi" w:cstheme="majorHAnsi"/>
-          <w:color w:val="00B050"/>
-        </w:rPr>
-        <w:t xml:space="preserve"> AG", "Blue Jet SP Z o </w:t>
-      </w:r>
-      <w:proofErr w:type="spellStart"/>
-      <w:r>
-        <w:rPr>
-          <w:rFonts w:asciiTheme="majorHAnsi" w:hAnsiTheme="majorHAnsi" w:cstheme="majorHAnsi"/>
-          <w:color w:val="00B050"/>
-        </w:rPr>
-        <w:t>o</w:t>
-      </w:r>
-      <w:proofErr w:type="spellEnd"/>
-      <w:r>
-        <w:rPr>
-          <w:rFonts w:asciiTheme="majorHAnsi" w:hAnsiTheme="majorHAnsi" w:cstheme="majorHAnsi"/>
-          <w:color w:val="00B050"/>
-        </w:rPr>
-        <w:t>", "Uzbekistan Airways", "Uzbekistan Airways", "Uzbekistan Airways", "Uzbekistan Airways", "Uzbekistan Airways", "Uzbekistan Airways", "Uzbekistan Airways" ] }</w:t>
-      </w:r>
-    </w:p>
-    <w:p>
-      <w:pPr>
-        <w:jc w:val="both"/>
-        <w:rPr>
-          <w:rFonts w:asciiTheme="majorHAnsi" w:hAnsiTheme="majorHAnsi" w:cstheme="majorHAnsi"/>
-          <w:color w:val="00B050"/>
-        </w:rPr>
-      </w:pPr>
-    </w:p>
-    <w:p>
-      <w:pPr>
-        <w:jc w:val="both"/>
-        <w:rPr>
-          <w:rStyle w:val="Code"/>
-          <w:rFonts w:asciiTheme="majorHAnsi" w:hAnsiTheme="majorHAnsi" w:cstheme="majorHAnsi"/>
-        </w:rPr>
-      </w:pPr>
-      <w:r>
-        <w:rPr>
-          <w:rFonts w:asciiTheme="majorHAnsi" w:hAnsiTheme="majorHAnsi" w:cstheme="majorHAnsi"/>
-        </w:rPr>
-        <w:t>4.</w:t>
-      </w:r>
-      <w:r>
-        <w:rPr>
-          <w:rFonts w:asciiTheme="majorHAnsi" w:hAnsiTheme="majorHAnsi" w:cstheme="majorHAnsi"/>
-        </w:rPr>
-        <w:t xml:space="preserve"> What are the carriers which flue the most number of passengers from the United State to either Greece, Italy or Spain? Find top 10 carriers, but provide the last 7 carriers (do not include the first 3). Show result as </w:t>
-      </w:r>
-      <w:proofErr w:type="gramStart"/>
-      <w:r>
-        <w:rPr>
-          <w:rStyle w:val="Code"/>
-          <w:rFonts w:asciiTheme="majorHAnsi" w:hAnsiTheme="majorHAnsi" w:cstheme="majorHAnsi"/>
-        </w:rPr>
-        <w:t>{ "</w:t>
-      </w:r>
-      <w:proofErr w:type="gramEnd"/>
-      <w:r>
-        <w:rPr>
-          <w:rStyle w:val="Code"/>
-          <w:rFonts w:asciiTheme="majorHAnsi" w:hAnsiTheme="majorHAnsi" w:cstheme="majorHAnsi"/>
-        </w:rPr>
-        <w:t>_id" : "&lt;carrier&gt;", "total" : 999}</w:t>
-      </w:r>
-    </w:p>
-    <w:p>
-      <w:pPr>
-        <w:jc w:val="both"/>
-        <w:rPr>
-          <w:rFonts w:asciiTheme="majorHAnsi" w:hAnsiTheme="majorHAnsi" w:cstheme="majorHAnsi"/>
-        </w:rPr>
-      </w:pPr>
-    </w:p>
-    <w:p>
-      <w:pPr>
-        <w:jc w:val="both"/>
-        <w:rPr>
-          <w:rFonts w:asciiTheme="majorHAnsi" w:hAnsiTheme="majorHAnsi" w:cstheme="majorHAnsi"/>
-        </w:rPr>
-      </w:pPr>
-      <w:r>
-        <w:rPr>
-          <w:rFonts w:asciiTheme="majorHAnsi" w:hAnsiTheme="majorHAnsi" w:cstheme="majorHAnsi"/>
-          <w:b/>
-        </w:rPr>
-        <w:t>Query</w:t>
-      </w:r>
-      <w:r>
-        <w:rPr>
-          <w:rFonts w:asciiTheme="majorHAnsi" w:hAnsiTheme="majorHAnsi" w:cstheme="majorHAnsi"/>
-        </w:rPr>
-        <w:t xml:space="preserve">: </w:t>
-      </w:r>
-    </w:p>
-    <w:p>
-      <w:pPr>
-        <w:jc w:val="both"/>
-        <w:rPr>
-          <w:rFonts w:asciiTheme="majorHAnsi" w:hAnsiTheme="majorHAnsi" w:cstheme="majorHAnsi"/>
-        </w:rPr>
-      </w:pPr>
-      <w:proofErr w:type="spellStart"/>
-      <w:proofErr w:type="gramStart"/>
-      <w:r>
-        <w:rPr>
-          <w:rFonts w:asciiTheme="majorHAnsi" w:hAnsiTheme="majorHAnsi" w:cstheme="majorHAnsi"/>
-        </w:rPr>
-        <w:t>db.airlines.aggregate</w:t>
-      </w:r>
-      <w:proofErr w:type="spellEnd"/>
-      <w:r>
-        <w:rPr>
-          <w:rFonts w:asciiTheme="majorHAnsi" w:hAnsiTheme="majorHAnsi" w:cstheme="majorHAnsi"/>
-        </w:rPr>
-        <w:t>([</w:t>
-      </w:r>
-      <w:proofErr w:type="gramEnd"/>
-    </w:p>
-    <w:p>
-      <w:pPr>
-        <w:jc w:val="both"/>
-        <w:rPr>
-          <w:rFonts w:asciiTheme="majorHAnsi" w:hAnsiTheme="majorHAnsi" w:cstheme="majorHAnsi"/>
-        </w:rPr>
-      </w:pPr>
-      <w:r>
-        <w:rPr>
-          <w:rFonts w:asciiTheme="majorHAnsi" w:hAnsiTheme="majorHAnsi" w:cstheme="majorHAnsi"/>
-        </w:rPr>
-        <w:t>{$match: {</w:t>
-      </w:r>
-    </w:p>
-    <w:p>
-      <w:pPr>
-        <w:ind w:firstLine="720"/>
-        <w:jc w:val="both"/>
-        <w:rPr>
-          <w:rFonts w:asciiTheme="majorHAnsi" w:hAnsiTheme="majorHAnsi" w:cstheme="majorHAnsi"/>
-        </w:rPr>
-      </w:pPr>
-      <w:proofErr w:type="spellStart"/>
-      <w:proofErr w:type="gramStart"/>
-      <w:r>
-        <w:rPr>
-          <w:rFonts w:asciiTheme="majorHAnsi" w:hAnsiTheme="majorHAnsi" w:cstheme="majorHAnsi"/>
-        </w:rPr>
-        <w:t>originCountry</w:t>
-      </w:r>
-      <w:proofErr w:type="spellEnd"/>
-      <w:proofErr w:type="gramEnd"/>
-      <w:r>
-        <w:rPr>
-          <w:rFonts w:asciiTheme="majorHAnsi" w:hAnsiTheme="majorHAnsi" w:cstheme="majorHAnsi"/>
-        </w:rPr>
-        <w:t>: {$</w:t>
-      </w:r>
-      <w:proofErr w:type="spellStart"/>
-      <w:r>
-        <w:rPr>
-          <w:rFonts w:asciiTheme="majorHAnsi" w:hAnsiTheme="majorHAnsi" w:cstheme="majorHAnsi"/>
-        </w:rPr>
-        <w:t>eq</w:t>
-      </w:r>
-      <w:proofErr w:type="spellEnd"/>
-      <w:r>
-        <w:rPr>
-          <w:rFonts w:asciiTheme="majorHAnsi" w:hAnsiTheme="majorHAnsi" w:cstheme="majorHAnsi"/>
-        </w:rPr>
-        <w:t xml:space="preserve">: "United States"}, </w:t>
-      </w:r>
-    </w:p>
-    <w:p>
-      <w:pPr>
-        <w:ind w:firstLine="720"/>
-        <w:jc w:val="both"/>
-        <w:rPr>
-          <w:rFonts w:asciiTheme="majorHAnsi" w:hAnsiTheme="majorHAnsi" w:cstheme="majorHAnsi"/>
-        </w:rPr>
-      </w:pPr>
-      <w:proofErr w:type="spellStart"/>
-      <w:proofErr w:type="gramStart"/>
-      <w:r>
-        <w:rPr>
-          <w:rFonts w:asciiTheme="majorHAnsi" w:hAnsiTheme="majorHAnsi" w:cstheme="majorHAnsi"/>
-        </w:rPr>
-        <w:t>destCountry</w:t>
-      </w:r>
-      <w:proofErr w:type="spellEnd"/>
-      <w:proofErr w:type="gramEnd"/>
-      <w:r>
-        <w:rPr>
-          <w:rFonts w:asciiTheme="majorHAnsi" w:hAnsiTheme="majorHAnsi" w:cstheme="majorHAnsi"/>
-        </w:rPr>
-        <w:t>: {$in : ["Greece", "Italy", "Spain"]}</w:t>
-      </w:r>
-    </w:p>
-    <w:p>
-      <w:pPr>
-        <w:jc w:val="both"/>
-        <w:rPr>
-          <w:rFonts w:asciiTheme="majorHAnsi" w:hAnsiTheme="majorHAnsi" w:cstheme="majorHAnsi"/>
-        </w:rPr>
-      </w:pPr>
-      <w:r>
-        <w:rPr>
-          <w:rFonts w:asciiTheme="majorHAnsi" w:hAnsiTheme="majorHAnsi" w:cstheme="majorHAnsi"/>
-        </w:rPr>
-        <w:t xml:space="preserve">}}, </w:t>
-      </w:r>
-    </w:p>
-    <w:p>
-      <w:pPr>
-        <w:jc w:val="both"/>
-        <w:rPr>
-          <w:rFonts w:asciiTheme="majorHAnsi" w:hAnsiTheme="majorHAnsi" w:cstheme="majorHAnsi"/>
-        </w:rPr>
-      </w:pPr>
-      <w:r>
-        <w:rPr>
-          <w:rFonts w:asciiTheme="majorHAnsi" w:hAnsiTheme="majorHAnsi" w:cstheme="majorHAnsi"/>
-        </w:rPr>
-        <w:t>{$group: {</w:t>
-      </w:r>
-    </w:p>
-    <w:p>
-      <w:pPr>
-        <w:ind w:firstLine="720"/>
-        <w:jc w:val="both"/>
-        <w:rPr>
-          <w:rFonts w:asciiTheme="majorHAnsi" w:hAnsiTheme="majorHAnsi" w:cstheme="majorHAnsi"/>
-        </w:rPr>
-      </w:pPr>
-      <w:r>
-        <w:rPr>
-          <w:rFonts w:asciiTheme="majorHAnsi" w:hAnsiTheme="majorHAnsi" w:cstheme="majorHAnsi"/>
-        </w:rPr>
-        <w:t xml:space="preserve">_id: "$carrier", </w:t>
-      </w:r>
-    </w:p>
-    <w:p>
-      <w:pPr>
-        <w:ind w:left="720"/>
-        <w:jc w:val="both"/>
-        <w:rPr>
-          <w:rFonts w:asciiTheme="majorHAnsi" w:hAnsiTheme="majorHAnsi" w:cstheme="majorHAnsi"/>
-        </w:rPr>
-      </w:pPr>
-      <w:proofErr w:type="gramStart"/>
-      <w:r>
-        <w:rPr>
-          <w:rFonts w:asciiTheme="majorHAnsi" w:hAnsiTheme="majorHAnsi" w:cstheme="majorHAnsi"/>
-        </w:rPr>
-        <w:t>total</w:t>
-      </w:r>
-      <w:proofErr w:type="gramEnd"/>
-      <w:r>
-        <w:rPr>
-          <w:rFonts w:asciiTheme="majorHAnsi" w:hAnsiTheme="majorHAnsi" w:cstheme="majorHAnsi"/>
-        </w:rPr>
-        <w:t>: {$sum: "$passengers"}</w:t>
-      </w:r>
-    </w:p>
-    <w:p>
-      <w:pPr>
-        <w:jc w:val="both"/>
-        <w:rPr>
-          <w:rFonts w:asciiTheme="majorHAnsi" w:hAnsiTheme="majorHAnsi" w:cstheme="majorHAnsi"/>
-        </w:rPr>
-      </w:pPr>
-      <w:r>
-        <w:rPr>
-          <w:rFonts w:asciiTheme="majorHAnsi" w:hAnsiTheme="majorHAnsi" w:cstheme="majorHAnsi"/>
-        </w:rPr>
-        <w:t xml:space="preserve">}}, </w:t>
-      </w:r>
-    </w:p>
-    <w:p>
-      <w:pPr>
-        <w:jc w:val="both"/>
-        <w:rPr>
-          <w:rFonts w:asciiTheme="majorHAnsi" w:hAnsiTheme="majorHAnsi" w:cstheme="majorHAnsi"/>
-        </w:rPr>
-      </w:pPr>
-      <w:r>
-        <w:rPr>
-          <w:rFonts w:asciiTheme="majorHAnsi" w:hAnsiTheme="majorHAnsi" w:cstheme="majorHAnsi"/>
-        </w:rPr>
-        <w:t>{$sort: {</w:t>
-      </w:r>
-      <w:proofErr w:type="gramStart"/>
-      <w:r>
-        <w:rPr>
-          <w:rFonts w:asciiTheme="majorHAnsi" w:hAnsiTheme="majorHAnsi" w:cstheme="majorHAnsi"/>
-        </w:rPr>
-        <w:t>total :</w:t>
-      </w:r>
-      <w:proofErr w:type="gramEnd"/>
-      <w:r>
-        <w:rPr>
-          <w:rFonts w:asciiTheme="majorHAnsi" w:hAnsiTheme="majorHAnsi" w:cstheme="majorHAnsi"/>
-        </w:rPr>
-        <w:t xml:space="preserve"> -1}}, </w:t>
-      </w:r>
-    </w:p>
-    <w:p>
-      <w:pPr>
-        <w:jc w:val="both"/>
-        <w:rPr>
-          <w:rFonts w:asciiTheme="majorHAnsi" w:hAnsiTheme="majorHAnsi" w:cstheme="majorHAnsi"/>
-        </w:rPr>
-      </w:pPr>
-      <w:r>
-        <w:rPr>
-          <w:rFonts w:asciiTheme="majorHAnsi" w:hAnsiTheme="majorHAnsi" w:cstheme="majorHAnsi"/>
-        </w:rPr>
         <w:lastRenderedPageBreak/>
-        <w:t>{$limit: 10}</w:t>
-      </w:r>
-      <w:r>
-        <w:rPr>
-          <w:rFonts w:asciiTheme="majorHAnsi" w:hAnsiTheme="majorHAnsi" w:cstheme="majorHAnsi"/>
-        </w:rPr>
-        <w:t>,</w:t>
-      </w:r>
-    </w:p>
-    <w:p>
-      <w:pPr>
-        <w:jc w:val="both"/>
-        <w:rPr>
-          <w:rFonts w:asciiTheme="majorHAnsi" w:hAnsiTheme="majorHAnsi" w:cstheme="majorHAnsi"/>
-        </w:rPr>
-      </w:pPr>
-      <w:r>
-        <w:rPr>
-          <w:rFonts w:asciiTheme="majorHAnsi" w:hAnsiTheme="majorHAnsi" w:cstheme="majorHAnsi"/>
-        </w:rPr>
-        <w:t>{$skip: 3}</w:t>
-      </w:r>
-    </w:p>
-    <w:p>
-      <w:pPr>
-        <w:jc w:val="both"/>
-        <w:rPr>
-          <w:rFonts w:asciiTheme="majorHAnsi" w:hAnsiTheme="majorHAnsi" w:cstheme="majorHAnsi"/>
-        </w:rPr>
-      </w:pPr>
-      <w:r>
-        <w:rPr>
-          <w:rFonts w:asciiTheme="majorHAnsi" w:hAnsiTheme="majorHAnsi" w:cstheme="majorHAnsi"/>
-        </w:rPr>
-        <w:t>])</w:t>
-      </w:r>
-      <w:r>
-        <w:rPr>
-          <w:rFonts w:asciiTheme="majorHAnsi" w:hAnsiTheme="majorHAnsi" w:cstheme="majorHAnsi"/>
-        </w:rPr>
-        <w:t>’</w:t>
-      </w:r>
-    </w:p>
-    <w:p>
-      <w:pPr>
-        <w:jc w:val="both"/>
-        <w:rPr>
-          <w:rFonts w:asciiTheme="majorHAnsi" w:hAnsiTheme="majorHAnsi" w:cstheme="majorHAnsi"/>
-        </w:rPr>
-      </w:pPr>
-      <w:r>
-        <w:rPr>
-          <w:rFonts w:asciiTheme="majorHAnsi" w:hAnsiTheme="majorHAnsi" w:cstheme="majorHAnsi"/>
-          <w:b/>
-        </w:rPr>
-        <w:t>Result</w:t>
-      </w:r>
-      <w:r>
-        <w:rPr>
-          <w:rFonts w:asciiTheme="majorHAnsi" w:hAnsiTheme="majorHAnsi" w:cstheme="majorHAnsi"/>
-        </w:rPr>
-        <w:t>:</w:t>
-      </w:r>
-    </w:p>
-    <w:p>
-      <w:pPr>
-        <w:jc w:val="both"/>
-        <w:rPr>
-          <w:rFonts w:asciiTheme="majorHAnsi" w:hAnsiTheme="majorHAnsi" w:cstheme="majorHAnsi"/>
-          <w:color w:val="00B050"/>
-        </w:rPr>
-      </w:pPr>
-      <w:proofErr w:type="gramStart"/>
-      <w:r>
-        <w:rPr>
-          <w:rFonts w:asciiTheme="majorHAnsi" w:hAnsiTheme="majorHAnsi" w:cstheme="majorHAnsi"/>
-          <w:color w:val="00B050"/>
-        </w:rPr>
-        <w:t>{ "</w:t>
-      </w:r>
-      <w:proofErr w:type="gramEnd"/>
-      <w:r>
-        <w:rPr>
-          <w:rFonts w:asciiTheme="majorHAnsi" w:hAnsiTheme="majorHAnsi" w:cstheme="majorHAnsi"/>
-          <w:color w:val="00B050"/>
-        </w:rPr>
-        <w:t>_id" : "</w:t>
-      </w:r>
-      <w:proofErr w:type="spellStart"/>
-      <w:r>
-        <w:rPr>
-          <w:rFonts w:asciiTheme="majorHAnsi" w:hAnsiTheme="majorHAnsi" w:cstheme="majorHAnsi"/>
-          <w:color w:val="00B050"/>
-        </w:rPr>
-        <w:t>Compagnia</w:t>
-      </w:r>
-      <w:proofErr w:type="spellEnd"/>
-      <w:r>
-        <w:rPr>
-          <w:rFonts w:asciiTheme="majorHAnsi" w:hAnsiTheme="majorHAnsi" w:cstheme="majorHAnsi"/>
-          <w:color w:val="00B050"/>
-        </w:rPr>
-        <w:t xml:space="preserve"> </w:t>
-      </w:r>
-      <w:proofErr w:type="spellStart"/>
-      <w:r>
-        <w:rPr>
-          <w:rFonts w:asciiTheme="majorHAnsi" w:hAnsiTheme="majorHAnsi" w:cstheme="majorHAnsi"/>
-          <w:color w:val="00B050"/>
-        </w:rPr>
-        <w:t>Aerea</w:t>
-      </w:r>
-      <w:proofErr w:type="spellEnd"/>
-      <w:r>
-        <w:rPr>
-          <w:rFonts w:asciiTheme="majorHAnsi" w:hAnsiTheme="majorHAnsi" w:cstheme="majorHAnsi"/>
-          <w:color w:val="00B050"/>
-        </w:rPr>
-        <w:t xml:space="preserve"> </w:t>
-      </w:r>
-      <w:proofErr w:type="spellStart"/>
-      <w:r>
-        <w:rPr>
-          <w:rFonts w:asciiTheme="majorHAnsi" w:hAnsiTheme="majorHAnsi" w:cstheme="majorHAnsi"/>
-          <w:color w:val="00B050"/>
-        </w:rPr>
-        <w:t>Italiana</w:t>
-      </w:r>
-      <w:proofErr w:type="spellEnd"/>
-      <w:r>
-        <w:rPr>
-          <w:rFonts w:asciiTheme="majorHAnsi" w:hAnsiTheme="majorHAnsi" w:cstheme="majorHAnsi"/>
-          <w:color w:val="00B050"/>
-        </w:rPr>
-        <w:t>", "total" : 280256 }</w:t>
-      </w:r>
-    </w:p>
-    <w:p>
-      <w:pPr>
-        <w:jc w:val="both"/>
-        <w:rPr>
-          <w:rFonts w:asciiTheme="majorHAnsi" w:hAnsiTheme="majorHAnsi" w:cstheme="majorHAnsi"/>
-          <w:color w:val="00B050"/>
-        </w:rPr>
-      </w:pPr>
-      <w:proofErr w:type="gramStart"/>
-      <w:r>
-        <w:rPr>
-          <w:rFonts w:asciiTheme="majorHAnsi" w:hAnsiTheme="majorHAnsi" w:cstheme="majorHAnsi"/>
-          <w:color w:val="00B050"/>
-        </w:rPr>
-        <w:t>{ "</w:t>
-      </w:r>
-      <w:proofErr w:type="gramEnd"/>
-      <w:r>
-        <w:rPr>
-          <w:rFonts w:asciiTheme="majorHAnsi" w:hAnsiTheme="majorHAnsi" w:cstheme="majorHAnsi"/>
-          <w:color w:val="00B050"/>
-        </w:rPr>
-        <w:t>_id" : "United Air Lines Inc.", "total" : 229936 }</w:t>
-      </w:r>
-    </w:p>
-    <w:p>
-      <w:pPr>
-        <w:jc w:val="both"/>
-        <w:rPr>
-          <w:rFonts w:asciiTheme="majorHAnsi" w:hAnsiTheme="majorHAnsi" w:cstheme="majorHAnsi"/>
-          <w:color w:val="00B050"/>
-        </w:rPr>
-      </w:pPr>
-      <w:proofErr w:type="gramStart"/>
-      <w:r>
-        <w:rPr>
-          <w:rFonts w:asciiTheme="majorHAnsi" w:hAnsiTheme="majorHAnsi" w:cstheme="majorHAnsi"/>
-          <w:color w:val="00B050"/>
-        </w:rPr>
-        <w:t>{ "</w:t>
-      </w:r>
-      <w:proofErr w:type="gramEnd"/>
-      <w:r>
-        <w:rPr>
-          <w:rFonts w:asciiTheme="majorHAnsi" w:hAnsiTheme="majorHAnsi" w:cstheme="majorHAnsi"/>
-          <w:color w:val="00B050"/>
-        </w:rPr>
-        <w:t>_id" : "Emirates", "total" : 100903 }</w:t>
-      </w:r>
-    </w:p>
-    <w:p>
-      <w:pPr>
-        <w:jc w:val="both"/>
-        <w:rPr>
-          <w:rFonts w:asciiTheme="majorHAnsi" w:hAnsiTheme="majorHAnsi" w:cstheme="majorHAnsi"/>
-          <w:color w:val="00B050"/>
-        </w:rPr>
-      </w:pPr>
-      <w:proofErr w:type="gramStart"/>
-      <w:r>
-        <w:rPr>
-          <w:rFonts w:asciiTheme="majorHAnsi" w:hAnsiTheme="majorHAnsi" w:cstheme="majorHAnsi"/>
-          <w:color w:val="00B050"/>
-        </w:rPr>
-        <w:t>{ "</w:t>
-      </w:r>
-      <w:proofErr w:type="gramEnd"/>
-      <w:r>
-        <w:rPr>
-          <w:rFonts w:asciiTheme="majorHAnsi" w:hAnsiTheme="majorHAnsi" w:cstheme="majorHAnsi"/>
-          <w:color w:val="00B050"/>
-        </w:rPr>
-        <w:t>_id" : "Air Europa", "total" : 94968 }</w:t>
-      </w:r>
-    </w:p>
-    <w:p>
-      <w:pPr>
-        <w:jc w:val="both"/>
-        <w:rPr>
-          <w:rFonts w:asciiTheme="majorHAnsi" w:hAnsiTheme="majorHAnsi" w:cstheme="majorHAnsi"/>
-          <w:color w:val="00B050"/>
-        </w:rPr>
-      </w:pPr>
-      <w:proofErr w:type="gramStart"/>
-      <w:r>
-        <w:rPr>
-          <w:rFonts w:asciiTheme="majorHAnsi" w:hAnsiTheme="majorHAnsi" w:cstheme="majorHAnsi"/>
-          <w:color w:val="00B050"/>
-        </w:rPr>
-        <w:t>{ "</w:t>
-      </w:r>
-      <w:proofErr w:type="gramEnd"/>
-      <w:r>
-        <w:rPr>
-          <w:rFonts w:asciiTheme="majorHAnsi" w:hAnsiTheme="majorHAnsi" w:cstheme="majorHAnsi"/>
-          <w:color w:val="00B050"/>
-        </w:rPr>
-        <w:t>_id" : "</w:t>
-      </w:r>
-      <w:proofErr w:type="spellStart"/>
-      <w:r>
-        <w:rPr>
-          <w:rFonts w:asciiTheme="majorHAnsi" w:hAnsiTheme="majorHAnsi" w:cstheme="majorHAnsi"/>
-          <w:color w:val="00B050"/>
-        </w:rPr>
-        <w:t>Meridiana</w:t>
-      </w:r>
-      <w:proofErr w:type="spellEnd"/>
-      <w:r>
-        <w:rPr>
-          <w:rFonts w:asciiTheme="majorHAnsi" w:hAnsiTheme="majorHAnsi" w:cstheme="majorHAnsi"/>
-          <w:color w:val="00B050"/>
-        </w:rPr>
-        <w:t xml:space="preserve"> S.p.A", "total" : 20308 }</w:t>
-      </w:r>
-    </w:p>
-    <w:p>
-      <w:pPr>
-        <w:jc w:val="both"/>
-        <w:rPr>
-          <w:rFonts w:asciiTheme="majorHAnsi" w:hAnsiTheme="majorHAnsi" w:cstheme="majorHAnsi"/>
-          <w:color w:val="00B050"/>
-        </w:rPr>
-      </w:pPr>
-      <w:proofErr w:type="gramStart"/>
-      <w:r>
-        <w:rPr>
-          <w:rFonts w:asciiTheme="majorHAnsi" w:hAnsiTheme="majorHAnsi" w:cstheme="majorHAnsi"/>
-          <w:color w:val="00B050"/>
-        </w:rPr>
-        <w:t>{ "</w:t>
-      </w:r>
-      <w:proofErr w:type="gramEnd"/>
-      <w:r>
-        <w:rPr>
-          <w:rFonts w:asciiTheme="majorHAnsi" w:hAnsiTheme="majorHAnsi" w:cstheme="majorHAnsi"/>
-          <w:color w:val="00B050"/>
-        </w:rPr>
-        <w:t>_id" : "Norwegian Air Shuttle ASA", "total" : 13344 }</w:t>
-      </w:r>
-    </w:p>
-    <w:p>
-      <w:pPr>
-        <w:jc w:val="both"/>
-        <w:rPr>
-          <w:rFonts w:asciiTheme="majorHAnsi" w:hAnsiTheme="majorHAnsi" w:cstheme="majorHAnsi"/>
-          <w:color w:val="00B050"/>
-        </w:rPr>
-      </w:pPr>
-      <w:proofErr w:type="gramStart"/>
-      <w:r>
-        <w:rPr>
-          <w:rFonts w:asciiTheme="majorHAnsi" w:hAnsiTheme="majorHAnsi" w:cstheme="majorHAnsi"/>
-          <w:color w:val="00B050"/>
-        </w:rPr>
-        <w:t>{ "</w:t>
-      </w:r>
-      <w:proofErr w:type="gramEnd"/>
-      <w:r>
-        <w:rPr>
-          <w:rFonts w:asciiTheme="majorHAnsi" w:hAnsiTheme="majorHAnsi" w:cstheme="majorHAnsi"/>
-          <w:color w:val="00B050"/>
-        </w:rPr>
-        <w:t>_id" : "</w:t>
-      </w:r>
-      <w:proofErr w:type="spellStart"/>
-      <w:r>
-        <w:rPr>
-          <w:rFonts w:asciiTheme="majorHAnsi" w:hAnsiTheme="majorHAnsi" w:cstheme="majorHAnsi"/>
-          <w:color w:val="00B050"/>
-        </w:rPr>
-        <w:t>VistaJet</w:t>
-      </w:r>
-      <w:proofErr w:type="spellEnd"/>
-      <w:r>
-        <w:rPr>
-          <w:rFonts w:asciiTheme="majorHAnsi" w:hAnsiTheme="majorHAnsi" w:cstheme="majorHAnsi"/>
-          <w:color w:val="00B050"/>
-        </w:rPr>
-        <w:t xml:space="preserve"> Limited", "total" : 183 }</w:t>
-      </w:r>
-    </w:p>
-    <w:p>
-      <w:pPr>
-        <w:jc w:val="both"/>
-        <w:rPr>
-          <w:rFonts w:asciiTheme="majorHAnsi" w:hAnsiTheme="majorHAnsi" w:cstheme="majorHAnsi"/>
-          <w:color w:val="00B050"/>
-        </w:rPr>
-      </w:pPr>
-    </w:p>
-    <w:p>
-      <w:pPr>
-        <w:jc w:val="both"/>
-        <w:rPr>
-          <w:rStyle w:val="Code"/>
-          <w:rFonts w:asciiTheme="majorHAnsi" w:hAnsiTheme="majorHAnsi" w:cstheme="majorHAnsi"/>
-        </w:rPr>
-      </w:pPr>
-      <w:r>
-        <w:rPr>
-          <w:rFonts w:asciiTheme="majorHAnsi" w:hAnsiTheme="majorHAnsi" w:cstheme="majorHAnsi"/>
-        </w:rPr>
-        <w:t>5. Find the city (</w:t>
-      </w:r>
-      <w:proofErr w:type="spellStart"/>
-      <w:r>
-        <w:rPr>
-          <w:rStyle w:val="Code"/>
-          <w:rFonts w:asciiTheme="majorHAnsi" w:hAnsiTheme="majorHAnsi" w:cstheme="majorHAnsi"/>
-        </w:rPr>
-        <w:t>originCity</w:t>
-      </w:r>
-      <w:proofErr w:type="spellEnd"/>
-      <w:r>
-        <w:rPr>
-          <w:rFonts w:asciiTheme="majorHAnsi" w:hAnsiTheme="majorHAnsi" w:cstheme="majorHAnsi"/>
-        </w:rPr>
-        <w:t>) with the highest sum of passengers for each state (</w:t>
-      </w:r>
-      <w:proofErr w:type="spellStart"/>
-      <w:r>
-        <w:rPr>
-          <w:rStyle w:val="Code"/>
-          <w:rFonts w:asciiTheme="majorHAnsi" w:hAnsiTheme="majorHAnsi" w:cstheme="majorHAnsi"/>
-        </w:rPr>
-        <w:t>originState</w:t>
-      </w:r>
-      <w:proofErr w:type="spellEnd"/>
-      <w:r>
-        <w:rPr>
-          <w:rFonts w:asciiTheme="majorHAnsi" w:hAnsiTheme="majorHAnsi" w:cstheme="majorHAnsi"/>
-        </w:rPr>
-        <w:t>) of the United States (</w:t>
-      </w:r>
-      <w:proofErr w:type="spellStart"/>
-      <w:r>
-        <w:rPr>
-          <w:rStyle w:val="Code"/>
-          <w:rFonts w:asciiTheme="majorHAnsi" w:hAnsiTheme="majorHAnsi" w:cstheme="majorHAnsi"/>
-        </w:rPr>
-        <w:t>originCountry</w:t>
-      </w:r>
-      <w:proofErr w:type="spellEnd"/>
-      <w:r>
-        <w:rPr>
-          <w:rFonts w:asciiTheme="majorHAnsi" w:hAnsiTheme="majorHAnsi" w:cstheme="majorHAnsi"/>
-        </w:rPr>
-        <w:t xml:space="preserve">). Provide the city for the first 5 states ordered by state alphabetically (you should see the city for Alaska, Arizona and </w:t>
-      </w:r>
-      <w:proofErr w:type="spellStart"/>
-      <w:r>
-        <w:rPr>
-          <w:rFonts w:asciiTheme="majorHAnsi" w:hAnsiTheme="majorHAnsi" w:cstheme="majorHAnsi"/>
-        </w:rPr>
-        <w:t>etc</w:t>
-      </w:r>
-      <w:proofErr w:type="spellEnd"/>
-      <w:r>
-        <w:rPr>
-          <w:rFonts w:asciiTheme="majorHAnsi" w:hAnsiTheme="majorHAnsi" w:cstheme="majorHAnsi"/>
-        </w:rPr>
-        <w:t xml:space="preserve">). Show result as </w:t>
-      </w:r>
-      <w:proofErr w:type="gramStart"/>
-      <w:r>
-        <w:rPr>
-          <w:rStyle w:val="Code"/>
-          <w:rFonts w:asciiTheme="majorHAnsi" w:hAnsiTheme="majorHAnsi" w:cstheme="majorHAnsi"/>
-        </w:rPr>
-        <w:t>{ "</w:t>
-      </w:r>
-      <w:proofErr w:type="spellStart"/>
-      <w:proofErr w:type="gramEnd"/>
-      <w:r>
-        <w:rPr>
-          <w:rStyle w:val="Code"/>
-          <w:rFonts w:asciiTheme="majorHAnsi" w:hAnsiTheme="majorHAnsi" w:cstheme="majorHAnsi"/>
-        </w:rPr>
-        <w:t>totalPassengers</w:t>
-      </w:r>
-      <w:proofErr w:type="spellEnd"/>
-      <w:r>
-        <w:rPr>
-          <w:rStyle w:val="Code"/>
-          <w:rFonts w:asciiTheme="majorHAnsi" w:hAnsiTheme="majorHAnsi" w:cstheme="majorHAnsi"/>
-        </w:rPr>
-        <w:t>" : 999, "location" : { "state" : "</w:t>
-      </w:r>
-      <w:proofErr w:type="spellStart"/>
-      <w:r>
-        <w:rPr>
-          <w:rStyle w:val="Code"/>
-          <w:rFonts w:asciiTheme="majorHAnsi" w:hAnsiTheme="majorHAnsi" w:cstheme="majorHAnsi"/>
-        </w:rPr>
-        <w:t>abc</w:t>
-      </w:r>
-      <w:proofErr w:type="spellEnd"/>
-      <w:r>
-        <w:rPr>
-          <w:rStyle w:val="Code"/>
-          <w:rFonts w:asciiTheme="majorHAnsi" w:hAnsiTheme="majorHAnsi" w:cstheme="majorHAnsi"/>
-        </w:rPr>
-        <w:t>", "city" : "xyz" } }</w:t>
-      </w:r>
-    </w:p>
-    <w:p>
-      <w:pPr>
-        <w:jc w:val="both"/>
-        <w:rPr>
-          <w:rFonts w:asciiTheme="majorHAnsi" w:hAnsiTheme="majorHAnsi" w:cstheme="majorHAnsi"/>
-          <w:color w:val="00B050"/>
-        </w:rPr>
-      </w:pPr>
-    </w:p>
-    <w:p>
-      <w:pPr>
-        <w:jc w:val="both"/>
-        <w:rPr>
-          <w:rFonts w:asciiTheme="majorHAnsi" w:hAnsiTheme="majorHAnsi" w:cstheme="majorHAnsi"/>
-          <w:b/>
-        </w:rPr>
-      </w:pPr>
-      <w:r>
-        <w:rPr>
-          <w:rFonts w:asciiTheme="majorHAnsi" w:hAnsiTheme="majorHAnsi" w:cstheme="majorHAnsi"/>
-          <w:b/>
-        </w:rPr>
-        <w:t>Query:</w:t>
-      </w:r>
-    </w:p>
-    <w:p>
-      <w:pPr>
-        <w:jc w:val="both"/>
-        <w:rPr>
-          <w:rFonts w:asciiTheme="majorHAnsi" w:hAnsiTheme="majorHAnsi" w:cstheme="majorHAnsi"/>
-        </w:rPr>
-      </w:pPr>
-      <w:proofErr w:type="spellStart"/>
-      <w:proofErr w:type="gramStart"/>
-      <w:r>
-        <w:rPr>
-          <w:rFonts w:asciiTheme="majorHAnsi" w:hAnsiTheme="majorHAnsi" w:cstheme="majorHAnsi"/>
-        </w:rPr>
-        <w:t>db.airlines.aggregate</w:t>
-      </w:r>
-      <w:proofErr w:type="spellEnd"/>
-      <w:r>
-        <w:rPr>
-          <w:rFonts w:asciiTheme="majorHAnsi" w:hAnsiTheme="majorHAnsi" w:cstheme="majorHAnsi"/>
-        </w:rPr>
-        <w:t>([</w:t>
-      </w:r>
-      <w:proofErr w:type="gramEnd"/>
-      <w:r>
-        <w:rPr>
-          <w:rFonts w:asciiTheme="majorHAnsi" w:hAnsiTheme="majorHAnsi" w:cstheme="majorHAnsi"/>
-        </w:rPr>
-        <w:t xml:space="preserve"> </w:t>
-      </w:r>
-    </w:p>
-    <w:p>
-      <w:pPr>
-        <w:ind w:firstLine="720"/>
-        <w:jc w:val="both"/>
-        <w:rPr>
-          <w:rFonts w:asciiTheme="majorHAnsi" w:hAnsiTheme="majorHAnsi" w:cstheme="majorHAnsi"/>
-        </w:rPr>
-      </w:pPr>
-      <w:r>
-        <w:rPr>
-          <w:rFonts w:asciiTheme="majorHAnsi" w:hAnsiTheme="majorHAnsi" w:cstheme="majorHAnsi"/>
-        </w:rPr>
-        <w:t>{$match: {</w:t>
-      </w:r>
-      <w:proofErr w:type="spellStart"/>
-      <w:r>
-        <w:rPr>
-          <w:rFonts w:asciiTheme="majorHAnsi" w:hAnsiTheme="majorHAnsi" w:cstheme="majorHAnsi"/>
-        </w:rPr>
-        <w:t>originCountry</w:t>
-      </w:r>
-      <w:proofErr w:type="spellEnd"/>
-      <w:r>
-        <w:rPr>
-          <w:rFonts w:asciiTheme="majorHAnsi" w:hAnsiTheme="majorHAnsi" w:cstheme="majorHAnsi"/>
-        </w:rPr>
-        <w:t>: {$</w:t>
-      </w:r>
-      <w:proofErr w:type="spellStart"/>
-      <w:r>
-        <w:rPr>
-          <w:rFonts w:asciiTheme="majorHAnsi" w:hAnsiTheme="majorHAnsi" w:cstheme="majorHAnsi"/>
-        </w:rPr>
-        <w:t>eq</w:t>
-      </w:r>
-      <w:proofErr w:type="spellEnd"/>
-      <w:r>
-        <w:rPr>
-          <w:rFonts w:asciiTheme="majorHAnsi" w:hAnsiTheme="majorHAnsi" w:cstheme="majorHAnsi"/>
-        </w:rPr>
-        <w:t xml:space="preserve">: "United States"}}},   </w:t>
-      </w:r>
-    </w:p>
-    <w:p>
-      <w:pPr>
-        <w:ind w:firstLine="720"/>
-        <w:jc w:val="both"/>
-        <w:rPr>
-          <w:rFonts w:asciiTheme="majorHAnsi" w:hAnsiTheme="majorHAnsi" w:cstheme="majorHAnsi"/>
-        </w:rPr>
-      </w:pPr>
-      <w:r>
-        <w:rPr>
-          <w:rFonts w:asciiTheme="majorHAnsi" w:hAnsiTheme="majorHAnsi" w:cstheme="majorHAnsi"/>
-        </w:rPr>
-        <w:t xml:space="preserve">{$group: </w:t>
-      </w:r>
-    </w:p>
-    <w:p>
-      <w:pPr>
-        <w:ind w:left="720" w:firstLine="720"/>
-        <w:jc w:val="both"/>
-        <w:rPr>
-          <w:rFonts w:asciiTheme="majorHAnsi" w:hAnsiTheme="majorHAnsi" w:cstheme="majorHAnsi"/>
-        </w:rPr>
-      </w:pPr>
-      <w:proofErr w:type="gramStart"/>
-      <w:r>
-        <w:rPr>
-          <w:rFonts w:asciiTheme="majorHAnsi" w:hAnsiTheme="majorHAnsi" w:cstheme="majorHAnsi"/>
-        </w:rPr>
-        <w:t>{ _</w:t>
-      </w:r>
-      <w:proofErr w:type="gramEnd"/>
-      <w:r>
-        <w:rPr>
-          <w:rFonts w:asciiTheme="majorHAnsi" w:hAnsiTheme="majorHAnsi" w:cstheme="majorHAnsi"/>
-        </w:rPr>
-        <w:t>id: {state: "$</w:t>
-      </w:r>
-      <w:proofErr w:type="spellStart"/>
-      <w:r>
-        <w:rPr>
-          <w:rFonts w:asciiTheme="majorHAnsi" w:hAnsiTheme="majorHAnsi" w:cstheme="majorHAnsi"/>
-        </w:rPr>
-        <w:t>originState</w:t>
-      </w:r>
-      <w:proofErr w:type="spellEnd"/>
-      <w:r>
-        <w:rPr>
-          <w:rFonts w:asciiTheme="majorHAnsi" w:hAnsiTheme="majorHAnsi" w:cstheme="majorHAnsi"/>
-        </w:rPr>
-        <w:t>", city: "$</w:t>
-      </w:r>
-      <w:proofErr w:type="spellStart"/>
-      <w:r>
-        <w:rPr>
-          <w:rFonts w:asciiTheme="majorHAnsi" w:hAnsiTheme="majorHAnsi" w:cstheme="majorHAnsi"/>
-        </w:rPr>
-        <w:t>originCity</w:t>
-      </w:r>
-      <w:proofErr w:type="spellEnd"/>
-      <w:r>
-        <w:rPr>
-          <w:rFonts w:asciiTheme="majorHAnsi" w:hAnsiTheme="majorHAnsi" w:cstheme="majorHAnsi"/>
-        </w:rPr>
-        <w:t xml:space="preserve">"},   </w:t>
-      </w:r>
-    </w:p>
-    <w:p>
-      <w:pPr>
-        <w:ind w:left="720" w:firstLine="720"/>
-        <w:jc w:val="both"/>
-        <w:rPr>
-          <w:rFonts w:asciiTheme="majorHAnsi" w:hAnsiTheme="majorHAnsi" w:cstheme="majorHAnsi"/>
-        </w:rPr>
-      </w:pPr>
-      <w:proofErr w:type="spellStart"/>
-      <w:r>
-        <w:rPr>
-          <w:rFonts w:asciiTheme="majorHAnsi" w:hAnsiTheme="majorHAnsi" w:cstheme="majorHAnsi"/>
-        </w:rPr>
-        <w:t>totalPassengers</w:t>
-      </w:r>
-      <w:proofErr w:type="spellEnd"/>
-      <w:r>
-        <w:rPr>
-          <w:rFonts w:asciiTheme="majorHAnsi" w:hAnsiTheme="majorHAnsi" w:cstheme="majorHAnsi"/>
-        </w:rPr>
-        <w:t xml:space="preserve">: {$sum: "$passengers"}}},  </w:t>
-      </w:r>
-    </w:p>
-    <w:p>
-      <w:pPr>
-        <w:ind w:firstLine="720"/>
-        <w:jc w:val="both"/>
-        <w:rPr>
-          <w:rFonts w:asciiTheme="majorHAnsi" w:hAnsiTheme="majorHAnsi" w:cstheme="majorHAnsi"/>
-        </w:rPr>
-      </w:pPr>
-      <w:r>
-        <w:rPr>
-          <w:rFonts w:asciiTheme="majorHAnsi" w:hAnsiTheme="majorHAnsi" w:cstheme="majorHAnsi"/>
-        </w:rPr>
-        <w:t>{$sort: {"_</w:t>
-      </w:r>
-      <w:proofErr w:type="spellStart"/>
-      <w:r>
-        <w:rPr>
-          <w:rFonts w:asciiTheme="majorHAnsi" w:hAnsiTheme="majorHAnsi" w:cstheme="majorHAnsi"/>
-        </w:rPr>
-        <w:t>id.state</w:t>
-      </w:r>
-      <w:proofErr w:type="spellEnd"/>
-      <w:r>
-        <w:rPr>
-          <w:rFonts w:asciiTheme="majorHAnsi" w:hAnsiTheme="majorHAnsi" w:cstheme="majorHAnsi"/>
-        </w:rPr>
-        <w:t>": 1, "</w:t>
-      </w:r>
-      <w:proofErr w:type="spellStart"/>
-      <w:r>
-        <w:rPr>
-          <w:rFonts w:asciiTheme="majorHAnsi" w:hAnsiTheme="majorHAnsi" w:cstheme="majorHAnsi"/>
-        </w:rPr>
-        <w:t>totalPassengers</w:t>
-      </w:r>
-      <w:proofErr w:type="spellEnd"/>
-      <w:proofErr w:type="gramStart"/>
-      <w:r>
-        <w:rPr>
-          <w:rFonts w:asciiTheme="majorHAnsi" w:hAnsiTheme="majorHAnsi" w:cstheme="majorHAnsi"/>
-        </w:rPr>
-        <w:t>" :</w:t>
-      </w:r>
-      <w:proofErr w:type="gramEnd"/>
-      <w:r>
-        <w:rPr>
-          <w:rFonts w:asciiTheme="majorHAnsi" w:hAnsiTheme="majorHAnsi" w:cstheme="majorHAnsi"/>
-        </w:rPr>
-        <w:t xml:space="preserve"> -1}}, </w:t>
-      </w:r>
-    </w:p>
-    <w:p>
-      <w:pPr>
-        <w:ind w:firstLine="720"/>
-        <w:jc w:val="both"/>
-        <w:rPr>
-          <w:rFonts w:asciiTheme="majorHAnsi" w:hAnsiTheme="majorHAnsi" w:cstheme="majorHAnsi"/>
-        </w:rPr>
-      </w:pPr>
-      <w:r>
-        <w:rPr>
-          <w:rFonts w:asciiTheme="majorHAnsi" w:hAnsiTheme="majorHAnsi" w:cstheme="majorHAnsi"/>
-        </w:rPr>
-        <w:t>{$group: {</w:t>
-      </w:r>
-    </w:p>
-    <w:p>
-      <w:pPr>
-        <w:ind w:left="720" w:firstLine="720"/>
-        <w:jc w:val="both"/>
-        <w:rPr>
-          <w:rFonts w:asciiTheme="majorHAnsi" w:hAnsiTheme="majorHAnsi" w:cstheme="majorHAnsi"/>
-        </w:rPr>
-      </w:pPr>
-      <w:r>
-        <w:rPr>
-          <w:rFonts w:asciiTheme="majorHAnsi" w:hAnsiTheme="majorHAnsi" w:cstheme="majorHAnsi"/>
-        </w:rPr>
-        <w:t>_id: "$_</w:t>
-      </w:r>
-      <w:proofErr w:type="spellStart"/>
-      <w:r>
-        <w:rPr>
-          <w:rFonts w:asciiTheme="majorHAnsi" w:hAnsiTheme="majorHAnsi" w:cstheme="majorHAnsi"/>
-        </w:rPr>
-        <w:t>id.state</w:t>
-      </w:r>
-      <w:proofErr w:type="spellEnd"/>
-      <w:r>
-        <w:rPr>
-          <w:rFonts w:asciiTheme="majorHAnsi" w:hAnsiTheme="majorHAnsi" w:cstheme="majorHAnsi"/>
-        </w:rPr>
-        <w:t xml:space="preserve">", </w:t>
-      </w:r>
-    </w:p>
-    <w:p>
-      <w:pPr>
-        <w:ind w:left="720" w:firstLine="720"/>
-        <w:jc w:val="both"/>
-        <w:rPr>
-          <w:rFonts w:asciiTheme="majorHAnsi" w:hAnsiTheme="majorHAnsi" w:cstheme="majorHAnsi"/>
-        </w:rPr>
-      </w:pPr>
-      <w:proofErr w:type="gramStart"/>
-      <w:r>
-        <w:rPr>
-          <w:rFonts w:asciiTheme="majorHAnsi" w:hAnsiTheme="majorHAnsi" w:cstheme="majorHAnsi"/>
-        </w:rPr>
-        <w:t>city</w:t>
-      </w:r>
-      <w:proofErr w:type="gramEnd"/>
-      <w:r>
-        <w:rPr>
-          <w:rFonts w:asciiTheme="majorHAnsi" w:hAnsiTheme="majorHAnsi" w:cstheme="majorHAnsi"/>
-        </w:rPr>
-        <w:t>: {$first: "$_</w:t>
-      </w:r>
-      <w:proofErr w:type="spellStart"/>
-      <w:r>
-        <w:rPr>
-          <w:rFonts w:asciiTheme="majorHAnsi" w:hAnsiTheme="majorHAnsi" w:cstheme="majorHAnsi"/>
-        </w:rPr>
-        <w:t>id.city</w:t>
-      </w:r>
-      <w:proofErr w:type="spellEnd"/>
-      <w:r>
-        <w:rPr>
-          <w:rFonts w:asciiTheme="majorHAnsi" w:hAnsiTheme="majorHAnsi" w:cstheme="majorHAnsi"/>
-        </w:rPr>
-        <w:t xml:space="preserve">"}, </w:t>
-      </w:r>
-    </w:p>
-    <w:p>
-      <w:pPr>
-        <w:ind w:left="720" w:firstLine="720"/>
-        <w:jc w:val="both"/>
-        <w:rPr>
-          <w:rFonts w:asciiTheme="majorHAnsi" w:hAnsiTheme="majorHAnsi" w:cstheme="majorHAnsi"/>
-        </w:rPr>
-      </w:pPr>
-      <w:proofErr w:type="spellStart"/>
-      <w:proofErr w:type="gramStart"/>
-      <w:r>
-        <w:rPr>
-          <w:rFonts w:asciiTheme="majorHAnsi" w:hAnsiTheme="majorHAnsi" w:cstheme="majorHAnsi"/>
-        </w:rPr>
-        <w:t>totalPassengers</w:t>
-      </w:r>
-      <w:proofErr w:type="spellEnd"/>
-      <w:proofErr w:type="gramEnd"/>
-      <w:r>
-        <w:rPr>
-          <w:rFonts w:asciiTheme="majorHAnsi" w:hAnsiTheme="majorHAnsi" w:cstheme="majorHAnsi"/>
-        </w:rPr>
-        <w:t>: {$first: "$</w:t>
-      </w:r>
-      <w:proofErr w:type="spellStart"/>
-      <w:r>
-        <w:rPr>
-          <w:rFonts w:asciiTheme="majorHAnsi" w:hAnsiTheme="majorHAnsi" w:cstheme="majorHAnsi"/>
-        </w:rPr>
-        <w:t>totalPassengers</w:t>
-      </w:r>
-      <w:proofErr w:type="spellEnd"/>
-      <w:r>
-        <w:rPr>
-          <w:rFonts w:asciiTheme="majorHAnsi" w:hAnsiTheme="majorHAnsi" w:cstheme="majorHAnsi"/>
-        </w:rPr>
-        <w:t>"}</w:t>
-      </w:r>
-    </w:p>
-    <w:p>
-      <w:pPr>
-        <w:ind w:left="720"/>
-        <w:jc w:val="both"/>
-        <w:rPr>
-          <w:rFonts w:asciiTheme="majorHAnsi" w:hAnsiTheme="majorHAnsi" w:cstheme="majorHAnsi"/>
-        </w:rPr>
-      </w:pPr>
-      <w:r>
-        <w:rPr>
-          <w:rFonts w:asciiTheme="majorHAnsi" w:hAnsiTheme="majorHAnsi" w:cstheme="majorHAnsi"/>
-        </w:rPr>
-        <w:t xml:space="preserve">}}, </w:t>
-      </w:r>
-    </w:p>
-    <w:p>
-      <w:pPr>
-        <w:ind w:firstLine="720"/>
-        <w:jc w:val="both"/>
-        <w:rPr>
-          <w:rFonts w:asciiTheme="majorHAnsi" w:hAnsiTheme="majorHAnsi" w:cstheme="majorHAnsi"/>
-        </w:rPr>
-      </w:pPr>
-      <w:r>
-        <w:rPr>
-          <w:rFonts w:asciiTheme="majorHAnsi" w:hAnsiTheme="majorHAnsi" w:cstheme="majorHAnsi"/>
-        </w:rPr>
-        <w:t xml:space="preserve">{$sort: {_id: 1}}, </w:t>
-      </w:r>
-    </w:p>
-    <w:p>
-      <w:pPr>
-        <w:ind w:firstLine="720"/>
-        <w:jc w:val="both"/>
-        <w:rPr>
-          <w:rFonts w:asciiTheme="majorHAnsi" w:hAnsiTheme="majorHAnsi" w:cstheme="majorHAnsi"/>
-        </w:rPr>
-      </w:pPr>
-      <w:r>
-        <w:rPr>
-          <w:rFonts w:asciiTheme="majorHAnsi" w:hAnsiTheme="majorHAnsi" w:cstheme="majorHAnsi"/>
-        </w:rPr>
-        <w:t>{$project: {_id: 0, location: {state: "$</w:t>
-      </w:r>
-      <w:bookmarkStart w:id="0" w:name="_GoBack"/>
-      <w:bookmarkEnd w:id="0"/>
-      <w:r>
-        <w:rPr>
-          <w:rFonts w:asciiTheme="majorHAnsi" w:hAnsiTheme="majorHAnsi" w:cstheme="majorHAnsi"/>
-        </w:rPr>
-        <w:t xml:space="preserve">_id", city: "$city"}, </w:t>
-      </w:r>
-      <w:proofErr w:type="spellStart"/>
-      <w:r>
-        <w:rPr>
-          <w:rFonts w:asciiTheme="majorHAnsi" w:hAnsiTheme="majorHAnsi" w:cstheme="majorHAnsi"/>
-        </w:rPr>
-        <w:t>totalPassengers</w:t>
-      </w:r>
-      <w:proofErr w:type="spellEnd"/>
-      <w:r>
-        <w:rPr>
-          <w:rFonts w:asciiTheme="majorHAnsi" w:hAnsiTheme="majorHAnsi" w:cstheme="majorHAnsi"/>
-        </w:rPr>
-        <w:t xml:space="preserve">: 1}}, </w:t>
-      </w:r>
-    </w:p>
-    <w:p>
-      <w:pPr>
-        <w:ind w:firstLine="720"/>
-        <w:jc w:val="both"/>
-        <w:rPr>
-          <w:rFonts w:asciiTheme="majorHAnsi" w:hAnsiTheme="majorHAnsi" w:cstheme="majorHAnsi"/>
-        </w:rPr>
-      </w:pPr>
-      <w:r>
-        <w:rPr>
-          <w:rFonts w:asciiTheme="majorHAnsi" w:hAnsiTheme="majorHAnsi" w:cstheme="majorHAnsi"/>
-        </w:rPr>
-        <w:t>{$limit: 5}</w:t>
-      </w:r>
-    </w:p>
-    <w:p>
-      <w:pPr>
-        <w:jc w:val="both"/>
-        <w:rPr>
-          <w:rFonts w:asciiTheme="majorHAnsi" w:hAnsiTheme="majorHAnsi" w:cstheme="majorHAnsi"/>
-        </w:rPr>
-      </w:pPr>
-      <w:r>
-        <w:rPr>
-          <w:rFonts w:asciiTheme="majorHAnsi" w:hAnsiTheme="majorHAnsi" w:cstheme="majorHAnsi"/>
-        </w:rPr>
-        <w:lastRenderedPageBreak/>
-        <w:t>])</w:t>
-      </w:r>
-    </w:p>
-    <w:p>
-      <w:pPr>
-        <w:jc w:val="both"/>
-        <w:rPr>
-          <w:rFonts w:asciiTheme="majorHAnsi" w:hAnsiTheme="majorHAnsi" w:cstheme="majorHAnsi"/>
-        </w:rPr>
-      </w:pPr>
-      <w:r>
-        <w:rPr>
-          <w:rFonts w:asciiTheme="majorHAnsi" w:hAnsiTheme="majorHAnsi" w:cstheme="majorHAnsi"/>
-          <w:b/>
-        </w:rPr>
         <w:t>Result</w:t>
       </w:r>
       <w:r>
@@ -2998,22 +3031,22 @@
         <w:rPr>
           <w:rFonts w:asciiTheme="majorHAnsi" w:hAnsiTheme="majorHAnsi" w:cstheme="majorHAnsi"/>
         </w:rPr>
+        <w:t xml:space="preserve">}}, </w:t>
+      </w:r>
+    </w:p>
+    <w:p>
+      <w:pPr>
+        <w:ind w:firstLine="720"/>
+        <w:jc w:val="both"/>
+        <w:rPr>
+          <w:rFonts w:asciiTheme="majorHAnsi" w:hAnsiTheme="majorHAnsi" w:cstheme="majorHAnsi"/>
+        </w:rPr>
+      </w:pPr>
+      <w:r>
+        <w:rPr>
+          <w:rFonts w:asciiTheme="majorHAnsi" w:hAnsiTheme="majorHAnsi" w:cstheme="majorHAnsi"/>
+        </w:rPr>
         <w:lastRenderedPageBreak/>
-        <w:t xml:space="preserve">}}, </w:t>
-      </w:r>
-    </w:p>
-    <w:p>
-      <w:pPr>
-        <w:ind w:firstLine="720"/>
-        <w:jc w:val="both"/>
-        <w:rPr>
-          <w:rFonts w:asciiTheme="majorHAnsi" w:hAnsiTheme="majorHAnsi" w:cstheme="majorHAnsi"/>
-        </w:rPr>
-      </w:pPr>
-      <w:r>
-        <w:rPr>
-          <w:rFonts w:asciiTheme="majorHAnsi" w:hAnsiTheme="majorHAnsi" w:cstheme="majorHAnsi"/>
-        </w:rPr>
         <w:t>{$sort: {</w:t>
       </w:r>
       <w:proofErr w:type="spellStart"/>
@@ -4768,7 +4801,7 @@
 </file>
 
 <file path=customXml/itemProps1.xml><?xml version="1.0" encoding="utf-8"?>
-<ds:datastoreItem xmlns:ds="http://schemas.openxmlformats.org/officeDocument/2006/customXml" ds:itemID="{40D28073-2A33-4BBF-A8E7-22DF43DF77C2}">
+<ds:datastoreItem xmlns:ds="http://schemas.openxmlformats.org/officeDocument/2006/customXml" ds:itemID="{67DD5433-7F1E-4943-A1BC-561B9C944357}">
   <ds:schemaRefs>
     <ds:schemaRef ds:uri="http://schemas.openxmlformats.org/officeDocument/2006/bibliography"/>
   </ds:schemaRefs>

</xml_diff>